<commit_message>
Rough Draft with statistical analyses as submitted to Sulkowski with Dom's edits
</commit_message>
<xml_diff>
--- a/Dissertation - Rough Draft 1.docx
+++ b/Dissertation - Rough Draft 1.docx
@@ -19,16 +19,9 @@
           <w:text w:multiLine="1"/>
         </w:sdtPr>
         <w:sdtContent>
-          <w:del w:id="0" w:author="Nelson, Audrey R - (audreyn)" w:date="2017-11-14T18:08:00Z">
-            <w:r>
-              <w:delText>Sleep Hygiene Practices and Exercise as Mediators (Effects of Stress and Self Care Practices on Academic Engagement in Undergraduate Students) of the Relationship between Stressful Life Events and Academic Engagement in Undergraduate Students</w:delText>
-            </w:r>
-          </w:del>
-          <w:ins w:id="1" w:author="Nelson, Audrey R - (audreyn)" w:date="2017-11-14T18:08:00Z">
-            <w:r>
-              <w:t>Effects of Stress and Self Care Practices on Academic Engagement in Undergraduate Students</w:t>
-            </w:r>
-          </w:ins>
+          <w:r>
+            <w:t>Effects of Stress and Self Care Practices on Academic Engagement in Undergraduate Students</w:t>
+          </w:r>
         </w:sdtContent>
       </w:sdt>
     </w:p>
@@ -1618,7 +1611,6 @@
         <w:spacing w:line="240" w:lineRule="auto"/>
         <w:ind w:firstLine="0"/>
         <w:rPr>
-          <w:ins w:id="2" w:author="Nelson, Audrey R - (audreyn)" w:date="2017-11-14T18:09:00Z"/>
           <w:rFonts w:ascii="Times New Roman" w:eastAsia="Times New Roman" w:hAnsi="Times New Roman" w:cs="Times New Roman"/>
           <w:kern w:val="0"/>
           <w:lang w:eastAsia="en-US"/>
@@ -1654,7 +1646,6 @@
         <w:spacing w:line="240" w:lineRule="auto"/>
         <w:ind w:firstLine="0"/>
         <w:rPr>
-          <w:ins w:id="3" w:author="Nelson, Audrey R - (audreyn)" w:date="2017-11-14T18:09:00Z"/>
           <w:rFonts w:ascii="Times New Roman" w:eastAsia="Times New Roman" w:hAnsi="Times New Roman" w:cs="Times New Roman"/>
           <w:kern w:val="0"/>
           <w:lang w:eastAsia="en-US"/>
@@ -1671,40 +1662,38 @@
           <w:lang w:eastAsia="en-US"/>
         </w:rPr>
       </w:pPr>
-      <w:ins w:id="4" w:author="Nelson, Audrey R - (audreyn)" w:date="2017-11-14T18:09:00Z">
-        <w:r>
-          <w:rPr>
-            <w:rFonts w:ascii="Times New Roman" w:eastAsia="Times New Roman" w:hAnsi="Times New Roman" w:cs="Times New Roman"/>
-            <w:kern w:val="0"/>
-            <w:lang w:eastAsia="en-US"/>
-          </w:rPr>
-          <w:t>APPENDIX D</w:t>
-        </w:r>
-        <w:r>
-          <w:rPr>
-            <w:rFonts w:ascii="Times New Roman" w:eastAsia="Times New Roman" w:hAnsi="Times New Roman" w:cs="Times New Roman"/>
-            <w:kern w:val="0"/>
-            <w:lang w:eastAsia="en-US"/>
-          </w:rPr>
-          <w:t xml:space="preserve">: </w:t>
-        </w:r>
-        <w:r>
-          <w:rPr>
-            <w:rFonts w:ascii="Times New Roman" w:eastAsia="Times New Roman" w:hAnsi="Times New Roman" w:cs="Times New Roman"/>
-            <w:kern w:val="0"/>
-            <w:lang w:eastAsia="en-US"/>
-          </w:rPr>
-          <w:t>QUESTIONNAIRE</w:t>
-        </w:r>
-        <w:r>
-          <w:rPr>
-            <w:rFonts w:ascii="Times New Roman" w:eastAsia="Times New Roman" w:hAnsi="Times New Roman" w:cs="Times New Roman"/>
-            <w:kern w:val="0"/>
-            <w:lang w:eastAsia="en-US"/>
-          </w:rPr>
-          <w:t>………………..…...</w:t>
-        </w:r>
-      </w:ins>
+      <w:r>
+        <w:rPr>
+          <w:rFonts w:ascii="Times New Roman" w:eastAsia="Times New Roman" w:hAnsi="Times New Roman" w:cs="Times New Roman"/>
+          <w:kern w:val="0"/>
+          <w:lang w:eastAsia="en-US"/>
+        </w:rPr>
+        <w:t>APPENDIX D</w:t>
+      </w:r>
+      <w:r>
+        <w:rPr>
+          <w:rFonts w:ascii="Times New Roman" w:eastAsia="Times New Roman" w:hAnsi="Times New Roman" w:cs="Times New Roman"/>
+          <w:kern w:val="0"/>
+          <w:lang w:eastAsia="en-US"/>
+        </w:rPr>
+        <w:t xml:space="preserve">: </w:t>
+      </w:r>
+      <w:r>
+        <w:rPr>
+          <w:rFonts w:ascii="Times New Roman" w:eastAsia="Times New Roman" w:hAnsi="Times New Roman" w:cs="Times New Roman"/>
+          <w:kern w:val="0"/>
+          <w:lang w:eastAsia="en-US"/>
+        </w:rPr>
+        <w:t>QUESTIONNAIRE</w:t>
+      </w:r>
+      <w:r>
+        <w:rPr>
+          <w:rFonts w:ascii="Times New Roman" w:eastAsia="Times New Roman" w:hAnsi="Times New Roman" w:cs="Times New Roman"/>
+          <w:kern w:val="0"/>
+          <w:lang w:eastAsia="en-US"/>
+        </w:rPr>
+        <w:t>………………..…...</w:t>
+      </w:r>
     </w:p>
     <w:p>
       <w:pPr>
@@ -3167,16 +3156,9 @@
       <w:r>
         <w:t xml:space="preserve">The current study proposes the following </w:t>
       </w:r>
-      <w:ins w:id="5" w:author="Nelson, Audrey R - (audreyn)" w:date="2017-11-14T17:01:00Z">
-        <w:r>
-          <w:t>specific aims</w:t>
-        </w:r>
-      </w:ins>
-      <w:del w:id="6" w:author="Nelson, Audrey R - (audreyn)" w:date="2017-11-14T17:01:00Z">
-        <w:r>
-          <w:delText>research questions</w:delText>
-        </w:r>
-      </w:del>
+      <w:r>
+        <w:t>specific aims</w:t>
+      </w:r>
       <w:r>
         <w:t xml:space="preserve"> and hypothese</w:t>
       </w:r>
@@ -3190,747 +3172,121 @@
         <w:autoSpaceDN w:val="0"/>
         <w:adjustRightInd w:val="0"/>
         <w:rPr>
-          <w:ins w:id="7" w:author="Nelson, Audrey R - (audreyn)" w:date="2017-11-15T09:21:00Z"/>
           <w:b/>
           <w:color w:val="000000" w:themeColor="text1"/>
         </w:rPr>
-        <w:pPrChange w:id="8" w:author="Nelson, Audrey R - (audreyn)" w:date="2017-11-15T09:21:00Z">
-          <w:pPr>
-            <w:autoSpaceDE w:val="0"/>
-            <w:autoSpaceDN w:val="0"/>
-            <w:adjustRightInd w:val="0"/>
-            <w:ind w:firstLine="0"/>
-          </w:pPr>
-        </w:pPrChange>
-      </w:pPr>
-      <w:ins w:id="9" w:author="Nelson, Audrey R - (audreyn)" w:date="2017-11-15T09:21:00Z">
-        <w:r>
-          <w:rPr>
-            <w:b/>
-            <w:color w:val="000000" w:themeColor="text1"/>
-          </w:rPr>
-          <w:t xml:space="preserve">Specific Aim 1: </w:t>
-        </w:r>
-        <w:r>
-          <w:rPr>
-            <w:rFonts w:ascii="Times New Roman" w:hAnsi="Times New Roman"/>
-            <w:b/>
-            <w:rPrChange w:id="10" w:author="Nelson, Audrey R - (audreyn)" w:date="2017-11-15T09:21:00Z">
-              <w:rPr>
-                <w:rFonts w:ascii="Times New Roman" w:hAnsi="Times New Roman"/>
-              </w:rPr>
-            </w:rPrChange>
-          </w:rPr>
-          <w:t>To document the effects of stressful life events (SLEs) on academic engagement (AE) in undergraduate students.</w:t>
-        </w:r>
-      </w:ins>
-    </w:p>
-    <w:p>
-      <w:pPr>
-        <w:rPr>
-          <w:ins w:id="11" w:author="Nelson, Audrey R - (audreyn)" w:date="2017-11-15T09:21:00Z"/>
+      </w:pPr>
+      <w:r>
+        <w:rPr>
+          <w:b/>
+          <w:color w:val="000000" w:themeColor="text1"/>
+        </w:rPr>
+        <w:t xml:space="preserve">Specific Aim 1: </w:t>
+      </w:r>
+      <w:r>
+        <w:rPr>
+          <w:rFonts w:ascii="Times New Roman" w:hAnsi="Times New Roman"/>
+          <w:b/>
+        </w:rPr>
+        <w:t>To document the effects of stressful life events (SLEs) on academic engagement (AE) in undergraduate students.</w:t>
+      </w:r>
+    </w:p>
+    <w:p>
+      <w:pPr>
+        <w:rPr>
           <w:rFonts w:ascii="Times New Roman" w:hAnsi="Times New Roman"/>
           <w:i/>
           <w:color w:val="000000"/>
-          <w:rPrChange w:id="12" w:author="Nelson, Audrey R - (audreyn)" w:date="2017-11-15T09:21:00Z">
-            <w:rPr>
-              <w:ins w:id="13" w:author="Nelson, Audrey R - (audreyn)" w:date="2017-11-15T09:21:00Z"/>
-              <w:rFonts w:ascii="Times New Roman" w:hAnsi="Times New Roman"/>
-              <w:color w:val="000000"/>
-            </w:rPr>
-          </w:rPrChange>
-        </w:rPr>
-      </w:pPr>
-      <w:ins w:id="14" w:author="Nelson, Audrey R - (audreyn)" w:date="2017-11-15T09:21:00Z">
-        <w:r>
-          <w:rPr>
-            <w:rFonts w:ascii="Times New Roman" w:hAnsi="Times New Roman"/>
-            <w:i/>
-            <w:color w:val="000000"/>
-            <w:rPrChange w:id="15" w:author="Nelson, Audrey R - (audreyn)" w:date="2017-11-15T09:21:00Z">
-              <w:rPr>
-                <w:rFonts w:ascii="Times New Roman" w:hAnsi="Times New Roman"/>
-                <w:b/>
-                <w:color w:val="000000"/>
-              </w:rPr>
-            </w:rPrChange>
-          </w:rPr>
-          <w:t xml:space="preserve">Hypothesis 1: We hypothesize that increased levels of life stressors will be associated with lower levels of academic engagement.  We believe that academic engagement will be lower in undergraduate students who experience a greater number of stressful life events. </w:t>
-        </w:r>
-      </w:ins>
-    </w:p>
-    <w:p>
-      <w:pPr>
-        <w:rPr>
-          <w:del w:id="16" w:author="Nelson, Audrey R - (audreyn)" w:date="2017-11-15T09:21:00Z"/>
-          <w:rFonts w:ascii="Times New Roman" w:hAnsi="Times New Roman"/>
-          <w:b/>
-        </w:rPr>
-      </w:pPr>
-      <w:del w:id="17" w:author="Nelson, Audrey R - (audreyn)" w:date="2017-11-15T09:21:00Z">
-        <w:r>
-          <w:rPr>
-            <w:rFonts w:ascii="Times New Roman" w:hAnsi="Times New Roman"/>
-            <w:b/>
-          </w:rPr>
-          <w:delText xml:space="preserve">Specific Aim 1:  </w:delText>
-        </w:r>
-        <w:r>
-          <w:rPr>
-            <w:rFonts w:ascii="Times New Roman" w:hAnsi="Times New Roman"/>
-            <w:b/>
-          </w:rPr>
-          <w:delText>To document the effects of stressful life events</w:delText>
-        </w:r>
-        <w:r>
-          <w:rPr>
-            <w:rFonts w:ascii="Times New Roman" w:hAnsi="Times New Roman"/>
-            <w:b/>
-          </w:rPr>
-          <w:delText xml:space="preserve"> </w:delText>
-        </w:r>
-        <w:r>
-          <w:rPr>
-            <w:rFonts w:ascii="Times New Roman" w:hAnsi="Times New Roman"/>
-            <w:b/>
-          </w:rPr>
-          <w:delText>on academic engagement in undergraduate students</w:delText>
-        </w:r>
-        <w:r>
-          <w:rPr>
-            <w:rFonts w:ascii="Times New Roman" w:hAnsi="Times New Roman"/>
-            <w:b/>
-          </w:rPr>
-          <w:delText>.</w:delText>
-        </w:r>
-      </w:del>
-    </w:p>
-    <w:p>
-      <w:pPr>
-        <w:rPr>
-          <w:del w:id="18" w:author="Nelson, Audrey R - (audreyn)" w:date="2017-11-15T09:21:00Z"/>
-          <w:rFonts w:ascii="Times New Roman" w:hAnsi="Times New Roman"/>
-          <w:b/>
+        </w:rPr>
+      </w:pPr>
+      <w:r>
+        <w:rPr>
+          <w:rFonts w:ascii="Times New Roman" w:hAnsi="Times New Roman"/>
           <w:i/>
           <w:color w:val="000000"/>
-          <w:rPrChange w:id="19" w:author="Nelson, Audrey R - (audreyn)" w:date="2017-11-15T09:22:00Z">
-            <w:rPr>
-              <w:del w:id="20" w:author="Nelson, Audrey R - (audreyn)" w:date="2017-11-15T09:21:00Z"/>
-              <w:rFonts w:ascii="Times New Roman" w:hAnsi="Times New Roman"/>
-              <w:i/>
-              <w:color w:val="000000"/>
-            </w:rPr>
-          </w:rPrChange>
-        </w:rPr>
-      </w:pPr>
-      <w:del w:id="21" w:author="Nelson, Audrey R - (audreyn)" w:date="2017-11-15T09:21:00Z">
-        <w:r>
-          <w:rPr>
-            <w:rFonts w:ascii="Times New Roman" w:hAnsi="Times New Roman"/>
-            <w:b/>
-            <w:i/>
-            <w:color w:val="000000"/>
-            <w:rPrChange w:id="22" w:author="Nelson, Audrey R - (audreyn)" w:date="2017-11-15T09:22:00Z">
-              <w:rPr>
-                <w:rFonts w:ascii="Times New Roman" w:hAnsi="Times New Roman"/>
-                <w:i/>
-                <w:color w:val="000000"/>
-              </w:rPr>
-            </w:rPrChange>
-          </w:rPr>
-          <w:delText>We hypothesize</w:delText>
-        </w:r>
-        <w:r>
-          <w:rPr>
-            <w:rFonts w:ascii="Times New Roman" w:hAnsi="Times New Roman"/>
-            <w:b/>
-            <w:i/>
-            <w:color w:val="000000"/>
-            <w:rPrChange w:id="23" w:author="Nelson, Audrey R - (audreyn)" w:date="2017-11-15T09:22:00Z">
-              <w:rPr>
-                <w:rFonts w:ascii="Times New Roman" w:hAnsi="Times New Roman"/>
-                <w:i/>
-                <w:color w:val="000000"/>
-              </w:rPr>
-            </w:rPrChange>
-          </w:rPr>
-          <w:delText xml:space="preserve"> that</w:delText>
-        </w:r>
-        <w:r>
-          <w:rPr>
-            <w:rFonts w:ascii="Times New Roman" w:hAnsi="Times New Roman"/>
-            <w:b/>
-            <w:i/>
-            <w:color w:val="000000"/>
-            <w:rPrChange w:id="24" w:author="Nelson, Audrey R - (audreyn)" w:date="2017-11-15T09:22:00Z">
-              <w:rPr>
-                <w:rFonts w:ascii="Times New Roman" w:hAnsi="Times New Roman"/>
-                <w:i/>
-                <w:color w:val="000000"/>
-              </w:rPr>
-            </w:rPrChange>
-          </w:rPr>
-          <w:delText xml:space="preserve"> </w:delText>
-        </w:r>
-        <w:r>
-          <w:rPr>
-            <w:rFonts w:ascii="Times New Roman" w:hAnsi="Times New Roman"/>
-            <w:b/>
-            <w:i/>
-            <w:color w:val="000000"/>
-            <w:rPrChange w:id="25" w:author="Nelson, Audrey R - (audreyn)" w:date="2017-11-15T09:22:00Z">
-              <w:rPr>
-                <w:rFonts w:ascii="Times New Roman" w:hAnsi="Times New Roman"/>
-                <w:i/>
-                <w:color w:val="000000"/>
-              </w:rPr>
-            </w:rPrChange>
-          </w:rPr>
-          <w:delText xml:space="preserve">increased levels of life stressors will </w:delText>
-        </w:r>
-        <w:r>
-          <w:rPr>
-            <w:rFonts w:ascii="Times New Roman" w:hAnsi="Times New Roman"/>
-            <w:b/>
-            <w:i/>
-            <w:color w:val="000000"/>
-            <w:rPrChange w:id="26" w:author="Nelson, Audrey R - (audreyn)" w:date="2017-11-15T09:22:00Z">
-              <w:rPr>
-                <w:rFonts w:ascii="Times New Roman" w:hAnsi="Times New Roman"/>
-                <w:i/>
-                <w:color w:val="000000"/>
-              </w:rPr>
-            </w:rPrChange>
-          </w:rPr>
-          <w:delText xml:space="preserve">be associated with lower </w:delText>
-        </w:r>
-        <w:r>
-          <w:rPr>
-            <w:rFonts w:ascii="Times New Roman" w:hAnsi="Times New Roman"/>
-            <w:b/>
-            <w:i/>
-            <w:color w:val="000000"/>
-            <w:rPrChange w:id="27" w:author="Nelson, Audrey R - (audreyn)" w:date="2017-11-15T09:22:00Z">
-              <w:rPr>
-                <w:rFonts w:ascii="Times New Roman" w:hAnsi="Times New Roman"/>
-                <w:i/>
-                <w:color w:val="000000"/>
-              </w:rPr>
-            </w:rPrChange>
-          </w:rPr>
-          <w:delText>levels of academic engagement.</w:delText>
-        </w:r>
-        <w:r>
-          <w:rPr>
-            <w:rFonts w:ascii="Times New Roman" w:hAnsi="Times New Roman"/>
-            <w:b/>
-            <w:i/>
-            <w:color w:val="000000"/>
-            <w:rPrChange w:id="28" w:author="Nelson, Audrey R - (audreyn)" w:date="2017-11-15T09:22:00Z">
-              <w:rPr>
-                <w:rFonts w:ascii="Times New Roman" w:hAnsi="Times New Roman"/>
-                <w:i/>
-                <w:color w:val="000000"/>
-              </w:rPr>
-            </w:rPrChange>
-          </w:rPr>
-          <w:delText xml:space="preserve">  We believe that academic engagement will be lower in undergraduate students who experience a greater number of stressful life events. </w:delText>
-        </w:r>
-      </w:del>
-    </w:p>
-    <w:p>
-      <w:pPr>
-        <w:rPr>
-          <w:ins w:id="29" w:author="Nelson, Audrey R - (audreyn)" w:date="2017-11-15T09:22:00Z"/>
+        </w:rPr>
+        <w:t xml:space="preserve">Hypothesis 1: We hypothesize that increased levels of life stressors will be associated with lower levels of academic engagement.  Specifically, we believe that academic engagement as measured by SCEQ will be lower in undergraduate students who experience a greater number of stressful life events as determined by USQ. </w:t>
+      </w:r>
+    </w:p>
+    <w:p>
+      <w:pPr>
+        <w:rPr>
           <w:rFonts w:ascii="Times New Roman" w:hAnsi="Times New Roman"/>
           <w:b/>
-          <w:rPrChange w:id="30" w:author="Nelson, Audrey R - (audreyn)" w:date="2017-11-15T09:22:00Z">
-            <w:rPr>
-              <w:ins w:id="31" w:author="Nelson, Audrey R - (audreyn)" w:date="2017-11-15T09:22:00Z"/>
-              <w:rFonts w:ascii="Times New Roman" w:hAnsi="Times New Roman"/>
-            </w:rPr>
-          </w:rPrChange>
-        </w:rPr>
-      </w:pPr>
-      <w:ins w:id="32" w:author="Nelson, Audrey R - (audreyn)" w:date="2017-11-15T09:22:00Z">
-        <w:r>
-          <w:rPr>
-            <w:rFonts w:ascii="Times New Roman" w:hAnsi="Times New Roman"/>
-            <w:b/>
-          </w:rPr>
-          <w:t>Specific Aim 2:</w:t>
-        </w:r>
-        <w:r>
-          <w:rPr>
-            <w:rFonts w:ascii="Times New Roman" w:hAnsi="Times New Roman"/>
-            <w:b/>
-            <w:rPrChange w:id="33" w:author="Nelson, Audrey R - (audreyn)" w:date="2017-11-15T09:22:00Z">
-              <w:rPr>
-                <w:rFonts w:ascii="Times New Roman" w:hAnsi="Times New Roman"/>
-              </w:rPr>
-            </w:rPrChange>
-          </w:rPr>
-          <w:t xml:space="preserve">  To document the relationship between sleep hygiene (SH) and academic engagement in undergraduate students.</w:t>
-        </w:r>
-      </w:ins>
-    </w:p>
-    <w:p>
-      <w:pPr>
-        <w:rPr>
-          <w:ins w:id="34" w:author="Nelson, Audrey R - (audreyn)" w:date="2017-11-15T09:24:00Z"/>
+        </w:rPr>
+      </w:pPr>
+      <w:r>
+        <w:rPr>
+          <w:rFonts w:ascii="Times New Roman" w:hAnsi="Times New Roman"/>
+          <w:b/>
+        </w:rPr>
+        <w:t>Specific Aim 2:  To document the relationship between sleep hygiene (SH) and academic engagement in undergraduate students.</w:t>
+      </w:r>
+    </w:p>
+    <w:p>
+      <w:pPr>
+        <w:rPr>
           <w:rFonts w:ascii="Times New Roman" w:hAnsi="Times New Roman"/>
           <w:i/>
           <w:color w:val="000000"/>
         </w:rPr>
       </w:pPr>
-      <w:ins w:id="35" w:author="Nelson, Audrey R - (audreyn)" w:date="2017-11-15T09:22:00Z">
-        <w:r>
-          <w:rPr>
-            <w:rFonts w:ascii="Times New Roman" w:hAnsi="Times New Roman"/>
-            <w:i/>
-            <w:color w:val="000000"/>
-            <w:rPrChange w:id="36" w:author="Nelson, Audrey R - (audreyn)" w:date="2017-11-15T09:22:00Z">
-              <w:rPr>
-                <w:rFonts w:ascii="Times New Roman" w:hAnsi="Times New Roman"/>
-                <w:b/>
-                <w:color w:val="000000"/>
-              </w:rPr>
-            </w:rPrChange>
-          </w:rPr>
-          <w:t xml:space="preserve">Hypothesis 2: We hypothesize that as sleep hygiene is impaired so will academic engagement in undergraduate students. We postulate that academic engagement will be lower in undergraduate students who experience reduced levels of healthy sleep hygiene practices. </w:t>
-        </w:r>
-      </w:ins>
-    </w:p>
-    <w:p>
-      <w:pPr>
-        <w:rPr>
-          <w:del w:id="37" w:author="Nelson, Audrey R - (audreyn)" w:date="2017-11-15T09:22:00Z"/>
-          <w:rFonts w:ascii="Times New Roman" w:hAnsi="Times New Roman"/>
-          <w:b/>
-          <w:i/>
-          <w:rPrChange w:id="38" w:author="Nelson, Audrey R - (audreyn)" w:date="2017-11-15T09:24:00Z">
-            <w:rPr>
-              <w:del w:id="39" w:author="Nelson, Audrey R - (audreyn)" w:date="2017-11-15T09:22:00Z"/>
-              <w:rFonts w:ascii="Times New Roman" w:hAnsi="Times New Roman"/>
-              <w:b/>
-            </w:rPr>
-          </w:rPrChange>
-        </w:rPr>
-      </w:pPr>
-      <w:del w:id="40" w:author="Nelson, Audrey R - (audreyn)" w:date="2017-11-15T09:22:00Z">
-        <w:r>
-          <w:rPr>
-            <w:rFonts w:ascii="Times New Roman" w:hAnsi="Times New Roman"/>
-            <w:b/>
-            <w:i/>
-            <w:rPrChange w:id="41" w:author="Nelson, Audrey R - (audreyn)" w:date="2017-11-15T09:24:00Z">
-              <w:rPr>
-                <w:rFonts w:ascii="Times New Roman" w:hAnsi="Times New Roman"/>
-                <w:b/>
-              </w:rPr>
-            </w:rPrChange>
-          </w:rPr>
-          <w:delText xml:space="preserve">Specific Aim 2:  </w:delText>
-        </w:r>
-        <w:r>
-          <w:rPr>
-            <w:rFonts w:ascii="Times New Roman" w:hAnsi="Times New Roman"/>
-            <w:b/>
-            <w:i/>
-            <w:rPrChange w:id="42" w:author="Nelson, Audrey R - (audreyn)" w:date="2017-11-15T09:24:00Z">
-              <w:rPr>
-                <w:rFonts w:ascii="Times New Roman" w:hAnsi="Times New Roman"/>
-                <w:b/>
-              </w:rPr>
-            </w:rPrChange>
-          </w:rPr>
-          <w:delText xml:space="preserve">To document the </w:delText>
-        </w:r>
-        <w:r>
-          <w:rPr>
-            <w:rFonts w:ascii="Times New Roman" w:hAnsi="Times New Roman"/>
-            <w:b/>
-            <w:i/>
-            <w:rPrChange w:id="43" w:author="Nelson, Audrey R - (audreyn)" w:date="2017-11-15T09:24:00Z">
-              <w:rPr>
-                <w:rFonts w:ascii="Times New Roman" w:hAnsi="Times New Roman"/>
-                <w:b/>
-              </w:rPr>
-            </w:rPrChange>
-          </w:rPr>
-          <w:delText>relationship</w:delText>
-        </w:r>
-        <w:r>
-          <w:rPr>
-            <w:rFonts w:ascii="Times New Roman" w:hAnsi="Times New Roman"/>
-            <w:b/>
-            <w:i/>
-            <w:rPrChange w:id="44" w:author="Nelson, Audrey R - (audreyn)" w:date="2017-11-15T09:24:00Z">
-              <w:rPr>
-                <w:rFonts w:ascii="Times New Roman" w:hAnsi="Times New Roman"/>
-                <w:b/>
-              </w:rPr>
-            </w:rPrChange>
-          </w:rPr>
-          <w:delText xml:space="preserve"> between</w:delText>
-        </w:r>
-        <w:r>
-          <w:rPr>
-            <w:rFonts w:ascii="Times New Roman" w:hAnsi="Times New Roman"/>
-            <w:b/>
-            <w:i/>
-            <w:rPrChange w:id="45" w:author="Nelson, Audrey R - (audreyn)" w:date="2017-11-15T09:24:00Z">
-              <w:rPr>
-                <w:rFonts w:ascii="Times New Roman" w:hAnsi="Times New Roman"/>
-                <w:b/>
-              </w:rPr>
-            </w:rPrChange>
-          </w:rPr>
-          <w:delText xml:space="preserve"> sleep hygiene </w:delText>
-        </w:r>
-        <w:r>
-          <w:rPr>
-            <w:rFonts w:ascii="Times New Roman" w:hAnsi="Times New Roman"/>
-            <w:b/>
-            <w:i/>
-            <w:rPrChange w:id="46" w:author="Nelson, Audrey R - (audreyn)" w:date="2017-11-15T09:24:00Z">
-              <w:rPr>
-                <w:rFonts w:ascii="Times New Roman" w:hAnsi="Times New Roman"/>
-                <w:b/>
-              </w:rPr>
-            </w:rPrChange>
-          </w:rPr>
-          <w:delText>and</w:delText>
-        </w:r>
-        <w:r>
-          <w:rPr>
-            <w:rFonts w:ascii="Times New Roman" w:hAnsi="Times New Roman"/>
-            <w:b/>
-            <w:i/>
-            <w:rPrChange w:id="47" w:author="Nelson, Audrey R - (audreyn)" w:date="2017-11-15T09:24:00Z">
-              <w:rPr>
-                <w:rFonts w:ascii="Times New Roman" w:hAnsi="Times New Roman"/>
-                <w:b/>
-              </w:rPr>
-            </w:rPrChange>
-          </w:rPr>
-          <w:delText xml:space="preserve"> academic engagement in undergraduate students.</w:delText>
-        </w:r>
-      </w:del>
-    </w:p>
-    <w:p>
-      <w:pPr>
-        <w:rPr>
-          <w:del w:id="48" w:author="Nelson, Audrey R - (audreyn)" w:date="2017-11-15T09:22:00Z"/>
-          <w:rFonts w:ascii="Times New Roman" w:hAnsi="Times New Roman"/>
-          <w:b/>
+      <w:r>
+        <w:rPr>
+          <w:rFonts w:ascii="Times New Roman" w:hAnsi="Times New Roman"/>
           <w:i/>
           <w:color w:val="000000"/>
-          <w:rPrChange w:id="49" w:author="Nelson, Audrey R - (audreyn)" w:date="2017-11-15T09:24:00Z">
-            <w:rPr>
-              <w:del w:id="50" w:author="Nelson, Audrey R - (audreyn)" w:date="2017-11-15T09:22:00Z"/>
-              <w:rFonts w:ascii="Times New Roman" w:hAnsi="Times New Roman"/>
-              <w:i/>
-              <w:color w:val="000000"/>
-            </w:rPr>
-          </w:rPrChange>
-        </w:rPr>
-      </w:pPr>
-      <w:del w:id="51" w:author="Nelson, Audrey R - (audreyn)" w:date="2017-11-15T09:22:00Z">
-        <w:r>
-          <w:rPr>
-            <w:rFonts w:ascii="Times New Roman" w:hAnsi="Times New Roman"/>
-            <w:b/>
-            <w:i/>
-            <w:color w:val="000000"/>
-            <w:rPrChange w:id="52" w:author="Nelson, Audrey R - (audreyn)" w:date="2017-11-15T09:24:00Z">
-              <w:rPr>
-                <w:rFonts w:ascii="Times New Roman" w:hAnsi="Times New Roman"/>
-                <w:i/>
-                <w:color w:val="000000"/>
-              </w:rPr>
-            </w:rPrChange>
-          </w:rPr>
-          <w:delText xml:space="preserve">We hypothesize that as sleep hygiene is impaired so will academic engagement in undergraduate students. We postulate that academic engagement will be lower in undergraduate students who experience reduced levels of healthy sleep hygiene practices. </w:delText>
-        </w:r>
-      </w:del>
-    </w:p>
-    <w:p>
-      <w:pPr>
-        <w:rPr>
-          <w:ins w:id="53" w:author="Nelson, Audrey R - (audreyn)" w:date="2017-11-15T09:23:00Z"/>
+        </w:rPr>
+        <w:t xml:space="preserve">Hypothesis 2: We hypothesize that as sleep hygiene is impaired so will academic engagement in undergraduate students. We postulate that academic engagement will be lower in undergraduate students who experience reduced levels of healthy sleep hygiene practices as measured by the SHI. </w:t>
+      </w:r>
+    </w:p>
+    <w:p>
+      <w:pPr>
+        <w:rPr>
           <w:rFonts w:ascii="Times New Roman" w:hAnsi="Times New Roman"/>
           <w:b/>
         </w:rPr>
       </w:pPr>
-      <w:ins w:id="54" w:author="Nelson, Audrey R - (audreyn)" w:date="2017-11-15T09:23:00Z">
-        <w:r>
-          <w:rPr>
-            <w:rFonts w:ascii="Times New Roman" w:hAnsi="Times New Roman"/>
-            <w:b/>
-          </w:rPr>
-          <w:t xml:space="preserve">Specific Aim 3:  </w:t>
-        </w:r>
-        <w:r>
-          <w:rPr>
-            <w:rFonts w:ascii="Times New Roman" w:hAnsi="Times New Roman"/>
-            <w:b/>
-            <w:rPrChange w:id="55" w:author="Nelson, Audrey R - (audreyn)" w:date="2017-11-15T09:24:00Z">
-              <w:rPr>
-                <w:rFonts w:ascii="Times New Roman" w:hAnsi="Times New Roman"/>
-              </w:rPr>
-            </w:rPrChange>
-          </w:rPr>
-          <w:t>To determine if sleep hygiene mediates the relationship between stressful life events and academic engagement.</w:t>
-        </w:r>
-        <w:r>
-          <w:rPr>
-            <w:rFonts w:ascii="Times New Roman" w:hAnsi="Times New Roman"/>
-            <w:b/>
-          </w:rPr>
-          <w:t xml:space="preserve">  </w:t>
-        </w:r>
-      </w:ins>
-    </w:p>
-    <w:p>
-      <w:pPr>
-        <w:rPr>
-          <w:ins w:id="56" w:author="Nelson, Audrey R - (audreyn)" w:date="2017-11-15T09:23:00Z"/>
+      <w:r>
+        <w:rPr>
+          <w:rFonts w:ascii="Times New Roman" w:hAnsi="Times New Roman"/>
+          <w:b/>
+        </w:rPr>
+        <w:t xml:space="preserve">Specific Aim 3:  To determine if sleep hygiene mediates the relationship between stressful life events and academic engagement.  </w:t>
+      </w:r>
+    </w:p>
+    <w:p>
+      <w:pPr>
+        <w:rPr>
           <w:rFonts w:ascii="Times New Roman" w:hAnsi="Times New Roman"/>
           <w:i/>
-          <w:rPrChange w:id="57" w:author="Nelson, Audrey R - (audreyn)" w:date="2017-11-15T09:24:00Z">
-            <w:rPr>
-              <w:ins w:id="58" w:author="Nelson, Audrey R - (audreyn)" w:date="2017-11-15T09:23:00Z"/>
-              <w:rFonts w:ascii="Times New Roman" w:hAnsi="Times New Roman"/>
-            </w:rPr>
-          </w:rPrChange>
-        </w:rPr>
-      </w:pPr>
-      <w:ins w:id="59" w:author="Nelson, Audrey R - (audreyn)" w:date="2017-11-15T09:23:00Z">
-        <w:r>
-          <w:rPr>
-            <w:rFonts w:ascii="Times New Roman" w:hAnsi="Times New Roman"/>
-            <w:i/>
-            <w:rPrChange w:id="60" w:author="Nelson, Audrey R - (audreyn)" w:date="2017-11-15T09:24:00Z">
-              <w:rPr>
-                <w:rFonts w:ascii="Times New Roman" w:hAnsi="Times New Roman"/>
-                <w:b/>
-              </w:rPr>
-            </w:rPrChange>
-          </w:rPr>
-          <w:t>Hypothesis 3:</w:t>
-        </w:r>
-        <w:r>
-          <w:rPr>
-            <w:rFonts w:ascii="Times New Roman" w:hAnsi="Times New Roman"/>
-            <w:i/>
-          </w:rPr>
-          <w:t xml:space="preserve"> </w:t>
-        </w:r>
-        <w:r>
-          <w:rPr>
-            <w:rFonts w:ascii="Times New Roman" w:hAnsi="Times New Roman"/>
-            <w:i/>
-            <w:rPrChange w:id="61" w:author="Nelson, Audrey R - (audreyn)" w:date="2017-11-15T09:24:00Z">
-              <w:rPr>
-                <w:rFonts w:ascii="Times New Roman" w:hAnsi="Times New Roman"/>
-              </w:rPr>
-            </w:rPrChange>
-          </w:rPr>
-          <w:t xml:space="preserve">We hypothesize that students with higher levels of stressful life events will experience lower academic engagement if they show poor sleep hygiene practices. We believe that there will be an interaction effect, with sleep hygiene practices acting as a mediator of the relationship between stressful live events and academic engagement in undergraduate students. </w:t>
-        </w:r>
-      </w:ins>
-    </w:p>
-    <w:p>
-      <w:pPr>
-        <w:rPr>
-          <w:del w:id="62" w:author="Nelson, Audrey R - (audreyn)" w:date="2017-11-15T09:23:00Z"/>
+        </w:rPr>
+      </w:pPr>
+      <w:r>
+        <w:rPr>
           <w:rFonts w:ascii="Times New Roman" w:hAnsi="Times New Roman"/>
           <w:i/>
-          <w:rPrChange w:id="63" w:author="Nelson, Audrey R - (audreyn)" w:date="2017-11-15T09:24:00Z">
-            <w:rPr>
-              <w:del w:id="64" w:author="Nelson, Audrey R - (audreyn)" w:date="2017-11-15T09:23:00Z"/>
-              <w:rFonts w:ascii="Times New Roman" w:hAnsi="Times New Roman"/>
-              <w:b/>
-            </w:rPr>
-          </w:rPrChange>
-        </w:rPr>
-      </w:pPr>
-      <w:ins w:id="65" w:author="Nelson, Audrey R - (audreyn)" w:date="2017-11-15T09:23:00Z">
-        <w:r>
-          <w:rPr>
-            <w:rFonts w:ascii="Times New Roman" w:hAnsi="Times New Roman"/>
-            <w:i/>
-            <w:rPrChange w:id="66" w:author="Nelson, Audrey R - (audreyn)" w:date="2017-11-15T09:24:00Z">
-              <w:rPr>
-                <w:rFonts w:ascii="Times New Roman" w:hAnsi="Times New Roman"/>
-              </w:rPr>
-            </w:rPrChange>
-          </w:rPr>
-          <w:t xml:space="preserve">Additionally, it is hypothesized that sleep hygiene practices will show the greatest mediating effect on the academic engagement factor of skills engagement due to the research indicating strong associations between sleep quality and executive functioning. </w:t>
-        </w:r>
-      </w:ins>
-      <w:del w:id="67" w:author="Nelson, Audrey R - (audreyn)" w:date="2017-11-15T09:23:00Z">
-        <w:r>
-          <w:rPr>
-            <w:rFonts w:ascii="Times New Roman" w:hAnsi="Times New Roman"/>
-            <w:i/>
-            <w:rPrChange w:id="68" w:author="Nelson, Audrey R - (audreyn)" w:date="2017-11-15T09:24:00Z">
-              <w:rPr>
-                <w:rFonts w:ascii="Times New Roman" w:hAnsi="Times New Roman"/>
-                <w:b/>
-              </w:rPr>
-            </w:rPrChange>
-          </w:rPr>
-          <w:delText>Specific Aim 3</w:delText>
-        </w:r>
-        <w:r>
-          <w:rPr>
-            <w:rFonts w:ascii="Times New Roman" w:hAnsi="Times New Roman"/>
-            <w:i/>
-            <w:rPrChange w:id="69" w:author="Nelson, Audrey R - (audreyn)" w:date="2017-11-15T09:24:00Z">
-              <w:rPr>
-                <w:rFonts w:ascii="Times New Roman" w:hAnsi="Times New Roman"/>
-                <w:b/>
-              </w:rPr>
-            </w:rPrChange>
-          </w:rPr>
-          <w:delText>:  To d</w:delText>
-        </w:r>
-        <w:r>
-          <w:rPr>
-            <w:rFonts w:ascii="Times New Roman" w:hAnsi="Times New Roman"/>
-            <w:i/>
-            <w:rPrChange w:id="70" w:author="Nelson, Audrey R - (audreyn)" w:date="2017-11-15T09:24:00Z">
-              <w:rPr>
-                <w:rFonts w:ascii="Times New Roman" w:hAnsi="Times New Roman"/>
-                <w:b/>
-              </w:rPr>
-            </w:rPrChange>
-          </w:rPr>
-          <w:delText>etermine if sleep hygiene medi</w:delText>
-        </w:r>
-        <w:r>
-          <w:rPr>
-            <w:rFonts w:ascii="Times New Roman" w:hAnsi="Times New Roman"/>
-            <w:i/>
-            <w:rPrChange w:id="71" w:author="Nelson, Audrey R - (audreyn)" w:date="2017-11-15T09:24:00Z">
-              <w:rPr>
-                <w:rFonts w:ascii="Times New Roman" w:hAnsi="Times New Roman"/>
-                <w:b/>
-              </w:rPr>
-            </w:rPrChange>
-          </w:rPr>
-          <w:delText>ates the relationship</w:delText>
-        </w:r>
-        <w:r>
-          <w:rPr>
-            <w:rFonts w:ascii="Times New Roman" w:hAnsi="Times New Roman"/>
-            <w:i/>
-            <w:rPrChange w:id="72" w:author="Nelson, Audrey R - (audreyn)" w:date="2017-11-15T09:24:00Z">
-              <w:rPr>
-                <w:rFonts w:ascii="Times New Roman" w:hAnsi="Times New Roman"/>
-                <w:b/>
-              </w:rPr>
-            </w:rPrChange>
-          </w:rPr>
-          <w:delText xml:space="preserve"> </w:delText>
-        </w:r>
-        <w:r>
-          <w:rPr>
-            <w:rFonts w:ascii="Times New Roman" w:hAnsi="Times New Roman"/>
-            <w:i/>
-            <w:rPrChange w:id="73" w:author="Nelson, Audrey R - (audreyn)" w:date="2017-11-15T09:24:00Z">
-              <w:rPr>
-                <w:rFonts w:ascii="Times New Roman" w:hAnsi="Times New Roman"/>
-                <w:b/>
-              </w:rPr>
-            </w:rPrChange>
-          </w:rPr>
-          <w:delText xml:space="preserve">between stressful life events and academic engagement.  </w:delText>
-        </w:r>
-      </w:del>
-    </w:p>
-    <w:p>
-      <w:pPr>
-        <w:rPr>
-          <w:del w:id="74" w:author="Nelson, Audrey R - (audreyn)" w:date="2017-11-15T09:23:00Z"/>
+        </w:rPr>
+        <w:t xml:space="preserve">Hypothesis 3: We hypothesize that students with higher levels of stressful life events will experience lower academic engagement if they show poor sleep hygiene practices. We believe that the relationship between stressful life events and academic engagement will be partially or fully explained by sleep hygiene practices in undergraduate students. </w:t>
+      </w:r>
+    </w:p>
+    <w:p>
+      <w:pPr>
+        <w:rPr>
           <w:rFonts w:ascii="Times New Roman" w:hAnsi="Times New Roman"/>
           <w:i/>
         </w:rPr>
       </w:pPr>
-      <w:del w:id="75" w:author="Nelson, Audrey R - (audreyn)" w:date="2017-11-15T09:23:00Z">
-        <w:r>
-          <w:rPr>
-            <w:rFonts w:ascii="Times New Roman" w:hAnsi="Times New Roman"/>
-            <w:i/>
-          </w:rPr>
-          <w:delText xml:space="preserve">We hypothesize that students with higher levels of </w:delText>
-        </w:r>
-        <w:r>
-          <w:rPr>
-            <w:rFonts w:ascii="Times New Roman" w:hAnsi="Times New Roman"/>
-            <w:i/>
-          </w:rPr>
-          <w:delText>stressful life</w:delText>
-        </w:r>
-        <w:r>
-          <w:rPr>
-            <w:rFonts w:ascii="Times New Roman" w:hAnsi="Times New Roman"/>
-            <w:i/>
-          </w:rPr>
-          <w:delText xml:space="preserve"> events will experience lower academic engagement</w:delText>
-        </w:r>
-        <w:r>
-          <w:rPr>
-            <w:rFonts w:ascii="Times New Roman" w:hAnsi="Times New Roman"/>
-            <w:i/>
-          </w:rPr>
-          <w:delText xml:space="preserve"> </w:delText>
-        </w:r>
-        <w:r>
-          <w:rPr>
-            <w:rFonts w:ascii="Times New Roman" w:hAnsi="Times New Roman"/>
-            <w:i/>
-          </w:rPr>
-          <w:delText>if they show poor sleep hygiene practices.</w:delText>
-        </w:r>
-        <w:r>
-          <w:rPr>
-            <w:rFonts w:ascii="Times New Roman" w:hAnsi="Times New Roman"/>
-            <w:i/>
-          </w:rPr>
-          <w:delText xml:space="preserve"> </w:delText>
-        </w:r>
-        <w:r>
-          <w:rPr>
-            <w:rFonts w:ascii="Times New Roman" w:hAnsi="Times New Roman"/>
-            <w:i/>
-          </w:rPr>
-          <w:delText xml:space="preserve">We believe that there will be an interaction effect, with sleep hygiene practices acting as a mediator of the relationship between stressful live events and academic engagement in undergraduate students. </w:delText>
-        </w:r>
-      </w:del>
-    </w:p>
-    <w:p>
-      <w:pPr>
+      <w:r>
         <w:rPr>
           <w:rFonts w:ascii="Times New Roman" w:hAnsi="Times New Roman"/>
           <w:i/>
         </w:rPr>
-      </w:pPr>
-      <w:del w:id="76" w:author="Nelson, Audrey R - (audreyn)" w:date="2017-11-15T09:23:00Z">
-        <w:r>
-          <w:rPr>
-            <w:rFonts w:ascii="Times New Roman" w:hAnsi="Times New Roman"/>
-            <w:i/>
-          </w:rPr>
-          <w:delText>Additionally, it is hypothesized that sleep hygiene practices will show the greatest mediating effect on the academic engagement factor of skills engagement due to the research indicating strong associations between sleep quality and executive functioning.</w:delText>
-        </w:r>
-      </w:del>
-      <w:r>
-        <w:rPr>
-          <w:rFonts w:ascii="Times New Roman" w:hAnsi="Times New Roman"/>
-          <w:i/>
+        <w:t>Additionally, we hypothesize that sleep hygiene practices will show the greatest mediating effect on the academic engagement factor of skills engagement due to the research indicating strong associations between sleep quality and executive functioning.</w:t>
+      </w:r>
+      <w:r>
+        <w:rPr>
+          <w:rFonts w:ascii="Times New Roman" w:hAnsi="Times New Roman"/>
         </w:rPr>
         <w:t xml:space="preserve"> </w:t>
       </w:r>
@@ -3938,706 +3294,94 @@
     <w:p>
       <w:pPr>
         <w:rPr>
-          <w:ins w:id="77" w:author="Nelson, Audrey R - (audreyn)" w:date="2017-11-15T09:25:00Z"/>
           <w:rFonts w:ascii="Times New Roman" w:hAnsi="Times New Roman"/>
           <w:b/>
         </w:rPr>
       </w:pPr>
-      <w:ins w:id="78" w:author="Nelson, Audrey R - (audreyn)" w:date="2017-11-15T09:25:00Z">
-        <w:r>
-          <w:rPr>
-            <w:rFonts w:ascii="Times New Roman" w:hAnsi="Times New Roman"/>
-            <w:b/>
-          </w:rPr>
-          <w:t xml:space="preserve">Specific Aim 4:  </w:t>
-        </w:r>
-        <w:r>
-          <w:rPr>
-            <w:rFonts w:ascii="Times New Roman" w:hAnsi="Times New Roman"/>
-            <w:b/>
-            <w:rPrChange w:id="79" w:author="Nelson, Audrey R - (audreyn)" w:date="2017-11-15T09:25:00Z">
-              <w:rPr>
-                <w:rFonts w:ascii="Times New Roman" w:hAnsi="Times New Roman"/>
-              </w:rPr>
-            </w:rPrChange>
-          </w:rPr>
-          <w:t>To document the effects of physical activity on academic engagement in undergraduate students.</w:t>
-        </w:r>
-      </w:ins>
-    </w:p>
-    <w:p>
-      <w:pPr>
-        <w:rPr>
-          <w:ins w:id="80" w:author="Nelson, Audrey R - (audreyn)" w:date="2017-11-15T09:25:00Z"/>
+      <w:r>
+        <w:rPr>
+          <w:rFonts w:ascii="Times New Roman" w:hAnsi="Times New Roman"/>
+          <w:b/>
+        </w:rPr>
+        <w:t>Specific Aim 4:  To document the effects of physical activity on academic engagement in undergraduate students.</w:t>
+      </w:r>
+    </w:p>
+    <w:p>
+      <w:pPr>
+        <w:rPr>
           <w:rFonts w:ascii="Times New Roman" w:hAnsi="Times New Roman"/>
           <w:i/>
           <w:color w:val="000000"/>
-          <w:rPrChange w:id="81" w:author="Nelson, Audrey R - (audreyn)" w:date="2017-11-15T09:25:00Z">
-            <w:rPr>
-              <w:ins w:id="82" w:author="Nelson, Audrey R - (audreyn)" w:date="2017-11-15T09:25:00Z"/>
-              <w:rFonts w:ascii="Times New Roman" w:hAnsi="Times New Roman"/>
-              <w:color w:val="000000"/>
-            </w:rPr>
-          </w:rPrChange>
-        </w:rPr>
-      </w:pPr>
-      <w:ins w:id="83" w:author="Nelson, Audrey R - (audreyn)" w:date="2017-11-15T09:25:00Z">
-        <w:r>
-          <w:rPr>
-            <w:rFonts w:ascii="Times New Roman" w:hAnsi="Times New Roman"/>
-            <w:i/>
-            <w:color w:val="000000"/>
-            <w:rPrChange w:id="84" w:author="Nelson, Audrey R - (audreyn)" w:date="2017-11-15T09:25:00Z">
-              <w:rPr>
-                <w:rFonts w:ascii="Times New Roman" w:hAnsi="Times New Roman"/>
-                <w:b/>
-                <w:color w:val="000000"/>
-              </w:rPr>
-            </w:rPrChange>
-          </w:rPr>
-          <w:t>Hypothesis 4: We hypothesize that increased levels of exercise (based on number of days per week) for strenuous exercise will be associated with lower levels of Academic Engagement; most specifically for the participation factor.  We believe that more moderate and mild forms of exercise will not show the same effect.</w:t>
-        </w:r>
-      </w:ins>
-    </w:p>
-    <w:p>
-      <w:pPr>
-        <w:rPr>
-          <w:ins w:id="85" w:author="Nelson, Audrey R - (audreyn)" w:date="2017-11-15T09:25:00Z"/>
-          <w:rFonts w:ascii="Times New Roman" w:hAnsi="Times New Roman"/>
-          <w:b/>
-        </w:rPr>
-      </w:pPr>
-      <w:ins w:id="86" w:author="Nelson, Audrey R - (audreyn)" w:date="2017-11-15T09:25:00Z">
-        <w:r>
-          <w:rPr>
-            <w:rFonts w:ascii="Times New Roman" w:hAnsi="Times New Roman"/>
-            <w:b/>
-          </w:rPr>
-          <w:t xml:space="preserve">Specific Aim 5:  </w:t>
-        </w:r>
-        <w:r>
-          <w:rPr>
-            <w:rFonts w:ascii="Times New Roman" w:hAnsi="Times New Roman"/>
-            <w:b/>
-            <w:rPrChange w:id="87" w:author="Nelson, Audrey R - (audreyn)" w:date="2017-11-15T09:25:00Z">
-              <w:rPr>
-                <w:rFonts w:ascii="Times New Roman" w:hAnsi="Times New Roman"/>
-              </w:rPr>
-            </w:rPrChange>
-          </w:rPr>
-          <w:t>To determine if exercise moderates the relationship between stressful life events and academic engagement.</w:t>
-        </w:r>
-        <w:r>
-          <w:rPr>
-            <w:rFonts w:ascii="Times New Roman" w:hAnsi="Times New Roman"/>
-            <w:b/>
-          </w:rPr>
-          <w:t xml:space="preserve"> </w:t>
-        </w:r>
-      </w:ins>
-    </w:p>
-    <w:p>
-      <w:pPr>
-        <w:rPr>
-          <w:del w:id="88" w:author="Nelson, Audrey R - (audreyn)" w:date="2017-11-15T09:25:00Z"/>
-          <w:rFonts w:ascii="Times New Roman" w:hAnsi="Times New Roman"/>
-          <w:i/>
-          <w:rPrChange w:id="89" w:author="Nelson, Audrey R - (audreyn)" w:date="2017-11-15T09:26:00Z">
-            <w:rPr>
-              <w:del w:id="90" w:author="Nelson, Audrey R - (audreyn)" w:date="2017-11-15T09:25:00Z"/>
-              <w:rFonts w:ascii="Times New Roman" w:hAnsi="Times New Roman"/>
-              <w:b/>
-            </w:rPr>
-          </w:rPrChange>
-        </w:rPr>
-      </w:pPr>
-      <w:ins w:id="91" w:author="Nelson, Audrey R - (audreyn)" w:date="2017-11-15T09:25:00Z">
-        <w:r>
-          <w:rPr>
-            <w:rFonts w:ascii="Times New Roman" w:hAnsi="Times New Roman"/>
-            <w:i/>
-            <w:rPrChange w:id="92" w:author="Nelson, Audrey R - (audreyn)" w:date="2017-11-15T09:26:00Z">
-              <w:rPr>
-                <w:rFonts w:ascii="Times New Roman" w:hAnsi="Times New Roman"/>
-                <w:b/>
-              </w:rPr>
-            </w:rPrChange>
-          </w:rPr>
-          <w:t>Hypothesis 5:</w:t>
-        </w:r>
-        <w:r>
-          <w:rPr>
-            <w:rFonts w:ascii="Times New Roman" w:hAnsi="Times New Roman"/>
-            <w:i/>
-          </w:rPr>
-          <w:t xml:space="preserve"> </w:t>
-        </w:r>
-        <w:r>
-          <w:rPr>
-            <w:rFonts w:ascii="Times New Roman" w:hAnsi="Times New Roman"/>
-            <w:i/>
-            <w:rPrChange w:id="93" w:author="Nelson, Audrey R - (audreyn)" w:date="2017-11-15T09:26:00Z">
-              <w:rPr>
-                <w:rFonts w:ascii="Times New Roman" w:hAnsi="Times New Roman"/>
-              </w:rPr>
-            </w:rPrChange>
-          </w:rPr>
-          <w:t>We hypothesize that students with higher levels of stressful life events will experience lower academic engagement, specifically in the area of participation, if they show inadequate levels of physical activity. Due to the fact that the positive impacts of exercise seemed to be based on a dosage-threshold, we postulate that this effect will only be seen for elevated levels of strenuous activity.</w:t>
-        </w:r>
-      </w:ins>
-      <w:del w:id="94" w:author="Nelson, Audrey R - (audreyn)" w:date="2017-11-15T09:25:00Z">
-        <w:r>
-          <w:rPr>
-            <w:rFonts w:ascii="Times New Roman" w:hAnsi="Times New Roman"/>
-            <w:i/>
-            <w:rPrChange w:id="95" w:author="Nelson, Audrey R - (audreyn)" w:date="2017-11-15T09:26:00Z">
-              <w:rPr>
-                <w:rFonts w:ascii="Times New Roman" w:hAnsi="Times New Roman"/>
-                <w:b/>
-              </w:rPr>
-            </w:rPrChange>
-          </w:rPr>
-          <w:delText>Specific Aim 4:  To document the effects of physical activity on academic engagement in undergraduate students.</w:delText>
-        </w:r>
-      </w:del>
-    </w:p>
-    <w:p>
-      <w:pPr>
-        <w:rPr>
-          <w:del w:id="96" w:author="Nelson, Audrey R - (audreyn)" w:date="2017-11-15T09:25:00Z"/>
+        </w:rPr>
+      </w:pPr>
+      <w:r>
+        <w:rPr>
           <w:rFonts w:ascii="Times New Roman" w:hAnsi="Times New Roman"/>
           <w:i/>
           <w:color w:val="000000"/>
         </w:rPr>
-      </w:pPr>
-      <w:del w:id="97" w:author="Nelson, Audrey R - (audreyn)" w:date="2017-11-15T09:25:00Z">
-        <w:r>
-          <w:rPr>
-            <w:rFonts w:ascii="Times New Roman" w:hAnsi="Times New Roman"/>
-            <w:i/>
-            <w:color w:val="000000"/>
-          </w:rPr>
-          <w:delText xml:space="preserve">We </w:delText>
-        </w:r>
-        <w:r>
-          <w:rPr>
-            <w:rFonts w:ascii="Times New Roman" w:hAnsi="Times New Roman"/>
-            <w:i/>
-            <w:color w:val="000000"/>
-          </w:rPr>
-          <w:delText>hypothesize that</w:delText>
-        </w:r>
-        <w:r>
-          <w:rPr>
-            <w:rFonts w:ascii="Times New Roman" w:hAnsi="Times New Roman"/>
-            <w:i/>
-            <w:color w:val="000000"/>
-          </w:rPr>
-          <w:delText xml:space="preserve"> </w:delText>
-        </w:r>
-        <w:r>
-          <w:rPr>
-            <w:rFonts w:ascii="Times New Roman" w:hAnsi="Times New Roman"/>
-            <w:i/>
-            <w:color w:val="000000"/>
-          </w:rPr>
-          <w:delText>increased levels of exercise (</w:delText>
-        </w:r>
-        <w:r>
-          <w:rPr>
-            <w:rFonts w:ascii="Times New Roman" w:hAnsi="Times New Roman"/>
-            <w:i/>
-            <w:color w:val="000000"/>
-          </w:rPr>
-          <w:delText>based on</w:delText>
-        </w:r>
-        <w:r>
-          <w:rPr>
-            <w:rFonts w:ascii="Times New Roman" w:hAnsi="Times New Roman"/>
-            <w:i/>
-            <w:color w:val="000000"/>
-          </w:rPr>
-          <w:delText xml:space="preserve"> number of days per week) </w:delText>
-        </w:r>
-        <w:r>
-          <w:rPr>
-            <w:rFonts w:ascii="Times New Roman" w:hAnsi="Times New Roman"/>
-            <w:i/>
-            <w:color w:val="000000"/>
-          </w:rPr>
-          <w:delText xml:space="preserve">for strenuous exercise </w:delText>
-        </w:r>
-        <w:r>
-          <w:rPr>
-            <w:rFonts w:ascii="Times New Roman" w:hAnsi="Times New Roman"/>
-            <w:i/>
-            <w:color w:val="000000"/>
-          </w:rPr>
-          <w:delText>will be associated with lower levels of Academic Engagement; most specifically for the participation factor.</w:delText>
-        </w:r>
-        <w:r>
-          <w:rPr>
-            <w:rFonts w:ascii="Times New Roman" w:hAnsi="Times New Roman"/>
-            <w:i/>
-            <w:color w:val="000000"/>
-          </w:rPr>
-          <w:delText xml:space="preserve">  We believe that more moderate and mild forms of exercise will not show the same effect.</w:delText>
-        </w:r>
-      </w:del>
-    </w:p>
-    <w:p>
-      <w:pPr>
-        <w:rPr>
-          <w:del w:id="98" w:author="Nelson, Audrey R - (audreyn)" w:date="2017-11-15T09:25:00Z"/>
+        <w:t>Hypothesis 4: We hypothesize that increased levels of exercise (based on number of days per week) for strenuous exercise will be associated with lower levels of Academic Engagement; most specifically for the participation factor.</w:t>
+      </w:r>
+    </w:p>
+    <w:p>
+      <w:pPr>
+        <w:rPr>
+          <w:rFonts w:ascii="Times New Roman" w:hAnsi="Times New Roman"/>
+          <w:b/>
+        </w:rPr>
+      </w:pPr>
+      <w:r>
+        <w:rPr>
+          <w:rFonts w:ascii="Times New Roman" w:hAnsi="Times New Roman"/>
+          <w:b/>
+        </w:rPr>
+        <w:t xml:space="preserve">Specific Aim 5:  To determine if exercise moderates the relationship between stressful life events and academic engagement. </w:t>
+      </w:r>
+    </w:p>
+    <w:p>
+      <w:pPr>
+        <w:rPr>
           <w:rFonts w:ascii="Times New Roman" w:hAnsi="Times New Roman"/>
           <w:i/>
-          <w:rPrChange w:id="99" w:author="Nelson, Audrey R - (audreyn)" w:date="2017-11-15T09:26:00Z">
-            <w:rPr>
-              <w:del w:id="100" w:author="Nelson, Audrey R - (audreyn)" w:date="2017-11-15T09:25:00Z"/>
-              <w:rFonts w:ascii="Times New Roman" w:hAnsi="Times New Roman"/>
-              <w:b/>
-            </w:rPr>
-          </w:rPrChange>
-        </w:rPr>
-      </w:pPr>
-      <w:del w:id="101" w:author="Nelson, Audrey R - (audreyn)" w:date="2017-11-15T09:25:00Z">
-        <w:r>
-          <w:rPr>
-            <w:rFonts w:ascii="Times New Roman" w:hAnsi="Times New Roman"/>
-            <w:i/>
-            <w:rPrChange w:id="102" w:author="Nelson, Audrey R - (audreyn)" w:date="2017-11-15T09:26:00Z">
-              <w:rPr>
-                <w:rFonts w:ascii="Times New Roman" w:hAnsi="Times New Roman"/>
-                <w:b/>
-              </w:rPr>
-            </w:rPrChange>
-          </w:rPr>
-          <w:delText>Sp</w:delText>
-        </w:r>
-        <w:r>
-          <w:rPr>
-            <w:rFonts w:ascii="Times New Roman" w:hAnsi="Times New Roman"/>
-            <w:i/>
-            <w:rPrChange w:id="103" w:author="Nelson, Audrey R - (audreyn)" w:date="2017-11-15T09:26:00Z">
-              <w:rPr>
-                <w:rFonts w:ascii="Times New Roman" w:hAnsi="Times New Roman"/>
-                <w:b/>
-              </w:rPr>
-            </w:rPrChange>
-          </w:rPr>
-          <w:delText>ecific Aim 5</w:delText>
-        </w:r>
-        <w:r>
-          <w:rPr>
-            <w:rFonts w:ascii="Times New Roman" w:hAnsi="Times New Roman"/>
-            <w:i/>
-            <w:rPrChange w:id="104" w:author="Nelson, Audrey R - (audreyn)" w:date="2017-11-15T09:26:00Z">
-              <w:rPr>
-                <w:rFonts w:ascii="Times New Roman" w:hAnsi="Times New Roman"/>
-                <w:b/>
-              </w:rPr>
-            </w:rPrChange>
-          </w:rPr>
-          <w:delText xml:space="preserve">:  To determine if exercise </w:delText>
-        </w:r>
-      </w:del>
-      <w:del w:id="105" w:author="Nelson, Audrey R - (audreyn)" w:date="2017-11-14T17:29:00Z">
-        <w:r>
-          <w:rPr>
-            <w:rFonts w:ascii="Times New Roman" w:hAnsi="Times New Roman"/>
-            <w:i/>
-            <w:rPrChange w:id="106" w:author="Nelson, Audrey R - (audreyn)" w:date="2017-11-15T09:26:00Z">
-              <w:rPr>
-                <w:rFonts w:ascii="Times New Roman" w:hAnsi="Times New Roman"/>
-                <w:b/>
-              </w:rPr>
-            </w:rPrChange>
-          </w:rPr>
-          <w:delText>mediates/</w:delText>
-        </w:r>
-      </w:del>
-      <w:del w:id="107" w:author="Nelson, Audrey R - (audreyn)" w:date="2017-11-15T09:25:00Z">
-        <w:r>
-          <w:rPr>
-            <w:rFonts w:ascii="Times New Roman" w:hAnsi="Times New Roman"/>
-            <w:i/>
-            <w:rPrChange w:id="108" w:author="Nelson, Audrey R - (audreyn)" w:date="2017-11-15T09:26:00Z">
-              <w:rPr>
-                <w:rFonts w:ascii="Times New Roman" w:hAnsi="Times New Roman"/>
-                <w:b/>
-              </w:rPr>
-            </w:rPrChange>
-          </w:rPr>
-          <w:delText xml:space="preserve">moderates the relationship between stressful life events and academic engagement. </w:delText>
-        </w:r>
-      </w:del>
-    </w:p>
-    <w:p>
-      <w:pPr>
+        </w:rPr>
+      </w:pPr>
+      <w:r>
         <w:rPr>
           <w:rFonts w:ascii="Times New Roman" w:hAnsi="Times New Roman"/>
           <w:i/>
         </w:rPr>
-      </w:pPr>
-      <w:del w:id="109" w:author="Nelson, Audrey R - (audreyn)" w:date="2017-11-15T09:25:00Z">
-        <w:r>
-          <w:rPr>
-            <w:rFonts w:ascii="Times New Roman" w:hAnsi="Times New Roman"/>
-            <w:i/>
-          </w:rPr>
-          <w:delText>We hypothesize that students with high</w:delText>
-        </w:r>
-        <w:r>
-          <w:rPr>
-            <w:rFonts w:ascii="Times New Roman" w:hAnsi="Times New Roman"/>
-            <w:i/>
-          </w:rPr>
-          <w:delText>er levels of stressful life events will experi</w:delText>
-        </w:r>
-        <w:r>
-          <w:rPr>
-            <w:rFonts w:ascii="Times New Roman" w:hAnsi="Times New Roman"/>
-            <w:i/>
-          </w:rPr>
-          <w:delText xml:space="preserve">ence lower academic engagement, </w:delText>
-        </w:r>
-        <w:r>
-          <w:rPr>
-            <w:rFonts w:ascii="Times New Roman" w:hAnsi="Times New Roman"/>
-            <w:i/>
-          </w:rPr>
-          <w:delText xml:space="preserve">specifically in the </w:delText>
-        </w:r>
-        <w:r>
-          <w:rPr>
-            <w:rFonts w:ascii="Times New Roman" w:hAnsi="Times New Roman"/>
-            <w:i/>
-          </w:rPr>
-          <w:delText>area of participation</w:delText>
-        </w:r>
-        <w:r>
-          <w:rPr>
-            <w:rFonts w:ascii="Times New Roman" w:hAnsi="Times New Roman"/>
-            <w:i/>
-          </w:rPr>
-          <w:delText>,</w:delText>
-        </w:r>
-        <w:r>
-          <w:rPr>
-            <w:rFonts w:ascii="Times New Roman" w:hAnsi="Times New Roman"/>
-            <w:i/>
-          </w:rPr>
-          <w:delText xml:space="preserve"> if they s</w:delText>
-        </w:r>
-        <w:r>
-          <w:rPr>
-            <w:rFonts w:ascii="Times New Roman" w:hAnsi="Times New Roman"/>
-            <w:i/>
-          </w:rPr>
-          <w:delText>how inadequate levels of physical activity</w:delText>
-        </w:r>
-        <w:r>
-          <w:rPr>
-            <w:rFonts w:ascii="Times New Roman" w:hAnsi="Times New Roman"/>
-            <w:i/>
-          </w:rPr>
-          <w:delText>.</w:delText>
-        </w:r>
-        <w:r>
-          <w:rPr>
-            <w:rFonts w:ascii="Times New Roman" w:hAnsi="Times New Roman"/>
-            <w:i/>
-          </w:rPr>
-          <w:delText xml:space="preserve"> Due to the fact that </w:delText>
-        </w:r>
-        <w:r>
-          <w:rPr>
-            <w:rFonts w:ascii="Times New Roman" w:hAnsi="Times New Roman"/>
-            <w:i/>
-          </w:rPr>
-          <w:delText xml:space="preserve">the positive impacts of </w:delText>
-        </w:r>
-        <w:r>
-          <w:rPr>
-            <w:rFonts w:ascii="Times New Roman" w:hAnsi="Times New Roman"/>
-            <w:i/>
-          </w:rPr>
-          <w:delText>exercise</w:delText>
-        </w:r>
-        <w:r>
-          <w:rPr>
-            <w:rFonts w:ascii="Times New Roman" w:hAnsi="Times New Roman"/>
-            <w:i/>
-          </w:rPr>
-          <w:delText xml:space="preserve"> seemed to be based on a dosage-threshold, w</w:delText>
-        </w:r>
-        <w:r>
-          <w:rPr>
-            <w:rFonts w:ascii="Times New Roman" w:hAnsi="Times New Roman"/>
-            <w:i/>
-          </w:rPr>
-          <w:delText>e postulate that</w:delText>
-        </w:r>
-        <w:r>
-          <w:rPr>
-            <w:rFonts w:ascii="Times New Roman" w:hAnsi="Times New Roman"/>
-            <w:i/>
-          </w:rPr>
-          <w:delText xml:space="preserve"> </w:delText>
-        </w:r>
-        <w:r>
-          <w:rPr>
-            <w:rFonts w:ascii="Times New Roman" w:hAnsi="Times New Roman"/>
-            <w:i/>
-          </w:rPr>
-          <w:delText>this e</w:delText>
-        </w:r>
-        <w:r>
-          <w:rPr>
-            <w:rFonts w:ascii="Times New Roman" w:hAnsi="Times New Roman"/>
-            <w:i/>
-          </w:rPr>
-          <w:delText>ffect will only be seen for elevated</w:delText>
-        </w:r>
-        <w:r>
-          <w:rPr>
-            <w:rFonts w:ascii="Times New Roman" w:hAnsi="Times New Roman"/>
-            <w:i/>
-          </w:rPr>
-          <w:delText xml:space="preserve"> levels of strenuous activity.</w:delText>
-        </w:r>
-      </w:del>
-    </w:p>
-    <w:p>
-      <w:pPr>
-        <w:rPr>
-          <w:ins w:id="110" w:author="Nelson, Audrey R - (audreyn)" w:date="2017-11-15T09:19:00Z"/>
+        <w:t>Hypothesis 5: We hypothesize that students with higher levels of stressful life events will experience lower academic engagement, specifically in the area of participation, if they show low levels of physical activity. Due to the fact that the positive impacts of exercise seemed to be based on a dosage-threshold, we postulate that high levels of strenuous activity will reduce the effect of stressful life events on academic engagement.</w:t>
+      </w:r>
+    </w:p>
+    <w:p>
+      <w:pPr>
+        <w:rPr>
           <w:rFonts w:ascii="Times New Roman" w:hAnsi="Times New Roman"/>
           <w:b/>
         </w:rPr>
       </w:pPr>
-      <w:ins w:id="111" w:author="Nelson, Audrey R - (audreyn)" w:date="2017-11-15T09:19:00Z">
-        <w:r>
-          <w:rPr>
-            <w:rFonts w:ascii="Times New Roman" w:hAnsi="Times New Roman"/>
-            <w:b/>
-          </w:rPr>
-          <w:t xml:space="preserve">Specific Aim 6:  </w:t>
-        </w:r>
-        <w:r>
-          <w:rPr>
-            <w:rFonts w:ascii="Times New Roman" w:hAnsi="Times New Roman"/>
-            <w:b/>
-            <w:rPrChange w:id="112" w:author="Nelson, Audrey R - (audreyn)" w:date="2017-11-15T09:19:00Z">
-              <w:rPr>
-                <w:rFonts w:ascii="Times New Roman" w:hAnsi="Times New Roman"/>
-              </w:rPr>
-            </w:rPrChange>
-          </w:rPr>
-          <w:t>To identify the hierarchical influence of the effects of stressful life events, sleep hygiene, and exercise on academic engagement.</w:t>
-        </w:r>
-        <w:r>
-          <w:rPr>
-            <w:rFonts w:ascii="Times New Roman" w:hAnsi="Times New Roman"/>
-            <w:b/>
-          </w:rPr>
-          <w:t xml:space="preserve">  </w:t>
-        </w:r>
-      </w:ins>
-    </w:p>
-    <w:p>
-      <w:pPr>
-        <w:rPr>
-          <w:ins w:id="113" w:author="Nelson, Audrey R - (audreyn)" w:date="2017-11-15T09:19:00Z"/>
+      <w:r>
+        <w:rPr>
+          <w:rFonts w:ascii="Times New Roman" w:hAnsi="Times New Roman"/>
+          <w:b/>
+        </w:rPr>
+        <w:t xml:space="preserve">Specific Aim 6:  To identify the hierarchical influence of the effects of stressful life events, sleep hygiene, and exercise on academic engagement.  </w:t>
+      </w:r>
+    </w:p>
+    <w:p>
+      <w:pPr>
+        <w:rPr>
           <w:rFonts w:ascii="Times New Roman" w:hAnsi="Times New Roman"/>
           <w:i/>
-          <w:rPrChange w:id="114" w:author="Nelson, Audrey R - (audreyn)" w:date="2017-11-15T09:19:00Z">
-            <w:rPr>
-              <w:ins w:id="115" w:author="Nelson, Audrey R - (audreyn)" w:date="2017-11-15T09:19:00Z"/>
-              <w:rFonts w:ascii="Times New Roman" w:hAnsi="Times New Roman"/>
-            </w:rPr>
-          </w:rPrChange>
-        </w:rPr>
-      </w:pPr>
-      <w:ins w:id="116" w:author="Nelson, Audrey R - (audreyn)" w:date="2017-11-15T09:19:00Z">
-        <w:r>
-          <w:rPr>
-            <w:rFonts w:ascii="Times New Roman" w:hAnsi="Times New Roman"/>
-            <w:i/>
-            <w:rPrChange w:id="117" w:author="Nelson, Audrey R - (audreyn)" w:date="2017-11-15T09:19:00Z">
-              <w:rPr>
-                <w:rFonts w:ascii="Times New Roman" w:hAnsi="Times New Roman"/>
-                <w:b/>
-              </w:rPr>
-            </w:rPrChange>
-          </w:rPr>
-          <w:t xml:space="preserve">Hypothesis 6: Since self-care practices have been shown to improve various elements of engagement, using an exploratory process we will determine how these self-care practices differentially impact academic engagement in order to further identify the aspects that have the greatest impact in influencing academic engagement in undergraduate students. </w:t>
-        </w:r>
-      </w:ins>
-    </w:p>
-    <w:p>
-      <w:pPr>
-        <w:rPr>
-          <w:del w:id="118" w:author="Nelson, Audrey R - (audreyn)" w:date="2017-11-15T09:19:00Z"/>
-          <w:rFonts w:ascii="Times New Roman" w:hAnsi="Times New Roman"/>
-          <w:b/>
-        </w:rPr>
-      </w:pPr>
-      <w:del w:id="119" w:author="Nelson, Audrey R - (audreyn)" w:date="2017-11-15T09:19:00Z">
-        <w:r>
-          <w:rPr>
-            <w:rFonts w:ascii="Times New Roman" w:hAnsi="Times New Roman"/>
-            <w:b/>
-          </w:rPr>
-          <w:delText>Specific Aim 6</w:delText>
-        </w:r>
-        <w:r>
-          <w:rPr>
-            <w:rFonts w:ascii="Times New Roman" w:hAnsi="Times New Roman"/>
-            <w:b/>
-          </w:rPr>
-          <w:delText xml:space="preserve">:  To </w:delText>
-        </w:r>
-      </w:del>
-      <w:del w:id="120" w:author="Nelson, Audrey R - (audreyn)" w:date="2017-11-14T17:24:00Z">
-        <w:r>
-          <w:rPr>
-            <w:rFonts w:ascii="Times New Roman" w:hAnsi="Times New Roman"/>
-            <w:b/>
-          </w:rPr>
-          <w:delText>provide a predictive model of the</w:delText>
-        </w:r>
-      </w:del>
-      <w:del w:id="121" w:author="Nelson, Audrey R - (audreyn)" w:date="2017-11-15T09:19:00Z">
-        <w:r>
-          <w:rPr>
-            <w:rFonts w:ascii="Times New Roman" w:hAnsi="Times New Roman"/>
-            <w:b/>
-          </w:rPr>
-          <w:delText xml:space="preserve"> effects of self-care practices, including both sleep hygiene and exercise, on</w:delText>
-        </w:r>
-        <w:r>
-          <w:rPr>
-            <w:rFonts w:ascii="Times New Roman" w:hAnsi="Times New Roman"/>
-            <w:b/>
-          </w:rPr>
-          <w:delText xml:space="preserve"> the relationship between stressful life events and academic engagement.  </w:delText>
-        </w:r>
-      </w:del>
-    </w:p>
-    <w:p>
-      <w:pPr>
-        <w:rPr>
-          <w:del w:id="122" w:author="Nelson, Audrey R - (audreyn)" w:date="2017-11-15T09:19:00Z"/>
+        </w:rPr>
+      </w:pPr>
+      <w:r>
+        <w:rPr>
           <w:rFonts w:ascii="Times New Roman" w:hAnsi="Times New Roman"/>
           <w:i/>
         </w:rPr>
-      </w:pPr>
-      <w:del w:id="123" w:author="Nelson, Audrey R - (audreyn)" w:date="2017-11-14T17:26:00Z">
-        <w:r>
-          <w:rPr>
-            <w:rFonts w:ascii="Times New Roman" w:hAnsi="Times New Roman"/>
-            <w:i/>
-          </w:rPr>
-          <w:delText>S</w:delText>
-        </w:r>
-      </w:del>
-      <w:del w:id="124" w:author="Nelson, Audrey R - (audreyn)" w:date="2017-11-15T09:19:00Z">
-        <w:r>
-          <w:rPr>
-            <w:rFonts w:ascii="Times New Roman" w:hAnsi="Times New Roman"/>
-            <w:i/>
-          </w:rPr>
-          <w:delText xml:space="preserve">ince self-care practices have been shown to improve various elements of engagement, </w:delText>
-        </w:r>
-      </w:del>
-      <w:del w:id="125" w:author="Nelson, Audrey R - (audreyn)" w:date="2017-11-14T17:29:00Z">
-        <w:r>
-          <w:rPr>
-            <w:rFonts w:ascii="Times New Roman" w:hAnsi="Times New Roman"/>
-            <w:i/>
-          </w:rPr>
-          <w:delText>w</w:delText>
-        </w:r>
-      </w:del>
-      <w:del w:id="126" w:author="Nelson, Audrey R - (audreyn)" w:date="2017-11-15T09:19:00Z">
-        <w:r>
-          <w:rPr>
-            <w:rFonts w:ascii="Times New Roman" w:hAnsi="Times New Roman"/>
-            <w:i/>
-          </w:rPr>
-          <w:delText>e believe that the combination of these variables will result in an interaction effect</w:delText>
-        </w:r>
-        <w:r>
-          <w:rPr>
-            <w:rFonts w:ascii="Times New Roman" w:hAnsi="Times New Roman"/>
-            <w:i/>
-          </w:rPr>
-          <w:delText>, showing</w:delText>
-        </w:r>
-        <w:r>
-          <w:rPr>
-            <w:rFonts w:ascii="Times New Roman" w:hAnsi="Times New Roman"/>
-            <w:i/>
-          </w:rPr>
-          <w:delText xml:space="preserve"> an even greater </w:delText>
-        </w:r>
-      </w:del>
-      <w:del w:id="127" w:author="Nelson, Audrey R - (audreyn)" w:date="2017-11-14T17:29:00Z">
-        <w:r>
-          <w:rPr>
-            <w:rFonts w:ascii="Times New Roman" w:hAnsi="Times New Roman"/>
-            <w:i/>
-          </w:rPr>
-          <w:delText>associ</w:delText>
-        </w:r>
-        <w:r>
-          <w:rPr>
-            <w:rFonts w:ascii="Times New Roman" w:hAnsi="Times New Roman"/>
-            <w:i/>
-          </w:rPr>
-          <w:delText>ation with</w:delText>
-        </w:r>
-      </w:del>
-      <w:del w:id="128" w:author="Nelson, Audrey R - (audreyn)" w:date="2017-11-15T09:19:00Z">
-        <w:r>
-          <w:rPr>
-            <w:rFonts w:ascii="Times New Roman" w:hAnsi="Times New Roman"/>
-            <w:i/>
-          </w:rPr>
-          <w:delText xml:space="preserve"> academic engagement.</w:delText>
-        </w:r>
-        <w:r>
-          <w:rPr>
-            <w:rFonts w:ascii="Times New Roman" w:hAnsi="Times New Roman"/>
-            <w:i/>
-          </w:rPr>
-          <w:delText xml:space="preserve"> </w:delText>
-        </w:r>
-      </w:del>
-    </w:p>
-    <w:p>
-      <w:pPr>
-        <w:rPr>
-          <w:del w:id="129" w:author="Nelson, Audrey R - (audreyn)" w:date="2017-11-15T09:26:00Z"/>
-          <w:rFonts w:ascii="Times New Roman" w:hAnsi="Times New Roman"/>
-        </w:rPr>
-      </w:pPr>
-      <w:del w:id="130" w:author="Nelson, Audrey R - (audreyn)" w:date="2017-11-15T09:26:00Z">
-        <w:r>
-          <w:rPr>
-            <w:rFonts w:ascii="Times New Roman" w:hAnsi="Times New Roman"/>
-          </w:rPr>
-          <w:delText>Need to discuss this with Sulkowski.</w:delText>
-        </w:r>
-      </w:del>
-    </w:p>
-    <w:p>
-      <w:pPr>
-        <w:rPr>
-          <w:b/>
-        </w:rPr>
-      </w:pPr>
+        <w:t xml:space="preserve">Hypothesis 6: Since self-care practices have been shown to improve various elements of engagement, using an exploratory process we will determine how these self-care practices differentially impact academic engagement in order to further identify the aspects that have the greatest impact in influencing academic engagement in undergraduate students. </w:t>
+      </w:r>
       <w:r>
         <w:rPr>
           <w:b/>
@@ -4702,40 +3446,21 @@
       <w:r>
         <w:t xml:space="preserve">prevalence, </w:t>
       </w:r>
-      <w:ins w:id="131" w:author="Nelson, Audrey R - (audreyn)" w:date="2017-11-14T17:38:00Z">
-        <w:r>
-          <w:t xml:space="preserve">impacts, </w:t>
-        </w:r>
-      </w:ins>
-      <w:del w:id="132" w:author="Nelson, Audrey R - (audreyn)" w:date="2017-11-14T17:38:00Z">
-        <w:r>
-          <w:delText xml:space="preserve"> </w:delText>
-        </w:r>
-      </w:del>
-      <w:ins w:id="133" w:author="Nelson, Audrey R - (audreyn)" w:date="2017-11-14T17:38:00Z">
-        <w:r>
-          <w:t>types</w:t>
-        </w:r>
-      </w:ins>
-      <w:del w:id="134" w:author="Nelson, Audrey R - (audreyn)" w:date="2017-11-14T17:38:00Z">
-        <w:r>
-          <w:delText xml:space="preserve">        </w:delText>
-        </w:r>
-      </w:del>
+      <w:r>
+        <w:t>impacts, types</w:t>
+      </w:r>
       <w:r>
         <w:t xml:space="preserve">, and </w:t>
       </w:r>
       <w:r>
         <w:t xml:space="preserve">assessment measures </w:t>
       </w:r>
-      <w:ins w:id="135" w:author="Nelson, Audrey R - (audreyn)" w:date="2017-11-14T17:36:00Z">
-        <w:r>
-          <w:t>of stress and highlighted</w:t>
-        </w:r>
-        <w:r>
-          <w:t xml:space="preserve"> self-care practices </w:t>
-        </w:r>
-      </w:ins>
+      <w:r>
+        <w:t>of stress and highlighted</w:t>
+      </w:r>
+      <w:r>
+        <w:t xml:space="preserve"> self-care practices </w:t>
+      </w:r>
       <w:r>
         <w:t xml:space="preserve">are discussed. </w:t>
       </w:r>
@@ -6108,7 +4833,13 @@
         <w:rPr>
           <w:rFonts w:ascii="Times New Roman" w:hAnsi="Times New Roman"/>
         </w:rPr>
-        <w:t>In children</w:t>
+        <w:t xml:space="preserve">In </w:t>
+      </w:r>
+      <w:r>
+        <w:rPr>
+          <w:rFonts w:ascii="Times New Roman" w:hAnsi="Times New Roman"/>
+        </w:rPr>
+        <w:t>children,</w:t>
       </w:r>
       <w:r>
         <w:rPr>
@@ -6725,36 +5456,16 @@
           <w:kern w:val="0"/>
           <w:lang w:eastAsia="en-US"/>
         </w:rPr>
-        <w:t>, and “sleep quality is seldom a direct target of therapeutic interventions</w:t>
-      </w:r>
-      <w:del w:id="136" w:author="Nelson, Audrey R - (audreyn)" w:date="2017-11-14T17:41:00Z">
-        <w:r>
-          <w:rPr>
-            <w:rFonts w:ascii="Times New Roman" w:eastAsia="Times New Roman" w:hAnsi="Times New Roman" w:cs="Times New Roman"/>
-            <w:kern w:val="0"/>
-            <w:lang w:eastAsia="en-US"/>
-          </w:rPr>
-          <w:delText>.</w:delText>
-        </w:r>
-      </w:del>
-      <w:r>
-        <w:rPr>
-          <w:rFonts w:ascii="Times New Roman" w:eastAsia="Times New Roman" w:hAnsi="Times New Roman" w:cs="Times New Roman"/>
-          <w:kern w:val="0"/>
-          <w:lang w:eastAsia="en-US"/>
-        </w:rPr>
-        <w:t>” (pg. 298)</w:t>
-      </w:r>
-      <w:ins w:id="137" w:author="Nelson, Audrey R - (audreyn)" w:date="2017-11-14T17:41:00Z">
-        <w:r>
-          <w:rPr>
-            <w:rFonts w:ascii="Times New Roman" w:eastAsia="Times New Roman" w:hAnsi="Times New Roman" w:cs="Times New Roman"/>
-            <w:kern w:val="0"/>
-            <w:lang w:eastAsia="en-US"/>
-          </w:rPr>
-          <w:t>.</w:t>
-        </w:r>
-      </w:ins>
+        <w:t>, and “sleep quality is seldom a direct target of therapeutic interventions” (pg. 298)</w:t>
+      </w:r>
+      <w:r>
+        <w:rPr>
+          <w:rFonts w:ascii="Times New Roman" w:eastAsia="Times New Roman" w:hAnsi="Times New Roman" w:cs="Times New Roman"/>
+          <w:kern w:val="0"/>
+          <w:lang w:eastAsia="en-US"/>
+        </w:rPr>
+        <w:t>.</w:t>
+      </w:r>
       <w:r>
         <w:rPr>
           <w:rFonts w:ascii="Times New Roman" w:eastAsia="Times New Roman" w:hAnsi="Times New Roman" w:cs="Times New Roman"/>
@@ -7495,28 +6206,15 @@
         </w:rPr>
         <w:t xml:space="preserve"> (pg.</w:t>
       </w:r>
-      <w:ins w:id="138" w:author="Nelson, Audrey R - (audreyn)" w:date="2017-11-15T09:28:00Z">
-        <w:r>
-          <w:rPr>
-            <w:rFonts w:ascii="Times New Roman" w:eastAsia="Times New Roman" w:hAnsi="Times New Roman" w:cs="Times New Roman"/>
-            <w:color w:val="000000" w:themeColor="text1"/>
-            <w:kern w:val="0"/>
-            <w:lang w:eastAsia="en-US"/>
-          </w:rPr>
-          <w:t xml:space="preserve"> 787</w:t>
-        </w:r>
-      </w:ins>
-      <w:del w:id="139" w:author="Nelson, Audrey R - (audreyn)" w:date="2017-11-15T09:28:00Z">
-        <w:r>
-          <w:rPr>
-            <w:rFonts w:ascii="Times New Roman" w:eastAsia="Times New Roman" w:hAnsi="Times New Roman" w:cs="Times New Roman"/>
-            <w:color w:val="000000" w:themeColor="text1"/>
-            <w:kern w:val="0"/>
-            <w:lang w:eastAsia="en-US"/>
-          </w:rPr>
-          <w:delText xml:space="preserve"> </w:delText>
-        </w:r>
-      </w:del>
+      <w:r>
+        <w:rPr>
+          <w:rFonts w:ascii="Times New Roman" w:eastAsia="Times New Roman" w:hAnsi="Times New Roman" w:cs="Times New Roman"/>
+          <w:color w:val="000000" w:themeColor="text1"/>
+          <w:kern w:val="0"/>
+          <w:lang w:eastAsia="en-US"/>
+        </w:rPr>
+        <w:t xml:space="preserve"> 787</w:t>
+      </w:r>
       <w:r>
         <w:rPr>
           <w:rFonts w:ascii="Times New Roman" w:eastAsia="Times New Roman" w:hAnsi="Times New Roman" w:cs="Times New Roman"/>
@@ -9159,28 +7857,15 @@
         </w:rPr>
         <w:t xml:space="preserve"> (pg.</w:t>
       </w:r>
-      <w:ins w:id="140" w:author="Nelson, Audrey R - (audreyn)" w:date="2017-11-15T09:35:00Z">
-        <w:r>
-          <w:rPr>
-            <w:rFonts w:asciiTheme="majorHAnsi" w:eastAsia="Times New Roman" w:hAnsiTheme="majorHAnsi" w:cstheme="majorHAnsi"/>
-            <w:color w:val="000000" w:themeColor="text1"/>
-            <w:kern w:val="0"/>
-            <w:lang w:eastAsia="en-US"/>
-          </w:rPr>
-          <w:t xml:space="preserve"> 495</w:t>
-        </w:r>
-      </w:ins>
-      <w:del w:id="141" w:author="Nelson, Audrey R - (audreyn)" w:date="2017-11-15T09:35:00Z">
-        <w:r>
-          <w:rPr>
-            <w:rFonts w:asciiTheme="majorHAnsi" w:eastAsia="Times New Roman" w:hAnsiTheme="majorHAnsi" w:cstheme="majorHAnsi"/>
-            <w:color w:val="000000" w:themeColor="text1"/>
-            <w:kern w:val="0"/>
-            <w:lang w:eastAsia="en-US"/>
-          </w:rPr>
-          <w:delText xml:space="preserve">   </w:delText>
-        </w:r>
-      </w:del>
+      <w:r>
+        <w:rPr>
+          <w:rFonts w:asciiTheme="majorHAnsi" w:eastAsia="Times New Roman" w:hAnsiTheme="majorHAnsi" w:cstheme="majorHAnsi"/>
+          <w:color w:val="000000" w:themeColor="text1"/>
+          <w:kern w:val="0"/>
+          <w:lang w:eastAsia="en-US"/>
+        </w:rPr>
+        <w:t xml:space="preserve"> 495</w:t>
+      </w:r>
       <w:r>
         <w:rPr>
           <w:rFonts w:asciiTheme="majorHAnsi" w:eastAsia="Times New Roman" w:hAnsiTheme="majorHAnsi" w:cstheme="majorHAnsi"/>
@@ -9758,31 +8443,15 @@
         </w:rPr>
         <w:t>the influence that health behaviors have on academic achievement appears mostly to take place outside the impact of self-esteem</w:t>
       </w:r>
-      <w:del w:id="142" w:author="Nelson, Audrey R - (audreyn)" w:date="2017-11-15T09:47:00Z">
-        <w:r>
-          <w:rPr>
-            <w:rFonts w:ascii="Times-Roman" w:hAnsi="Times-Roman" w:cs="Times-Roman"/>
-            <w:kern w:val="0"/>
-          </w:rPr>
-          <w:delText>.</w:delText>
-        </w:r>
-      </w:del>
       <w:r>
         <w:t>”</w:t>
       </w:r>
-      <w:ins w:id="143" w:author="Nelson, Audrey R - (audreyn)" w:date="2017-11-15T09:47:00Z">
-        <w:r>
-          <w:t xml:space="preserve"> (pg. 62</w:t>
-        </w:r>
-        <w:r>
-          <w:t>)</w:t>
-        </w:r>
-      </w:ins>
-      <w:ins w:id="144" w:author="Nelson, Audrey R - (audreyn)" w:date="2017-11-15T09:48:00Z">
-        <w:r>
-          <w:t>.</w:t>
-        </w:r>
-      </w:ins>
+      <w:r>
+        <w:t xml:space="preserve"> (pg. 62</w:t>
+      </w:r>
+      <w:r>
+        <w:t>).</w:t>
+      </w:r>
       <w:r>
         <w:t xml:space="preserve"> </w:t>
       </w:r>
@@ -9824,26 +8493,14 @@
         </w:rPr>
         <w:t xml:space="preserve"> (pg.</w:t>
       </w:r>
-      <w:ins w:id="145" w:author="Nelson, Audrey R - (audreyn)" w:date="2017-11-15T10:31:00Z">
-        <w:r>
-          <w:rPr>
-            <w:rFonts w:ascii="Times-Roman" w:hAnsi="Times-Roman" w:cs="Times-Roman"/>
-            <w:color w:val="000000" w:themeColor="text1"/>
-            <w:kern w:val="0"/>
-          </w:rPr>
-          <w:t xml:space="preserve"> 62</w:t>
-        </w:r>
-      </w:ins>
-      <w:del w:id="146" w:author="Nelson, Audrey R - (audreyn)" w:date="2017-11-15T10:31:00Z">
-        <w:r>
-          <w:rPr>
-            <w:rFonts w:ascii="Times-Roman" w:hAnsi="Times-Roman" w:cs="Times-Roman"/>
-            <w:color w:val="000000" w:themeColor="text1"/>
-            <w:kern w:val="0"/>
-          </w:rPr>
-          <w:delText xml:space="preserve">  </w:delText>
-        </w:r>
-      </w:del>
+      <w:r>
+        <w:rPr>
+          <w:rFonts w:ascii="Times-Roman" w:hAnsi="Times-Roman" w:cs="Times-Roman"/>
+          <w:color w:val="000000" w:themeColor="text1"/>
+          <w:kern w:val="0"/>
+        </w:rPr>
+        <w:t xml:space="preserve"> 62</w:t>
+      </w:r>
       <w:r>
         <w:rPr>
           <w:rFonts w:ascii="Times-Roman" w:hAnsi="Times-Roman" w:cs="Times-Roman"/>
@@ -9963,24 +8620,13 @@
         </w:rPr>
         <w:t>(pg.</w:t>
       </w:r>
-      <w:ins w:id="147" w:author="Nelson, Audrey R - (audreyn)" w:date="2017-11-15T09:46:00Z">
-        <w:r>
-          <w:rPr>
-            <w:rFonts w:asciiTheme="majorHAnsi" w:hAnsiTheme="majorHAnsi" w:cstheme="majorHAnsi"/>
-            <w:shd w:val="clear" w:color="auto" w:fill="FFFFFF"/>
-          </w:rPr>
-          <w:t xml:space="preserve"> 1</w:t>
-        </w:r>
-      </w:ins>
-      <w:del w:id="148" w:author="Nelson, Audrey R - (audreyn)" w:date="2017-11-15T09:46:00Z">
-        <w:r>
-          <w:rPr>
-            <w:rFonts w:asciiTheme="majorHAnsi" w:hAnsiTheme="majorHAnsi" w:cstheme="majorHAnsi"/>
-            <w:shd w:val="clear" w:color="auto" w:fill="FFFFFF"/>
-          </w:rPr>
-          <w:delText xml:space="preserve"> </w:delText>
-        </w:r>
-      </w:del>
+      <w:r>
+        <w:rPr>
+          <w:rFonts w:asciiTheme="majorHAnsi" w:hAnsiTheme="majorHAnsi" w:cstheme="majorHAnsi"/>
+          <w:shd w:val="clear" w:color="auto" w:fill="FFFFFF"/>
+        </w:rPr>
+        <w:t xml:space="preserve"> 1</w:t>
+      </w:r>
       <w:r>
         <w:rPr>
           <w:rFonts w:asciiTheme="majorHAnsi" w:hAnsiTheme="majorHAnsi" w:cstheme="majorHAnsi"/>
@@ -10444,16 +9090,9 @@
       <w:r>
         <w:t>measures, and statistical analys</w:t>
       </w:r>
-      <w:ins w:id="149" w:author="Nelson, Audrey R - (audreyn)" w:date="2017-11-13T15:04:00Z">
-        <w:r>
-          <w:t>e</w:t>
-        </w:r>
-      </w:ins>
-      <w:del w:id="150" w:author="Nelson, Audrey R - (audreyn)" w:date="2017-11-13T15:04:00Z">
-        <w:r>
-          <w:delText>i</w:delText>
-        </w:r>
-      </w:del>
+      <w:r>
+        <w:t>e</w:t>
+      </w:r>
       <w:r>
         <w:t>s.</w:t>
       </w:r>
@@ -10511,22 +9150,12 @@
         </w:rPr>
         <w:t>ata.  Participants included 20</w:t>
       </w:r>
-      <w:ins w:id="151" w:author="Nelson, Audrey R - (audreyn)" w:date="2017-11-10T11:58:00Z">
-        <w:r>
-          <w:rPr>
-            <w:rFonts w:ascii="Times New Roman" w:hAnsi="Times New Roman"/>
-          </w:rPr>
-          <w:t>3</w:t>
-        </w:r>
-      </w:ins>
-      <w:del w:id="152" w:author="Nelson, Audrey R - (audreyn)" w:date="2017-11-10T11:58:00Z">
-        <w:r>
-          <w:rPr>
-            <w:rFonts w:ascii="Times New Roman" w:hAnsi="Times New Roman"/>
-          </w:rPr>
-          <w:delText>6</w:delText>
-        </w:r>
-      </w:del>
+      <w:r>
+        <w:rPr>
+          <w:rFonts w:ascii="Times New Roman" w:hAnsi="Times New Roman"/>
+        </w:rPr>
+        <w:t>3</w:t>
+      </w:r>
       <w:r>
         <w:rPr>
           <w:rFonts w:ascii="Times New Roman" w:hAnsi="Times New Roman"/>
@@ -11756,91 +10385,17 @@
         </w:rPr>
         <w:t xml:space="preserve">Before addressing the specific questions of the present study, </w:t>
       </w:r>
-      <w:del w:id="153" w:author="Nelson, Audrey R - (audreyn)" w:date="2017-11-15T19:14:00Z">
-        <w:r>
-          <w:rPr>
-            <w:color w:val="000000" w:themeColor="text1"/>
-          </w:rPr>
-          <w:delText xml:space="preserve">the data set will first be evaluated for regression assumptions to include but not limited to issues regarding multicollinearity, </w:delText>
-        </w:r>
-        <w:r>
-          <w:rPr>
-            <w:color w:val="000000" w:themeColor="text1"/>
-          </w:rPr>
-          <w:delText xml:space="preserve">high leverage data points (outliers), and </w:delText>
-        </w:r>
-        <w:r>
-          <w:rPr>
-            <w:color w:val="000000" w:themeColor="text1"/>
-          </w:rPr>
-          <w:delText>homogeneity,</w:delText>
-        </w:r>
-        <w:r>
-          <w:rPr>
-            <w:color w:val="000000" w:themeColor="text1"/>
-          </w:rPr>
-          <w:delText xml:space="preserve"> </w:delText>
-        </w:r>
-        <w:r>
-          <w:rPr>
-            <w:color w:val="000000" w:themeColor="text1"/>
-          </w:rPr>
-          <w:delText>normality</w:delText>
-        </w:r>
-        <w:r>
-          <w:rPr>
-            <w:color w:val="000000" w:themeColor="text1"/>
-          </w:rPr>
-          <w:delText>, and independence of residuals</w:delText>
-        </w:r>
-        <w:r>
-          <w:rPr>
-            <w:color w:val="000000" w:themeColor="text1"/>
-          </w:rPr>
-          <w:delText xml:space="preserve">. </w:delText>
-        </w:r>
-        <w:r>
-          <w:rPr>
-            <w:color w:val="000000" w:themeColor="text1"/>
-          </w:rPr>
-          <w:delText>We</w:delText>
-        </w:r>
-      </w:del>
-      <w:ins w:id="154" w:author="Nelson, Audrey R - (audreyn)" w:date="2017-11-15T19:14:00Z">
-        <w:r>
-          <w:rPr>
-            <w:color w:val="000000" w:themeColor="text1"/>
-          </w:rPr>
-          <w:t>we</w:t>
-        </w:r>
-      </w:ins>
-      <w:r>
-        <w:rPr>
-          <w:color w:val="000000" w:themeColor="text1"/>
-        </w:rPr>
-        <w:t xml:space="preserve"> will</w:t>
-      </w:r>
-      <w:del w:id="155" w:author="Nelson, Audrey R - (audreyn)" w:date="2017-11-15T19:15:00Z">
-        <w:r>
-          <w:rPr>
-            <w:color w:val="000000" w:themeColor="text1"/>
-          </w:rPr>
-          <w:delText xml:space="preserve"> </w:delText>
-        </w:r>
-      </w:del>
-      <w:del w:id="156" w:author="Nelson, Audrey R - (audreyn)" w:date="2017-11-15T19:14:00Z">
-        <w:r>
-          <w:rPr>
-            <w:color w:val="000000" w:themeColor="text1"/>
-          </w:rPr>
-          <w:delText>then</w:delText>
-        </w:r>
-      </w:del>
-      <w:r>
-        <w:rPr>
-          <w:color w:val="000000" w:themeColor="text1"/>
-        </w:rPr>
-        <w:t xml:space="preserve"> evaluate demographic differences in the data</w:t>
+      <w:r>
+        <w:rPr>
+          <w:color w:val="000000" w:themeColor="text1"/>
+        </w:rPr>
+        <w:t>we</w:t>
+      </w:r>
+      <w:r>
+        <w:rPr>
+          <w:color w:val="000000" w:themeColor="text1"/>
+        </w:rPr>
+        <w:t xml:space="preserve"> will evaluate demographic differences in the data</w:t>
       </w:r>
       <w:r>
         <w:rPr>
@@ -11872,14 +10427,6 @@
         </w:rPr>
         <w:t xml:space="preserve">t-test, </w:t>
       </w:r>
-      <w:del w:id="157" w:author="Nelson, Audrey R - (audreyn)" w:date="2017-11-15T19:16:00Z">
-        <w:r>
-          <w:rPr>
-            <w:color w:val="000000" w:themeColor="text1"/>
-          </w:rPr>
-          <w:delText xml:space="preserve">chi-square test, </w:delText>
-        </w:r>
-      </w:del>
       <w:r>
         <w:rPr>
           <w:color w:val="000000" w:themeColor="text1"/>
@@ -11892,14 +10439,12 @@
         </w:rPr>
         <w:t xml:space="preserve"> </w:t>
       </w:r>
-      <w:ins w:id="158" w:author="Nelson, Audrey R - (audreyn)" w:date="2017-11-15T19:16:00Z">
-        <w:r>
-          <w:rPr>
-            <w:color w:val="000000" w:themeColor="text1"/>
-          </w:rPr>
-          <w:t xml:space="preserve">or </w:t>
-        </w:r>
-      </w:ins>
+      <w:r>
+        <w:rPr>
+          <w:color w:val="000000" w:themeColor="text1"/>
+        </w:rPr>
+        <w:t xml:space="preserve">or </w:t>
+      </w:r>
       <w:r>
         <w:rPr>
           <w:color w:val="000000" w:themeColor="text1"/>
@@ -11912,25 +10457,29 @@
         </w:rPr>
         <w:t xml:space="preserve"> regression</w:t>
       </w:r>
-      <w:del w:id="159" w:author="Nelson, Audrey R - (audreyn)" w:date="2017-11-15T19:16:00Z">
-        <w:r>
-          <w:rPr>
-            <w:color w:val="000000" w:themeColor="text1"/>
-          </w:rPr>
-          <w:delText xml:space="preserve">, </w:delText>
-        </w:r>
-        <w:r>
-          <w:rPr>
-            <w:color w:val="000000" w:themeColor="text1"/>
-          </w:rPr>
-          <w:delText>etc.,</w:delText>
-        </w:r>
-      </w:del>
       <w:r>
         <w:rPr>
           <w:color w:val="000000" w:themeColor="text1"/>
         </w:rPr>
         <w:t xml:space="preserve"> as appropriate.</w:t>
+      </w:r>
+      <w:r>
+        <w:rPr>
+          <w:color w:val="000000" w:themeColor="text1"/>
+        </w:rPr>
+        <w:t xml:space="preserve">  For all analyses described below we will</w:t>
+      </w:r>
+      <w:r>
+        <w:rPr>
+          <w:color w:val="000000" w:themeColor="text1"/>
+        </w:rPr>
+        <w:t xml:space="preserve"> evaluate </w:t>
+      </w:r>
+      <w:r>
+        <w:rPr>
+          <w:color w:val="000000" w:themeColor="text1"/>
+        </w:rPr>
+        <w:t>regression assumptions to include but not limited to issues regarding multicollinearity, high leverage data points (outliers), and homogeneity, normality, and independence of residuals.</w:t>
       </w:r>
     </w:p>
     <w:p>
@@ -12017,88 +10566,61 @@
         </w:rPr>
         <w:t xml:space="preserve"> We hypothesize that increased levels of life stressors will be associated with lower levels of academic engagement.  </w:t>
       </w:r>
-      <w:ins w:id="160" w:author="Nelson, Audrey R - (audreyn)" w:date="2017-11-15T19:17:00Z">
-        <w:r>
-          <w:rPr>
-            <w:rFonts w:ascii="Times New Roman" w:hAnsi="Times New Roman"/>
-            <w:color w:val="000000"/>
-          </w:rPr>
-          <w:t xml:space="preserve">Specifically, </w:t>
-        </w:r>
-      </w:ins>
-      <w:ins w:id="161" w:author="Nelson, Audrey R - (audreyn)" w:date="2017-11-15T19:18:00Z">
-        <w:r>
-          <w:rPr>
-            <w:rFonts w:ascii="Times New Roman" w:hAnsi="Times New Roman"/>
-            <w:color w:val="000000"/>
-          </w:rPr>
-          <w:t>w</w:t>
-        </w:r>
-      </w:ins>
-      <w:del w:id="162" w:author="Nelson, Audrey R - (audreyn)" w:date="2017-11-15T19:18:00Z">
-        <w:r>
-          <w:rPr>
-            <w:rFonts w:ascii="Times New Roman" w:hAnsi="Times New Roman"/>
-            <w:color w:val="000000"/>
-          </w:rPr>
-          <w:delText>W</w:delText>
-        </w:r>
-      </w:del>
       <w:r>
         <w:rPr>
           <w:rFonts w:ascii="Times New Roman" w:hAnsi="Times New Roman"/>
           <w:color w:val="000000"/>
         </w:rPr>
+        <w:t>Specifically, w</w:t>
+      </w:r>
+      <w:r>
+        <w:rPr>
+          <w:rFonts w:ascii="Times New Roman" w:hAnsi="Times New Roman"/>
+          <w:color w:val="000000"/>
+        </w:rPr>
         <w:t xml:space="preserve">e believe that academic engagement </w:t>
       </w:r>
-      <w:ins w:id="163" w:author="Nelson, Audrey R - (audreyn)" w:date="2017-11-15T19:18:00Z">
-        <w:r>
-          <w:rPr>
-            <w:rFonts w:ascii="Times New Roman" w:hAnsi="Times New Roman"/>
-            <w:color w:val="000000"/>
-          </w:rPr>
-          <w:t xml:space="preserve">as measured by YYY </w:t>
-        </w:r>
-      </w:ins>
       <w:r>
         <w:rPr>
           <w:rFonts w:ascii="Times New Roman" w:hAnsi="Times New Roman"/>
           <w:color w:val="000000"/>
         </w:rPr>
+        <w:t>as measured by SCEQ</w:t>
+      </w:r>
+      <w:r>
+        <w:rPr>
+          <w:rFonts w:ascii="Times New Roman" w:hAnsi="Times New Roman"/>
+          <w:color w:val="000000"/>
+        </w:rPr>
+        <w:t xml:space="preserve"> </w:t>
+      </w:r>
+      <w:r>
+        <w:rPr>
+          <w:rFonts w:ascii="Times New Roman" w:hAnsi="Times New Roman"/>
+          <w:color w:val="000000"/>
+        </w:rPr>
         <w:t>will be lower in undergraduate students who experience a greater number of stressful life events</w:t>
       </w:r>
-      <w:ins w:id="164" w:author="Nelson, Audrey R - (audreyn)" w:date="2017-11-15T19:18:00Z">
-        <w:r>
-          <w:rPr>
-            <w:rFonts w:ascii="Times New Roman" w:hAnsi="Times New Roman"/>
-            <w:color w:val="000000"/>
-          </w:rPr>
-          <w:t xml:space="preserve"> as determined by </w:t>
-        </w:r>
-        <w:commentRangeStart w:id="165"/>
-        <w:r>
-          <w:rPr>
-            <w:rFonts w:ascii="Times New Roman" w:hAnsi="Times New Roman"/>
-            <w:color w:val="000000"/>
-          </w:rPr>
-          <w:t>XXX</w:t>
-        </w:r>
-      </w:ins>
-      <w:commentRangeEnd w:id="165"/>
-      <w:ins w:id="166" w:author="Nelson, Audrey R - (audreyn)" w:date="2017-11-15T19:19:00Z">
-        <w:r>
-          <w:rPr>
-            <w:rStyle w:val="CommentReference"/>
-          </w:rPr>
-          <w:commentReference w:id="165"/>
-        </w:r>
-      </w:ins>
       <w:r>
         <w:rPr>
           <w:rFonts w:ascii="Times New Roman" w:hAnsi="Times New Roman"/>
           <w:color w:val="000000"/>
         </w:rPr>
-        <w:t xml:space="preserve">. </w:t>
+        <w:t xml:space="preserve"> as determined by </w:t>
+      </w:r>
+      <w:r>
+        <w:rPr>
+          <w:rFonts w:ascii="Times New Roman" w:hAnsi="Times New Roman"/>
+          <w:color w:val="000000"/>
+        </w:rPr>
+        <w:t>USQ.</w:t>
+      </w:r>
+      <w:r>
+        <w:rPr>
+          <w:rFonts w:ascii="Times New Roman" w:hAnsi="Times New Roman"/>
+          <w:color w:val="000000"/>
+        </w:rPr>
+        <w:t xml:space="preserve"> </w:t>
       </w:r>
     </w:p>
     <w:p>
@@ -12116,102 +10638,33 @@
         </w:rPr>
         <w:t xml:space="preserve">Data analysis 1: </w:t>
       </w:r>
-      <w:del w:id="167" w:author="Nelson, Audrey R - (audreyn)" w:date="2017-11-15T19:23:00Z">
-        <w:r>
-          <w:rPr>
-            <w:rFonts w:ascii="Times New Roman" w:hAnsi="Times New Roman"/>
-            <w:color w:val="000000"/>
-          </w:rPr>
-          <w:delText xml:space="preserve">The data set will first be evaluated </w:delText>
-        </w:r>
-        <w:r>
-          <w:rPr>
-            <w:rFonts w:ascii="Times New Roman" w:hAnsi="Times New Roman"/>
-            <w:color w:val="000000"/>
-          </w:rPr>
-          <w:delText xml:space="preserve">as outlined above.  </w:delText>
-        </w:r>
-      </w:del>
-      <w:ins w:id="168" w:author="Nelson, Audrey R - (audreyn)" w:date="2017-11-15T19:23:00Z">
-        <w:r>
-          <w:rPr>
-            <w:rFonts w:ascii="Times New Roman" w:hAnsi="Times New Roman"/>
-            <w:color w:val="000000"/>
-          </w:rPr>
-          <w:t>A</w:t>
-        </w:r>
-      </w:ins>
-      <w:del w:id="169" w:author="Nelson, Audrey R - (audreyn)" w:date="2017-11-15T19:23:00Z">
-        <w:r>
-          <w:rPr>
-            <w:rFonts w:ascii="Times New Roman" w:hAnsi="Times New Roman"/>
-            <w:color w:val="000000"/>
-          </w:rPr>
-          <w:delText>Then a</w:delText>
-        </w:r>
-      </w:del>
       <w:r>
         <w:rPr>
           <w:rFonts w:ascii="Times New Roman" w:hAnsi="Times New Roman"/>
           <w:color w:val="000000"/>
         </w:rPr>
+        <w:t>A</w:t>
+      </w:r>
+      <w:r>
+        <w:rPr>
+          <w:rFonts w:ascii="Times New Roman" w:hAnsi="Times New Roman"/>
+          <w:color w:val="000000"/>
+        </w:rPr>
         <w:t xml:space="preserve"> simple linear regression will be performed to determine </w:t>
       </w:r>
-      <w:ins w:id="170" w:author="Nelson, Audrey R - (audreyn)" w:date="2017-11-15T19:23:00Z">
-        <w:r>
-          <w:rPr>
-            <w:rFonts w:ascii="Times New Roman" w:hAnsi="Times New Roman"/>
-            <w:color w:val="000000"/>
-          </w:rPr>
-          <w:t xml:space="preserve">the </w:t>
-        </w:r>
-      </w:ins>
-      <w:del w:id="171" w:author="Nelson, Audrey R - (audreyn)" w:date="2017-11-15T19:23:00Z">
-        <w:r>
-          <w:rPr>
-            <w:rFonts w:ascii="Times New Roman" w:hAnsi="Times New Roman"/>
-            <w:color w:val="000000"/>
-          </w:rPr>
-          <w:delText>potential</w:delText>
-        </w:r>
-      </w:del>
       <w:r>
         <w:rPr>
           <w:rFonts w:ascii="Times New Roman" w:hAnsi="Times New Roman"/>
           <w:color w:val="000000"/>
         </w:rPr>
-        <w:t xml:space="preserve"> </w:t>
-      </w:r>
-      <w:commentRangeStart w:id="172"/>
+        <w:t xml:space="preserve">the </w:t>
+      </w:r>
       <w:r>
         <w:rPr>
           <w:rFonts w:ascii="Times New Roman" w:hAnsi="Times New Roman"/>
           <w:color w:val="000000"/>
         </w:rPr>
-        <w:t>correlation</w:t>
-      </w:r>
-      <w:del w:id="173" w:author="Nelson, Audrey R - (audreyn)" w:date="2017-11-15T19:23:00Z">
-        <w:r>
-          <w:rPr>
-            <w:rFonts w:ascii="Times New Roman" w:hAnsi="Times New Roman"/>
-            <w:color w:val="000000"/>
-          </w:rPr>
-          <w:delText>s</w:delText>
-        </w:r>
-      </w:del>
-      <w:commentRangeEnd w:id="172"/>
-      <w:r>
-        <w:rPr>
-          <w:rStyle w:val="CommentReference"/>
-        </w:rPr>
-        <w:commentReference w:id="172"/>
-      </w:r>
-      <w:r>
-        <w:rPr>
-          <w:rFonts w:ascii="Times New Roman" w:hAnsi="Times New Roman"/>
-          <w:color w:val="000000"/>
-        </w:rPr>
-        <w:t xml:space="preserve"> between stress and both overall engagement and each of the four factors of engagement.</w:t>
+        <w:t xml:space="preserve"> correlation between stress and both overall engagement and each of the four factors of engagement.</w:t>
       </w:r>
     </w:p>
     <w:p>
@@ -12268,15 +10721,20 @@
         </w:rPr>
         <w:t xml:space="preserve"> We hypothesize that as sleep hygiene is impaired so will academic engagement in undergraduate students. We postulate that academic engagement will be lower in undergraduate students who experience reduced levels of healthy sleep hygiene practices</w:t>
       </w:r>
-      <w:ins w:id="174" w:author="Nelson, Audrey R - (audreyn)" w:date="2017-11-15T19:27:00Z">
-        <w:r>
-          <w:rPr>
-            <w:rFonts w:ascii="Times New Roman" w:hAnsi="Times New Roman"/>
-            <w:color w:val="000000"/>
-          </w:rPr>
-          <w:t xml:space="preserve"> as measured by XXX</w:t>
-        </w:r>
-      </w:ins>
+      <w:r>
+        <w:rPr>
+          <w:rFonts w:ascii="Times New Roman" w:hAnsi="Times New Roman"/>
+          <w:color w:val="000000"/>
+        </w:rPr>
+        <w:t xml:space="preserve"> as measured by</w:t>
+      </w:r>
+      <w:r>
+        <w:rPr>
+          <w:rFonts w:ascii="Times New Roman" w:hAnsi="Times New Roman"/>
+          <w:color w:val="000000"/>
+        </w:rPr>
+        <w:t xml:space="preserve"> the SHI</w:t>
+      </w:r>
       <w:r>
         <w:rPr>
           <w:rFonts w:ascii="Times New Roman" w:hAnsi="Times New Roman"/>
@@ -12315,54 +10773,32 @@
         </w:rPr>
         <w:t xml:space="preserve">We will </w:t>
       </w:r>
-      <w:del w:id="175" w:author="Nelson, Audrey R - (audreyn)" w:date="2017-11-15T19:28:00Z">
-        <w:r>
-          <w:rPr>
-            <w:rFonts w:ascii="Times New Roman" w:hAnsi="Times New Roman"/>
-            <w:color w:val="000000"/>
-          </w:rPr>
-          <w:delText>use a similar analysis as stated above for Hypothesis 1, replacing</w:delText>
-        </w:r>
-      </w:del>
-      <w:ins w:id="176" w:author="Nelson, Audrey R - (audreyn)" w:date="2017-11-15T19:28:00Z">
-        <w:r>
-          <w:rPr>
-            <w:rFonts w:ascii="Times New Roman" w:hAnsi="Times New Roman"/>
-            <w:color w:val="000000"/>
-          </w:rPr>
-          <w:t xml:space="preserve">estimate the correlation between </w:t>
-        </w:r>
-      </w:ins>
-      <w:del w:id="177" w:author="Nelson, Audrey R - (audreyn)" w:date="2017-11-15T19:29:00Z">
-        <w:r>
-          <w:rPr>
-            <w:rFonts w:ascii="Times New Roman" w:hAnsi="Times New Roman"/>
-            <w:color w:val="000000"/>
-          </w:rPr>
-          <w:delText xml:space="preserve"> the independent variable of stressful life events with </w:delText>
-        </w:r>
-      </w:del>
       <w:r>
         <w:rPr>
           <w:rFonts w:ascii="Times New Roman" w:hAnsi="Times New Roman"/>
           <w:color w:val="000000"/>
         </w:rPr>
+        <w:t xml:space="preserve">estimate the correlation between </w:t>
+      </w:r>
+      <w:r>
+        <w:rPr>
+          <w:rFonts w:ascii="Times New Roman" w:hAnsi="Times New Roman"/>
+          <w:color w:val="000000"/>
+        </w:rPr>
         <w:t>sleep hygiene</w:t>
       </w:r>
-      <w:ins w:id="178" w:author="Nelson, Audrey R - (audreyn)" w:date="2017-11-15T19:29:00Z">
-        <w:r>
-          <w:rPr>
-            <w:rFonts w:ascii="Times New Roman" w:hAnsi="Times New Roman"/>
-            <w:color w:val="000000"/>
-          </w:rPr>
-          <w:t xml:space="preserve"> and both overall engagement and the four factors of engagement</w:t>
-        </w:r>
-      </w:ins>
       <w:r>
         <w:rPr>
           <w:rFonts w:ascii="Times New Roman" w:hAnsi="Times New Roman"/>
           <w:color w:val="000000"/>
         </w:rPr>
+        <w:t xml:space="preserve"> and both overall engagement and the four factors of engagement</w:t>
+      </w:r>
+      <w:r>
+        <w:rPr>
+          <w:rFonts w:ascii="Times New Roman" w:hAnsi="Times New Roman"/>
+          <w:color w:val="000000"/>
+        </w:rPr>
         <w:t>.</w:t>
       </w:r>
     </w:p>
@@ -12420,71 +10856,41 @@
         </w:rPr>
         <w:t>We hypothesize that students with higher levels of stressful life events will experience lower academic engagement if they show poor sleep hygiene practices. We believe that</w:t>
       </w:r>
-      <w:ins w:id="179" w:author="Nelson, Audrey R - (audreyn)" w:date="2017-11-15T20:04:00Z">
-        <w:r>
-          <w:rPr>
-            <w:rFonts w:ascii="Times New Roman" w:hAnsi="Times New Roman"/>
-          </w:rPr>
-          <w:t xml:space="preserve"> the relationship between</w:t>
-        </w:r>
-      </w:ins>
+      <w:r>
+        <w:rPr>
+          <w:rFonts w:ascii="Times New Roman" w:hAnsi="Times New Roman"/>
+        </w:rPr>
+        <w:t xml:space="preserve"> the relationship between</w:t>
+      </w:r>
       <w:r>
         <w:rPr>
           <w:rFonts w:ascii="Times New Roman" w:hAnsi="Times New Roman"/>
         </w:rPr>
         <w:t xml:space="preserve"> </w:t>
       </w:r>
-      <w:ins w:id="180" w:author="Nelson, Audrey R - (audreyn)" w:date="2017-11-15T20:04:00Z">
-        <w:r>
-          <w:rPr>
-            <w:rFonts w:ascii="Times New Roman" w:hAnsi="Times New Roman"/>
-          </w:rPr>
-          <w:t xml:space="preserve">stressful life events and academic engagement will be </w:t>
-        </w:r>
-      </w:ins>
-      <w:ins w:id="181" w:author="Nelson, Audrey R - (audreyn)" w:date="2017-11-15T20:07:00Z">
-        <w:r>
-          <w:rPr>
-            <w:rFonts w:ascii="Times New Roman" w:hAnsi="Times New Roman"/>
-          </w:rPr>
-          <w:t xml:space="preserve">partially or fully </w:t>
-        </w:r>
-      </w:ins>
-      <w:ins w:id="182" w:author="Nelson, Audrey R - (audreyn)" w:date="2017-11-15T20:04:00Z">
-        <w:r>
-          <w:rPr>
-            <w:rFonts w:ascii="Times New Roman" w:hAnsi="Times New Roman"/>
-          </w:rPr>
-          <w:t xml:space="preserve">explained by </w:t>
-        </w:r>
-      </w:ins>
-      <w:del w:id="183" w:author="Nelson, Audrey R - (audreyn)" w:date="2017-11-15T20:03:00Z">
-        <w:r>
-          <w:rPr>
-            <w:rFonts w:ascii="Times New Roman" w:hAnsi="Times New Roman"/>
-          </w:rPr>
-          <w:delText xml:space="preserve">there will be an interaction effect, with </w:delText>
-        </w:r>
-      </w:del>
-      <w:r>
-        <w:rPr>
-          <w:rFonts w:ascii="Times New Roman" w:hAnsi="Times New Roman"/>
-        </w:rPr>
-        <w:t xml:space="preserve">sleep hygiene practices </w:t>
-      </w:r>
-      <w:del w:id="184" w:author="Nelson, Audrey R - (audreyn)" w:date="2017-11-15T20:06:00Z">
-        <w:r>
-          <w:rPr>
-            <w:rFonts w:ascii="Times New Roman" w:hAnsi="Times New Roman"/>
-          </w:rPr>
-          <w:delText xml:space="preserve">acting as a mediator of the relationship between stressful live events and academic engagement </w:delText>
-        </w:r>
-      </w:del>
-      <w:r>
-        <w:rPr>
-          <w:rFonts w:ascii="Times New Roman" w:hAnsi="Times New Roman"/>
-        </w:rPr>
-        <w:t xml:space="preserve">in undergraduate students. </w:t>
+      <w:r>
+        <w:rPr>
+          <w:rFonts w:ascii="Times New Roman" w:hAnsi="Times New Roman"/>
+        </w:rPr>
+        <w:t xml:space="preserve">stressful life events and academic engagement will be </w:t>
+      </w:r>
+      <w:r>
+        <w:rPr>
+          <w:rFonts w:ascii="Times New Roman" w:hAnsi="Times New Roman"/>
+        </w:rPr>
+        <w:t xml:space="preserve">partially or fully </w:t>
+      </w:r>
+      <w:r>
+        <w:rPr>
+          <w:rFonts w:ascii="Times New Roman" w:hAnsi="Times New Roman"/>
+        </w:rPr>
+        <w:t xml:space="preserve">explained by </w:t>
+      </w:r>
+      <w:r>
+        <w:rPr>
+          <w:rFonts w:ascii="Times New Roman" w:hAnsi="Times New Roman"/>
+        </w:rPr>
+        <w:t xml:space="preserve">sleep hygiene practices in undergraduate students. </w:t>
       </w:r>
     </w:p>
     <w:p>
@@ -12499,49 +10905,23 @@
         </w:rPr>
         <w:t xml:space="preserve">Additionally, </w:t>
       </w:r>
-      <w:ins w:id="185" w:author="Nelson, Audrey R - (audreyn)" w:date="2017-11-15T20:02:00Z">
-        <w:r>
-          <w:rPr>
-            <w:rFonts w:ascii="Times New Roman" w:hAnsi="Times New Roman"/>
-          </w:rPr>
-          <w:t>we</w:t>
-        </w:r>
-      </w:ins>
-      <w:del w:id="186" w:author="Nelson, Audrey R - (audreyn)" w:date="2017-11-15T20:02:00Z">
-        <w:r>
-          <w:rPr>
-            <w:rFonts w:ascii="Times New Roman" w:hAnsi="Times New Roman"/>
-          </w:rPr>
-          <w:delText>i</w:delText>
-        </w:r>
-      </w:del>
-      <w:del w:id="187" w:author="Nelson, Audrey R - (audreyn)" w:date="2017-11-15T20:01:00Z">
-        <w:r>
-          <w:rPr>
-            <w:rFonts w:ascii="Times New Roman" w:hAnsi="Times New Roman"/>
-          </w:rPr>
-          <w:delText>t is</w:delText>
-        </w:r>
-      </w:del>
-      <w:r>
-        <w:rPr>
-          <w:rFonts w:ascii="Times New Roman" w:hAnsi="Times New Roman"/>
-        </w:rPr>
-        <w:t xml:space="preserve"> hypothesize</w:t>
-      </w:r>
-      <w:del w:id="188" w:author="Nelson, Audrey R - (audreyn)" w:date="2017-11-15T20:02:00Z">
-        <w:r>
-          <w:rPr>
-            <w:rFonts w:ascii="Times New Roman" w:hAnsi="Times New Roman"/>
-          </w:rPr>
-          <w:delText>d</w:delText>
-        </w:r>
-      </w:del>
-      <w:r>
-        <w:rPr>
-          <w:rFonts w:ascii="Times New Roman" w:hAnsi="Times New Roman"/>
-        </w:rPr>
-        <w:t xml:space="preserve"> that sleep hygiene practices will show the greatest mediating effect on the academic engagement factor of skills engagement due to the research indicating strong associations between sleep quality and executive functioning. </w:t>
+      <w:r>
+        <w:rPr>
+          <w:rFonts w:ascii="Times New Roman" w:hAnsi="Times New Roman"/>
+        </w:rPr>
+        <w:t>w</w:t>
+      </w:r>
+      <w:r>
+        <w:rPr>
+          <w:rFonts w:ascii="Times New Roman" w:hAnsi="Times New Roman"/>
+        </w:rPr>
+        <w:t>e</w:t>
+      </w:r>
+      <w:r>
+        <w:rPr>
+          <w:rFonts w:ascii="Times New Roman" w:hAnsi="Times New Roman"/>
+        </w:rPr>
+        <w:t xml:space="preserve"> hypothesize that sleep hygiene practices will show the greatest mediating effect on the academic engagement factor of skills engagement due to the research indicating strong associations between sleep quality and executive functioning. </w:t>
       </w:r>
     </w:p>
     <w:p>
@@ -12619,22 +10999,7 @@
           <w:rFonts w:ascii="Times New Roman" w:hAnsi="Times New Roman"/>
           <w:color w:val="000000"/>
         </w:rPr>
-        <w:t xml:space="preserve"> We hypothesize that increased levels of exercise (based on number of days per week) for strenuous exercise will be associated with lower levels of Academic Engagement; most specifically for the participation factor.  </w:t>
-      </w:r>
-      <w:commentRangeStart w:id="189"/>
-      <w:r>
-        <w:rPr>
-          <w:rFonts w:ascii="Times New Roman" w:hAnsi="Times New Roman"/>
-          <w:color w:val="000000"/>
-        </w:rPr>
-        <w:t>We believe that more moderate and mild forms of exercise will not show the same effect.</w:t>
-      </w:r>
-      <w:commentRangeEnd w:id="189"/>
-      <w:r>
-        <w:rPr>
-          <w:rStyle w:val="CommentReference"/>
-        </w:rPr>
-        <w:commentReference w:id="189"/>
+        <w:t xml:space="preserve"> We hypothesize that increased levels of exercise (based on number of days per week) for strenuous exercise will be associated with lower levels of Academic Engagement; most specifically for the participation factor. </w:t>
       </w:r>
     </w:p>
     <w:p>
@@ -12668,32 +11033,6 @@
         </w:rPr>
         <w:t>.</w:t>
       </w:r>
-      <w:del w:id="190" w:author="Nelson, Audrey R - (audreyn)" w:date="2017-11-15T20:16:00Z">
-        <w:r>
-          <w:rPr>
-            <w:rFonts w:ascii="Times New Roman" w:hAnsi="Times New Roman"/>
-            <w:i/>
-            <w:color w:val="000000"/>
-          </w:rPr>
-          <w:delText xml:space="preserve">  The three levels of physical activity (strenuous, moderate, mild) will each be compared </w:delText>
-        </w:r>
-        <w:r>
-          <w:rPr>
-            <w:rFonts w:ascii="Times New Roman" w:hAnsi="Times New Roman"/>
-            <w:i/>
-            <w:color w:val="000000"/>
-          </w:rPr>
-          <w:delText xml:space="preserve">as independent variables </w:delText>
-        </w:r>
-        <w:r>
-          <w:rPr>
-            <w:rFonts w:ascii="Times New Roman" w:hAnsi="Times New Roman"/>
-            <w:i/>
-            <w:color w:val="000000"/>
-          </w:rPr>
-          <w:delText>against overall academic engagement and each of the four factors of AE.</w:delText>
-        </w:r>
-      </w:del>
       <w:r>
         <w:rPr>
           <w:rFonts w:ascii="Times New Roman" w:hAnsi="Times New Roman"/>
@@ -12741,83 +11080,93 @@
           <w:rFonts w:ascii="Times New Roman" w:hAnsi="Times New Roman"/>
           <w:color w:val="000000"/>
         </w:rPr>
-        <w:t xml:space="preserve">combined to calculate a single summary measure based on weighted totals as outlined in ().  Their formula attributes higher weights to exercise of greater intensity </w:t>
-      </w:r>
-      <w:del w:id="191" w:author="Nelson, Audrey R - (audreyn)" w:date="2017-11-15T20:17:00Z">
-        <w:r>
-          <w:rPr>
-            <w:rFonts w:ascii="Times New Roman" w:hAnsi="Times New Roman"/>
-            <w:color w:val="000000"/>
-          </w:rPr>
-          <w:delText>following</w:delText>
-        </w:r>
-        <w:r>
-          <w:rPr>
-            <w:rFonts w:ascii="Times New Roman" w:hAnsi="Times New Roman"/>
-            <w:color w:val="000000"/>
-          </w:rPr>
-          <w:delText xml:space="preserve"> findings in</w:delText>
-        </w:r>
-      </w:del>
-      <w:ins w:id="192" w:author="Nelson, Audrey R - (audreyn)" w:date="2017-11-15T20:17:00Z">
-        <w:r>
-          <w:rPr>
-            <w:rFonts w:ascii="Times New Roman" w:hAnsi="Times New Roman"/>
-            <w:color w:val="000000"/>
-          </w:rPr>
-          <w:t xml:space="preserve">which is consistent with the greater impact of high intensity exercise </w:t>
-        </w:r>
-      </w:ins>
-      <w:ins w:id="193" w:author="Nelson, Audrey R - (audreyn)" w:date="2017-11-15T20:19:00Z">
-        <w:r>
-          <w:rPr>
-            <w:rFonts w:ascii="Times New Roman" w:hAnsi="Times New Roman"/>
-            <w:color w:val="000000"/>
-          </w:rPr>
-          <w:t xml:space="preserve">previously </w:t>
-        </w:r>
-      </w:ins>
-      <w:ins w:id="194" w:author="Nelson, Audrey R - (audreyn)" w:date="2017-11-15T20:17:00Z">
-        <w:r>
-          <w:rPr>
-            <w:rFonts w:ascii="Times New Roman" w:hAnsi="Times New Roman"/>
-            <w:color w:val="000000"/>
-          </w:rPr>
-          <w:t>documented (Cite)</w:t>
-        </w:r>
-      </w:ins>
-      <w:del w:id="195" w:author="Nelson, Audrey R - (audreyn)" w:date="2017-11-15T20:19:00Z">
-        <w:r>
-          <w:rPr>
-            <w:rFonts w:ascii="Times New Roman" w:hAnsi="Times New Roman"/>
-            <w:color w:val="000000"/>
-          </w:rPr>
-          <w:delText xml:space="preserve"> </w:delText>
-        </w:r>
-      </w:del>
-      <w:del w:id="196" w:author="Nelson, Audrey R - (audreyn)" w:date="2017-11-15T20:18:00Z">
-        <w:r>
-          <w:rPr>
-            <w:rFonts w:ascii="Times New Roman" w:hAnsi="Times New Roman"/>
-            <w:color w:val="000000"/>
-          </w:rPr>
-          <w:delText xml:space="preserve">the </w:delText>
-        </w:r>
-      </w:del>
-      <w:del w:id="197" w:author="Nelson, Audrey R - (audreyn)" w:date="2017-11-15T20:19:00Z">
-        <w:r>
-          <w:rPr>
-            <w:rFonts w:ascii="Times New Roman" w:hAnsi="Times New Roman"/>
-            <w:color w:val="000000"/>
-          </w:rPr>
-          <w:delText>literature</w:delText>
-        </w:r>
-      </w:del>
+        <w:t>combined to calculate a single summary measure based on weighted totals as outlined in</w:t>
+      </w:r>
       <w:r>
         <w:rPr>
           <w:rFonts w:ascii="Times New Roman" w:hAnsi="Times New Roman"/>
           <w:color w:val="000000"/>
         </w:rPr>
+        <w:t xml:space="preserve"> the work of </w:t>
+      </w:r>
+      <w:bookmarkStart w:id="0" w:name="_GoBack"/>
+      <w:bookmarkEnd w:id="0"/>
+      <w:r>
+        <w:rPr>
+          <w:rFonts w:ascii="Times New Roman" w:hAnsi="Times New Roman"/>
+          <w:color w:val="000000"/>
+        </w:rPr>
+        <w:t>Godin &amp; Shephard</w:t>
+      </w:r>
+      <w:r>
+        <w:rPr>
+          <w:rFonts w:ascii="Times New Roman" w:hAnsi="Times New Roman"/>
+          <w:color w:val="000000"/>
+        </w:rPr>
+        <w:t xml:space="preserve"> (</w:t>
+      </w:r>
+      <w:r>
+        <w:rPr>
+          <w:rFonts w:ascii="Times New Roman" w:hAnsi="Times New Roman"/>
+          <w:color w:val="000000"/>
+        </w:rPr>
+        <w:t>1985</w:t>
+      </w:r>
+      <w:r>
+        <w:rPr>
+          <w:rFonts w:ascii="Times New Roman" w:hAnsi="Times New Roman"/>
+          <w:color w:val="000000"/>
+        </w:rPr>
+        <w:t xml:space="preserve">).  Their formula attributes higher weights to exercise of greater intensity </w:t>
+      </w:r>
+      <w:r>
+        <w:rPr>
+          <w:rFonts w:ascii="Times New Roman" w:hAnsi="Times New Roman"/>
+          <w:color w:val="000000"/>
+        </w:rPr>
+        <w:t xml:space="preserve">which is consistent with the greater impact of high intensity exercise </w:t>
+      </w:r>
+      <w:r>
+        <w:rPr>
+          <w:rFonts w:ascii="Times New Roman" w:hAnsi="Times New Roman"/>
+          <w:color w:val="000000"/>
+        </w:rPr>
+        <w:t xml:space="preserve">previously </w:t>
+      </w:r>
+      <w:r>
+        <w:rPr>
+          <w:rFonts w:ascii="Times New Roman" w:hAnsi="Times New Roman"/>
+          <w:color w:val="000000"/>
+        </w:rPr>
+        <w:t>documented (</w:t>
+      </w:r>
+      <w:r>
+        <w:rPr>
+          <w:color w:val="000000" w:themeColor="text1"/>
+        </w:rPr>
+        <w:t xml:space="preserve">Coe et al., 2006; </w:t>
+      </w:r>
+      <w:r>
+        <w:t>Fedewa &amp;</w:t>
+      </w:r>
+      <w:r>
+        <w:t xml:space="preserve"> </w:t>
+      </w:r>
+      <w:r>
+        <w:t>Ahn, 2011</w:t>
+      </w:r>
+      <w:r>
+        <w:rPr>
+          <w:rFonts w:ascii="Times New Roman" w:hAnsi="Times New Roman"/>
+          <w:color w:val="000000"/>
+        </w:rPr>
+        <w:t>)</w:t>
+      </w:r>
+      <w:r>
+        <w:rPr>
+          <w:rFonts w:ascii="Times New Roman" w:hAnsi="Times New Roman"/>
+          <w:color w:val="000000"/>
+        </w:rPr>
         <w:t xml:space="preserve">. </w:t>
       </w:r>
       <w:r>
@@ -12889,64 +11238,36 @@
         </w:rPr>
         <w:t xml:space="preserve">We hypothesize that students with higher levels of stressful life events will experience lower academic engagement, specifically in the area of participation, if they show </w:t>
       </w:r>
-      <w:commentRangeStart w:id="198"/>
-      <w:r>
-        <w:rPr>
-          <w:rFonts w:ascii="Times New Roman" w:hAnsi="Times New Roman"/>
-        </w:rPr>
-        <w:t>inadequate</w:t>
-      </w:r>
-      <w:commentRangeEnd w:id="198"/>
-      <w:r>
-        <w:rPr>
-          <w:rStyle w:val="CommentReference"/>
-        </w:rPr>
-        <w:commentReference w:id="198"/>
-      </w:r>
-      <w:r>
-        <w:rPr>
-          <w:rFonts w:ascii="Times New Roman" w:hAnsi="Times New Roman"/>
-        </w:rPr>
-        <w:t xml:space="preserve"> levels of physical activity. Due to the fact that the positive impacts of exercise seemed to be based on a dosage-threshold, we postulate that </w:t>
-      </w:r>
-      <w:del w:id="199" w:author="Nelson, Audrey R - (audreyn)" w:date="2017-11-15T20:24:00Z">
-        <w:r>
-          <w:rPr>
-            <w:rFonts w:ascii="Times New Roman" w:hAnsi="Times New Roman"/>
-          </w:rPr>
-          <w:delText>this effect</w:delText>
-        </w:r>
-      </w:del>
-      <w:ins w:id="200" w:author="Nelson, Audrey R - (audreyn)" w:date="2017-11-15T20:24:00Z">
-        <w:r>
-          <w:rPr>
-            <w:rFonts w:ascii="Times New Roman" w:hAnsi="Times New Roman"/>
-          </w:rPr>
-          <w:t xml:space="preserve">high levels of strenuous activity </w:t>
-        </w:r>
-      </w:ins>
-      <w:r>
-        <w:rPr>
-          <w:rFonts w:ascii="Times New Roman" w:hAnsi="Times New Roman"/>
-        </w:rPr>
-        <w:t xml:space="preserve"> will </w:t>
-      </w:r>
-      <w:del w:id="201" w:author="Nelson, Audrey R - (audreyn)" w:date="2017-11-15T20:24:00Z">
-        <w:r>
-          <w:rPr>
-            <w:rFonts w:ascii="Times New Roman" w:hAnsi="Times New Roman"/>
-          </w:rPr>
-          <w:delText>only be seen for elevated levels of strenuous activity</w:delText>
-        </w:r>
-      </w:del>
-      <w:ins w:id="202" w:author="Nelson, Audrey R - (audreyn)" w:date="2017-11-15T20:24:00Z">
-        <w:r>
-          <w:rPr>
-            <w:rFonts w:ascii="Times New Roman" w:hAnsi="Times New Roman"/>
-          </w:rPr>
-          <w:t>reduce the effect of stressful life events on academic engagement</w:t>
-        </w:r>
-      </w:ins>
+      <w:r>
+        <w:rPr>
+          <w:rFonts w:ascii="Times New Roman" w:hAnsi="Times New Roman"/>
+        </w:rPr>
+        <w:t xml:space="preserve">low </w:t>
+      </w:r>
+      <w:r>
+        <w:rPr>
+          <w:rFonts w:ascii="Times New Roman" w:hAnsi="Times New Roman"/>
+        </w:rPr>
+        <w:t xml:space="preserve">levels of physical activity. Due to the fact that the positive impacts of exercise seemed to be based on a dosage-threshold, we postulate that </w:t>
+      </w:r>
+      <w:r>
+        <w:rPr>
+          <w:rFonts w:ascii="Times New Roman" w:hAnsi="Times New Roman"/>
+        </w:rPr>
+        <w:t xml:space="preserve">high levels of strenuous activity </w:t>
+      </w:r>
+      <w:r>
+        <w:rPr>
+          <w:rFonts w:ascii="Times New Roman" w:hAnsi="Times New Roman"/>
+        </w:rPr>
+        <w:t xml:space="preserve">will </w:t>
+      </w:r>
+      <w:r>
+        <w:rPr>
+          <w:rFonts w:ascii="Times New Roman" w:hAnsi="Times New Roman"/>
+        </w:rPr>
+        <w:t>reduce the effect of stressful life events on academic engagement</w:t>
+      </w:r>
       <w:r>
         <w:rPr>
           <w:rFonts w:ascii="Times New Roman" w:hAnsi="Times New Roman"/>
@@ -12975,118 +11296,60 @@
         </w:rPr>
         <w:t xml:space="preserve"> </w:t>
       </w:r>
-      <w:del w:id="203" w:author="Nelson, Audrey R - (audreyn)" w:date="2017-11-15T20:29:00Z">
-        <w:r>
-          <w:rPr>
-            <w:rFonts w:ascii="Times New Roman" w:hAnsi="Times New Roman"/>
-          </w:rPr>
-          <w:delText>The hypothesis will b</w:delText>
-        </w:r>
-        <w:r>
-          <w:rPr>
-            <w:rFonts w:ascii="Times New Roman" w:hAnsi="Times New Roman"/>
-          </w:rPr>
-          <w:delText>e evaluated</w:delText>
-        </w:r>
-      </w:del>
-      <w:ins w:id="204" w:author="Nelson, Audrey R - (audreyn)" w:date="2017-11-15T20:29:00Z">
-        <w:r>
-          <w:rPr>
-            <w:rFonts w:ascii="Times New Roman" w:hAnsi="Times New Roman"/>
-          </w:rPr>
-          <w:t>I will evaluate the hypothesis</w:t>
-        </w:r>
-      </w:ins>
-      <w:r>
-        <w:rPr>
-          <w:rFonts w:ascii="Times New Roman" w:hAnsi="Times New Roman"/>
-        </w:rPr>
-        <w:t xml:space="preserve"> using a </w:t>
-      </w:r>
-      <w:commentRangeStart w:id="205"/>
-      <w:r>
-        <w:rPr>
-          <w:rFonts w:ascii="Times New Roman" w:hAnsi="Times New Roman"/>
-        </w:rPr>
-        <w:t>moderation</w:t>
-      </w:r>
-      <w:r>
-        <w:rPr>
-          <w:rFonts w:ascii="Times New Roman" w:hAnsi="Times New Roman"/>
-        </w:rPr>
-        <w:t xml:space="preserve"> model as described in Muller et al. (2005)</w:t>
-      </w:r>
-      <w:commentRangeEnd w:id="205"/>
-      <w:r>
-        <w:rPr>
-          <w:rStyle w:val="CommentReference"/>
-        </w:rPr>
-        <w:commentReference w:id="205"/>
-      </w:r>
-      <w:r>
-        <w:rPr>
-          <w:rFonts w:ascii="Times New Roman" w:hAnsi="Times New Roman"/>
-        </w:rPr>
-        <w:t xml:space="preserve">.  </w:t>
-      </w:r>
-      <w:del w:id="206" w:author="Nelson, Audrey R - (audreyn)" w:date="2017-11-15T20:31:00Z">
-        <w:r>
-          <w:rPr>
-            <w:rFonts w:ascii="Times New Roman" w:hAnsi="Times New Roman"/>
-          </w:rPr>
-          <w:delText xml:space="preserve">Each level of exercise </w:delText>
-        </w:r>
-        <w:r>
-          <w:rPr>
-            <w:rFonts w:ascii="Times New Roman" w:hAnsi="Times New Roman"/>
-          </w:rPr>
-          <w:delText>(</w:delText>
-        </w:r>
-        <w:r>
-          <w:rPr>
-            <w:rFonts w:ascii="Times New Roman" w:hAnsi="Times New Roman"/>
-          </w:rPr>
-          <w:delText>strenuous/moderate/mild)</w:delText>
-        </w:r>
-        <w:r>
-          <w:rPr>
-            <w:rFonts w:ascii="Times New Roman" w:hAnsi="Times New Roman"/>
-          </w:rPr>
-          <w:delText xml:space="preserve"> will be individually compared in the model in order to determine their specific impacts on the relationship between stressful life events and academic engagement.</w:delText>
-        </w:r>
-      </w:del>
-      <w:ins w:id="207" w:author="Nelson, Audrey R - (audreyn)" w:date="2017-11-15T20:31:00Z">
-        <w:r>
-          <w:rPr>
-            <w:rFonts w:ascii="Times New Roman" w:hAnsi="Times New Roman"/>
-          </w:rPr>
-          <w:t>I will model academic engagement as a function of stressful life events, strenuous exercise</w:t>
-        </w:r>
-      </w:ins>
-      <w:ins w:id="208" w:author="Nelson, Audrey R - (audreyn)" w:date="2017-11-15T20:33:00Z">
-        <w:r>
-          <w:rPr>
-            <w:rFonts w:ascii="Times New Roman" w:hAnsi="Times New Roman"/>
-          </w:rPr>
-          <w:t>,</w:t>
-        </w:r>
-      </w:ins>
-      <w:ins w:id="209" w:author="Nelson, Audrey R - (audreyn)" w:date="2017-11-15T20:31:00Z">
-        <w:r>
-          <w:rPr>
-            <w:rFonts w:ascii="Times New Roman" w:hAnsi="Times New Roman"/>
-          </w:rPr>
-          <w:t xml:space="preserve"> </w:t>
-        </w:r>
-      </w:ins>
-      <w:ins w:id="210" w:author="Nelson, Audrey R - (audreyn)" w:date="2017-11-15T20:32:00Z">
-        <w:r>
-          <w:rPr>
-            <w:rFonts w:ascii="Times New Roman" w:hAnsi="Times New Roman"/>
-          </w:rPr>
-          <w:t>and their interaction.</w:t>
-        </w:r>
-      </w:ins>
+      <w:r>
+        <w:rPr>
+          <w:rFonts w:ascii="Times New Roman" w:hAnsi="Times New Roman"/>
+        </w:rPr>
+        <w:t>We</w:t>
+      </w:r>
+      <w:r>
+        <w:rPr>
+          <w:rFonts w:ascii="Times New Roman" w:hAnsi="Times New Roman"/>
+        </w:rPr>
+        <w:t xml:space="preserve"> will evaluate the hypothesis</w:t>
+      </w:r>
+      <w:r>
+        <w:rPr>
+          <w:rFonts w:ascii="Times New Roman" w:hAnsi="Times New Roman"/>
+        </w:rPr>
+        <w:t xml:space="preserve"> using a moderation</w:t>
+      </w:r>
+      <w:r>
+        <w:rPr>
+          <w:rFonts w:ascii="Times New Roman" w:hAnsi="Times New Roman"/>
+        </w:rPr>
+        <w:t xml:space="preserve"> model as described in Muller et al. (2005).  </w:t>
+      </w:r>
+      <w:r>
+        <w:rPr>
+          <w:rFonts w:ascii="Times New Roman" w:hAnsi="Times New Roman"/>
+        </w:rPr>
+        <w:t>We</w:t>
+      </w:r>
+      <w:r>
+        <w:rPr>
+          <w:rFonts w:ascii="Times New Roman" w:hAnsi="Times New Roman"/>
+        </w:rPr>
+        <w:t xml:space="preserve"> will model academic engagement as a function of stressful life events, strenuous exercise</w:t>
+      </w:r>
+      <w:r>
+        <w:rPr>
+          <w:rFonts w:ascii="Times New Roman" w:hAnsi="Times New Roman"/>
+        </w:rPr>
+        <w:t>,</w:t>
+      </w:r>
+      <w:r>
+        <w:rPr>
+          <w:rFonts w:ascii="Times New Roman" w:hAnsi="Times New Roman"/>
+        </w:rPr>
+        <w:t xml:space="preserve"> </w:t>
+      </w:r>
+      <w:r>
+        <w:rPr>
+          <w:rFonts w:ascii="Times New Roman" w:hAnsi="Times New Roman"/>
+        </w:rPr>
+        <w:t>and their interaction.</w:t>
+      </w:r>
     </w:p>
     <w:p>
       <w:pPr>
@@ -13199,172 +11462,72 @@
         </w:rPr>
         <w:t xml:space="preserve">  </w:t>
       </w:r>
-      <w:ins w:id="211" w:author="Nelson, Audrey R - (audreyn)" w:date="2017-11-15T20:39:00Z">
-        <w:r>
-          <w:rPr>
-            <w:rFonts w:ascii="Times New Roman" w:hAnsi="Times New Roman"/>
-          </w:rPr>
-          <w:t>We</w:t>
-        </w:r>
-      </w:ins>
-      <w:del w:id="212" w:author="Nelson, Audrey R - (audreyn)" w:date="2017-11-15T20:39:00Z">
-        <w:r>
-          <w:rPr>
-            <w:rFonts w:ascii="Times New Roman" w:hAnsi="Times New Roman"/>
-          </w:rPr>
-          <w:delText>The analysis</w:delText>
-        </w:r>
-      </w:del>
+      <w:r>
+        <w:rPr>
+          <w:rFonts w:ascii="Times New Roman" w:hAnsi="Times New Roman"/>
+        </w:rPr>
+        <w:t>We</w:t>
+      </w:r>
       <w:r>
         <w:rPr>
           <w:rFonts w:ascii="Times New Roman" w:hAnsi="Times New Roman"/>
         </w:rPr>
         <w:t xml:space="preserve"> will</w:t>
       </w:r>
-      <w:ins w:id="213" w:author="Nelson, Audrey R - (audreyn)" w:date="2017-11-15T20:39:00Z">
-        <w:r>
-          <w:rPr>
-            <w:rFonts w:ascii="Times New Roman" w:hAnsi="Times New Roman"/>
-          </w:rPr>
-          <w:t xml:space="preserve"> model academic engagement</w:t>
-        </w:r>
-      </w:ins>
+      <w:r>
+        <w:rPr>
+          <w:rFonts w:ascii="Times New Roman" w:hAnsi="Times New Roman"/>
+        </w:rPr>
+        <w:t xml:space="preserve"> model academic engagement</w:t>
+      </w:r>
       <w:r>
         <w:rPr>
           <w:rFonts w:ascii="Times New Roman" w:hAnsi="Times New Roman"/>
         </w:rPr>
         <w:t xml:space="preserve"> </w:t>
       </w:r>
-      <w:ins w:id="214" w:author="Nelson, Audrey R - (audreyn)" w:date="2017-11-15T20:40:00Z">
-        <w:r>
-          <w:rPr>
-            <w:rFonts w:ascii="Times New Roman" w:hAnsi="Times New Roman"/>
-          </w:rPr>
-          <w:t>as a function of the</w:t>
-        </w:r>
-      </w:ins>
-      <w:del w:id="215" w:author="Nelson, Audrey R - (audreyn)" w:date="2017-11-15T20:40:00Z">
-        <w:r>
-          <w:rPr>
-            <w:rFonts w:ascii="Times New Roman" w:hAnsi="Times New Roman"/>
-          </w:rPr>
-          <w:delText>include</w:delText>
-        </w:r>
-      </w:del>
+      <w:r>
+        <w:rPr>
+          <w:rFonts w:ascii="Times New Roman" w:hAnsi="Times New Roman"/>
+        </w:rPr>
+        <w:t>as a function of the</w:t>
+      </w:r>
       <w:r>
         <w:rPr>
           <w:rFonts w:ascii="Times New Roman" w:hAnsi="Times New Roman"/>
         </w:rPr>
         <w:t xml:space="preserve"> demographic variables that showed </w:t>
       </w:r>
-      <w:ins w:id="216" w:author="Nelson, Audrey R - (audreyn)" w:date="2017-11-15T20:37:00Z">
-        <w:r>
-          <w:rPr>
-            <w:rFonts w:ascii="Times New Roman" w:hAnsi="Times New Roman"/>
-          </w:rPr>
-          <w:t xml:space="preserve">statistical </w:t>
-        </w:r>
-      </w:ins>
+      <w:r>
+        <w:rPr>
+          <w:rFonts w:ascii="Times New Roman" w:hAnsi="Times New Roman"/>
+        </w:rPr>
+        <w:t xml:space="preserve">statistical </w:t>
+      </w:r>
       <w:r>
         <w:rPr>
           <w:rFonts w:ascii="Times New Roman" w:hAnsi="Times New Roman"/>
         </w:rPr>
         <w:t>significance in the initial evaluation</w:t>
       </w:r>
-      <w:ins w:id="217" w:author="Nelson, Audrey R - (audreyn)" w:date="2017-11-15T20:42:00Z">
-        <w:r>
-          <w:rPr>
-            <w:rFonts w:ascii="Times New Roman" w:hAnsi="Times New Roman"/>
-          </w:rPr>
-          <w:t xml:space="preserve"> along </w:t>
-        </w:r>
-      </w:ins>
-      <w:del w:id="218" w:author="Nelson, Audrey R - (audreyn)" w:date="2017-11-15T20:41:00Z">
-        <w:r>
-          <w:rPr>
-            <w:rFonts w:ascii="Times New Roman" w:hAnsi="Times New Roman"/>
-          </w:rPr>
-          <w:delText>, specifically those that showed large differences</w:delText>
-        </w:r>
-      </w:del>
-      <w:del w:id="219" w:author="Nelson, Audrey R - (audreyn)" w:date="2017-11-15T20:37:00Z">
-        <w:r>
-          <w:rPr>
-            <w:rFonts w:ascii="Times New Roman" w:hAnsi="Times New Roman"/>
-          </w:rPr>
-          <w:delText xml:space="preserve"> indicating the need for a different model</w:delText>
-        </w:r>
-      </w:del>
-      <w:del w:id="220" w:author="Nelson, Audrey R - (audreyn)" w:date="2017-11-15T20:41:00Z">
-        <w:r>
-          <w:rPr>
-            <w:rFonts w:ascii="Times New Roman" w:hAnsi="Times New Roman"/>
-          </w:rPr>
-          <w:delText xml:space="preserve">, </w:delText>
-        </w:r>
-      </w:del>
-      <w:del w:id="221" w:author="Nelson, Audrey R - (audreyn)" w:date="2017-11-15T20:42:00Z">
-        <w:r>
-          <w:rPr>
-            <w:rFonts w:ascii="Times New Roman" w:hAnsi="Times New Roman"/>
-          </w:rPr>
-          <w:delText>while controlling for those demographic variables that showed small differences</w:delText>
-        </w:r>
-      </w:del>
-      <w:del w:id="222" w:author="Nelson, Audrey R - (audreyn)" w:date="2017-11-15T20:38:00Z">
-        <w:r>
-          <w:rPr>
-            <w:rFonts w:ascii="Times New Roman" w:hAnsi="Times New Roman"/>
-          </w:rPr>
-          <w:delText>,</w:delText>
-        </w:r>
-      </w:del>
-      <w:del w:id="223" w:author="Nelson, Audrey R - (audreyn)" w:date="2017-11-15T20:42:00Z">
-        <w:r>
-          <w:rPr>
-            <w:rFonts w:ascii="Times New Roman" w:hAnsi="Times New Roman"/>
-          </w:rPr>
-          <w:delText xml:space="preserve"> side-by-side </w:delText>
-        </w:r>
-      </w:del>
+      <w:r>
+        <w:rPr>
+          <w:rFonts w:ascii="Times New Roman" w:hAnsi="Times New Roman"/>
+        </w:rPr>
+        <w:t xml:space="preserve"> along </w:t>
+      </w:r>
       <w:r>
         <w:rPr>
           <w:rFonts w:ascii="Times New Roman" w:hAnsi="Times New Roman"/>
         </w:rPr>
         <w:t>with</w:t>
       </w:r>
-      <w:ins w:id="224" w:author="Nelson, Audrey R - (audreyn)" w:date="2017-11-15T20:43:00Z">
-        <w:r>
-          <w:rPr>
-            <w:rFonts w:ascii="Times New Roman" w:hAnsi="Times New Roman"/>
-          </w:rPr>
-          <w:t xml:space="preserve"> stressful </w:t>
-        </w:r>
-      </w:ins>
-      <w:del w:id="225" w:author="Nelson, Audrey R - (audreyn)" w:date="2017-11-15T20:43:00Z">
-        <w:r>
-          <w:rPr>
-            <w:rFonts w:ascii="Times New Roman" w:hAnsi="Times New Roman"/>
-          </w:rPr>
-          <w:delText xml:space="preserve"> the </w:delText>
-        </w:r>
-      </w:del>
-      <w:ins w:id="226" w:author="Nelson, Audrey R - (audreyn)" w:date="2017-11-15T20:43:00Z">
-        <w:r>
-          <w:rPr>
-            <w:rFonts w:ascii="Times New Roman" w:hAnsi="Times New Roman"/>
-          </w:rPr>
-          <w:t>life events, sleep hygiene, and exercise</w:t>
-        </w:r>
-      </w:ins>
-      <w:del w:id="227" w:author="Nelson, Audrey R - (audreyn)" w:date="2017-11-15T20:43:00Z">
-        <w:r>
-          <w:rPr>
-            <w:rFonts w:ascii="Times New Roman" w:hAnsi="Times New Roman"/>
-          </w:rPr>
-          <w:delText>independent variables in question</w:delText>
-        </w:r>
-      </w:del>
+      <w:r>
+        <w:rPr>
+          <w:rFonts w:ascii="Times New Roman" w:hAnsi="Times New Roman"/>
+        </w:rPr>
+        <w:t xml:space="preserve"> stressful life events, sleep hygiene, and exercise</w:t>
+      </w:r>
       <w:r>
         <w:rPr>
           <w:rFonts w:ascii="Times New Roman" w:hAnsi="Times New Roman"/>
@@ -13383,29 +11546,12 @@
         </w:rPr>
         <w:t xml:space="preserve"> </w:t>
       </w:r>
-      <w:commentRangeStart w:id="228"/>
-      <w:ins w:id="229" w:author="Nelson, Audrey R - (audreyn)" w:date="2017-11-15T20:47:00Z">
-        <w:r>
-          <w:rPr>
-            <w:rFonts w:ascii="Times New Roman" w:hAnsi="Times New Roman"/>
-          </w:rPr>
-          <w:t>We will perform an</w:t>
-        </w:r>
-      </w:ins>
-      <w:del w:id="230" w:author="Nelson, Audrey R - (audreyn)" w:date="2017-11-15T20:47:00Z">
-        <w:r>
-          <w:rPr>
-            <w:rFonts w:ascii="Times New Roman" w:hAnsi="Times New Roman"/>
-          </w:rPr>
-          <w:delText>A</w:delText>
-        </w:r>
-        <w:r>
-          <w:rPr>
-            <w:rFonts w:ascii="Times New Roman" w:hAnsi="Times New Roman"/>
-          </w:rPr>
-          <w:delText>n</w:delText>
-        </w:r>
-      </w:del>
+      <w:r>
+        <w:rPr>
+          <w:rFonts w:ascii="Times New Roman" w:hAnsi="Times New Roman"/>
+        </w:rPr>
+        <w:t>We will perform an</w:t>
+      </w:r>
       <w:r>
         <w:rPr>
           <w:rFonts w:ascii="Times New Roman" w:hAnsi="Times New Roman"/>
@@ -13422,21 +11568,7 @@
         <w:rPr>
           <w:rFonts w:ascii="Times New Roman" w:hAnsi="Times New Roman"/>
         </w:rPr>
-        <w:t xml:space="preserve">ssion </w:t>
-      </w:r>
-      <w:del w:id="231" w:author="Nelson, Audrey R - (audreyn)" w:date="2017-11-15T20:47:00Z">
-        <w:r>
-          <w:rPr>
-            <w:rFonts w:ascii="Times New Roman" w:hAnsi="Times New Roman"/>
-          </w:rPr>
-          <w:delText xml:space="preserve">will be conducted </w:delText>
-        </w:r>
-      </w:del>
-      <w:r>
-        <w:rPr>
-          <w:rFonts w:ascii="Times New Roman" w:hAnsi="Times New Roman"/>
-        </w:rPr>
-        <w:t>to explore</w:t>
+        <w:t>ssion to explore</w:t>
       </w:r>
       <w:r>
         <w:rPr>
@@ -13503,13 +11635,6 @@
           <w:rFonts w:ascii="Times New Roman" w:hAnsi="Times New Roman"/>
         </w:rPr>
         <w:t xml:space="preserve"> the robustness of these relationships.</w:t>
-      </w:r>
-      <w:commentRangeEnd w:id="228"/>
-      <w:r>
-        <w:rPr>
-          <w:rStyle w:val="CommentReference"/>
-        </w:rPr>
-        <w:commentReference w:id="228"/>
       </w:r>
     </w:p>
     <w:p>
@@ -13575,14 +11700,6 @@
           <w:b/>
           <w:color w:val="000000" w:themeColor="text1"/>
         </w:rPr>
-        <w:pPrChange w:id="233" w:author="Nelson, Audrey R - (audreyn)" w:date="2017-11-14T17:47:00Z">
-          <w:pPr>
-            <w:autoSpaceDE w:val="0"/>
-            <w:autoSpaceDN w:val="0"/>
-            <w:adjustRightInd w:val="0"/>
-            <w:ind w:firstLine="0"/>
-          </w:pPr>
-        </w:pPrChange>
       </w:pPr>
       <w:r>
         <w:rPr>
@@ -15496,12 +13613,6 @@
             <w:pPr>
               <w:pStyle w:val="Heading3"/>
               <w:ind w:firstLine="0"/>
-              <w:pPrChange w:id="234" w:author="Nelson, Audrey R - (audreyn)" w:date="2017-11-14T18:06:00Z">
-                <w:pPr>
-                  <w:pStyle w:val="Heading3"/>
-                  <w:jc w:val="center"/>
-                </w:pPr>
-              </w:pPrChange>
             </w:pPr>
             <w:r>
               <w:t>Not at all characteristic of me</w:t>
@@ -15525,11 +13636,6 @@
                 <w:b/>
                 <w:bCs/>
               </w:rPr>
-              <w:pPrChange w:id="235" w:author="Nelson, Audrey R - (audreyn)" w:date="2017-11-14T18:06:00Z">
-                <w:pPr>
-                  <w:jc w:val="center"/>
-                </w:pPr>
-              </w:pPrChange>
             </w:pPr>
             <w:r>
               <w:rPr>
@@ -15568,11 +13674,6 @@
                 <w:b/>
                 <w:bCs/>
               </w:rPr>
-              <w:pPrChange w:id="236" w:author="Nelson, Audrey R - (audreyn)" w:date="2017-11-14T18:06:00Z">
-                <w:pPr>
-                  <w:jc w:val="center"/>
-                </w:pPr>
-              </w:pPrChange>
             </w:pPr>
             <w:r>
               <w:rPr>
@@ -15606,11 +13707,6 @@
                 <w:b/>
                 <w:bCs/>
               </w:rPr>
-              <w:pPrChange w:id="237" w:author="Nelson, Audrey R - (audreyn)" w:date="2017-11-14T18:06:00Z">
-                <w:pPr>
-                  <w:jc w:val="center"/>
-                </w:pPr>
-              </w:pPrChange>
             </w:pPr>
             <w:r>
               <w:rPr>
@@ -15642,11 +13738,6 @@
               <w:rPr>
                 <w:b/>
               </w:rPr>
-              <w:pPrChange w:id="238" w:author="Nelson, Audrey R - (audreyn)" w:date="2017-11-14T18:06:00Z">
-                <w:pPr>
-                  <w:jc w:val="center"/>
-                </w:pPr>
-              </w:pPrChange>
             </w:pPr>
             <w:r>
               <w:rPr>
@@ -15684,9 +13775,6 @@
                 <w:b/>
                 <w:bCs/>
               </w:rPr>
-              <w:pPrChange w:id="239" w:author="Nelson, Audrey R - (audreyn)" w:date="2017-11-14T18:06:00Z">
-                <w:pPr/>
-              </w:pPrChange>
             </w:pPr>
             <w:r>
               <w:rPr>
@@ -15713,11 +13801,6 @@
                 <w:b/>
                 <w:bCs/>
               </w:rPr>
-              <w:pPrChange w:id="240" w:author="Nelson, Audrey R - (audreyn)" w:date="2017-11-14T18:07:00Z">
-                <w:pPr>
-                  <w:jc w:val="center"/>
-                </w:pPr>
-              </w:pPrChange>
             </w:pPr>
             <w:r>
               <w:rPr>
@@ -15745,11 +13828,6 @@
                 <w:b/>
                 <w:bCs/>
               </w:rPr>
-              <w:pPrChange w:id="241" w:author="Nelson, Audrey R - (audreyn)" w:date="2017-11-14T18:07:00Z">
-                <w:pPr>
-                  <w:jc w:val="center"/>
-                </w:pPr>
-              </w:pPrChange>
             </w:pPr>
             <w:r>
               <w:rPr>
@@ -15776,11 +13854,6 @@
                 <w:b/>
                 <w:bCs/>
               </w:rPr>
-              <w:pPrChange w:id="242" w:author="Nelson, Audrey R - (audreyn)" w:date="2017-11-14T18:07:00Z">
-                <w:pPr>
-                  <w:jc w:val="center"/>
-                </w:pPr>
-              </w:pPrChange>
             </w:pPr>
             <w:r>
               <w:rPr>
@@ -15807,11 +13880,6 @@
                 <w:b/>
                 <w:bCs/>
               </w:rPr>
-              <w:pPrChange w:id="243" w:author="Nelson, Audrey R - (audreyn)" w:date="2017-11-14T18:07:00Z">
-                <w:pPr>
-                  <w:jc w:val="center"/>
-                </w:pPr>
-              </w:pPrChange>
             </w:pPr>
             <w:r>
               <w:rPr>
@@ -16920,9 +14988,6 @@
                 <w:b/>
                 <w:bCs/>
               </w:rPr>
-              <w:pPrChange w:id="244" w:author="Nelson, Audrey R - (audreyn)" w:date="2017-11-14T18:07:00Z">
-                <w:pPr/>
-              </w:pPrChange>
             </w:pPr>
             <w:r>
               <w:rPr>
@@ -17379,27 +15444,11 @@
         <w:adjustRightInd w:val="0"/>
         <w:rPr>
           <w:color w:val="000000" w:themeColor="text1"/>
-          <w:rPrChange w:id="245" w:author="Nelson, Audrey R - (audreyn)" w:date="2017-11-14T17:58:00Z">
-            <w:rPr>
-              <w:rFonts w:ascii="Times New Roman" w:hAnsi="Times New Roman"/>
-            </w:rPr>
-          </w:rPrChange>
-        </w:rPr>
-        <w:pPrChange w:id="246" w:author="Nelson, Audrey R - (audreyn)" w:date="2017-11-14T17:57:00Z">
-          <w:pPr>
-            <w:autoSpaceDE w:val="0"/>
-            <w:autoSpaceDN w:val="0"/>
-            <w:adjustRightInd w:val="0"/>
-            <w:ind w:firstLine="0"/>
-          </w:pPr>
-        </w:pPrChange>
-      </w:pPr>
-      <w:r>
-        <w:rPr>
-          <w:rFonts w:ascii="Times New Roman" w:hAnsi="Times New Roman"/>
-          <w:rPrChange w:id="247" w:author="Nelson, Audrey R - (audreyn)" w:date="2017-11-14T17:57:00Z">
-            <w:rPr/>
-          </w:rPrChange>
+        </w:rPr>
+      </w:pPr>
+      <w:r>
+        <w:rPr>
+          <w:rFonts w:ascii="Times New Roman" w:hAnsi="Times New Roman"/>
         </w:rPr>
         <w:t>I think, plan, or worry when I am in bed</w:t>
       </w:r>
@@ -17412,14 +15461,6 @@
         <w:rPr>
           <w:color w:val="000000" w:themeColor="text1"/>
         </w:rPr>
-        <w:pPrChange w:id="248" w:author="Nelson, Audrey R - (audreyn)" w:date="2017-11-14T17:58:00Z">
-          <w:pPr>
-            <w:autoSpaceDE w:val="0"/>
-            <w:autoSpaceDN w:val="0"/>
-            <w:adjustRightInd w:val="0"/>
-            <w:ind w:firstLine="0"/>
-          </w:pPr>
-        </w:pPrChange>
       </w:pPr>
     </w:p>
     <w:p>
@@ -17549,12 +15590,6 @@
             <w:pPr>
               <w:pStyle w:val="Heading3"/>
               <w:ind w:firstLine="0"/>
-              <w:pPrChange w:id="249" w:author="Nelson, Audrey R - (audreyn)" w:date="2017-11-14T17:59:00Z">
-                <w:pPr>
-                  <w:pStyle w:val="Heading3"/>
-                  <w:jc w:val="center"/>
-                </w:pPr>
-              </w:pPrChange>
             </w:pPr>
             <w:r>
               <w:t>Never</w:t>
@@ -17579,11 +15614,6 @@
                 <w:b/>
                 <w:bCs/>
               </w:rPr>
-              <w:pPrChange w:id="250" w:author="Nelson, Audrey R - (audreyn)" w:date="2017-11-14T17:59:00Z">
-                <w:pPr>
-                  <w:jc w:val="center"/>
-                </w:pPr>
-              </w:pPrChange>
             </w:pPr>
             <w:r>
               <w:rPr>
@@ -17613,11 +15643,6 @@
                 <w:b/>
                 <w:bCs/>
               </w:rPr>
-              <w:pPrChange w:id="251" w:author="Nelson, Audrey R - (audreyn)" w:date="2017-11-14T17:59:00Z">
-                <w:pPr>
-                  <w:jc w:val="center"/>
-                </w:pPr>
-              </w:pPrChange>
             </w:pPr>
             <w:r>
               <w:rPr>
@@ -17648,11 +15673,6 @@
                 <w:b/>
                 <w:bCs/>
               </w:rPr>
-              <w:pPrChange w:id="252" w:author="Nelson, Audrey R - (audreyn)" w:date="2017-11-14T17:59:00Z">
-                <w:pPr>
-                  <w:jc w:val="center"/>
-                </w:pPr>
-              </w:pPrChange>
             </w:pPr>
             <w:r>
               <w:rPr>
@@ -17682,11 +15702,6 @@
                 <w:b/>
                 <w:bCs/>
               </w:rPr>
-              <w:pPrChange w:id="253" w:author="Nelson, Audrey R - (audreyn)" w:date="2017-11-14T17:59:00Z">
-                <w:pPr>
-                  <w:jc w:val="center"/>
-                </w:pPr>
-              </w:pPrChange>
             </w:pPr>
             <w:r>
               <w:rPr>
@@ -17721,9 +15736,6 @@
                 <w:b/>
                 <w:bCs/>
               </w:rPr>
-              <w:pPrChange w:id="254" w:author="Nelson, Audrey R - (audreyn)" w:date="2017-11-14T17:59:00Z">
-                <w:pPr/>
-              </w:pPrChange>
             </w:pPr>
             <w:r>
               <w:rPr>
@@ -17760,11 +15772,6 @@
                 <w:b/>
                 <w:bCs/>
               </w:rPr>
-              <w:pPrChange w:id="255" w:author="Nelson, Audrey R - (audreyn)" w:date="2017-11-14T18:00:00Z">
-                <w:pPr>
-                  <w:jc w:val="center"/>
-                </w:pPr>
-              </w:pPrChange>
             </w:pPr>
             <w:r>
               <w:rPr>
@@ -17803,11 +15810,6 @@
                 <w:b/>
                 <w:bCs/>
               </w:rPr>
-              <w:pPrChange w:id="256" w:author="Nelson, Audrey R - (audreyn)" w:date="2017-11-14T18:00:00Z">
-                <w:pPr>
-                  <w:jc w:val="center"/>
-                </w:pPr>
-              </w:pPrChange>
             </w:pPr>
             <w:r>
               <w:rPr>
@@ -17845,11 +15847,6 @@
                 <w:b/>
                 <w:bCs/>
               </w:rPr>
-              <w:pPrChange w:id="257" w:author="Nelson, Audrey R - (audreyn)" w:date="2017-11-14T18:00:00Z">
-                <w:pPr>
-                  <w:jc w:val="center"/>
-                </w:pPr>
-              </w:pPrChange>
             </w:pPr>
             <w:r>
               <w:rPr>
@@ -17886,11 +15883,6 @@
                 <w:b/>
                 <w:bCs/>
               </w:rPr>
-              <w:pPrChange w:id="258" w:author="Nelson, Audrey R - (audreyn)" w:date="2017-11-14T18:00:00Z">
-                <w:pPr>
-                  <w:jc w:val="center"/>
-                </w:pPr>
-              </w:pPrChange>
             </w:pPr>
             <w:r>
               <w:rPr>
@@ -18199,9 +16191,6 @@
         <w:rPr>
           <w:rFonts w:ascii="Times New Roman" w:hAnsi="Times New Roman"/>
         </w:rPr>
-        <w:pPrChange w:id="259" w:author="Nelson, Audrey R - (audreyn)" w:date="2017-11-14T18:02:00Z">
-          <w:pPr/>
-        </w:pPrChange>
       </w:pPr>
     </w:p>
     <w:p>
@@ -18210,9 +16199,6 @@
         <w:rPr>
           <w:rFonts w:ascii="Times New Roman" w:hAnsi="Times New Roman"/>
         </w:rPr>
-        <w:pPrChange w:id="260" w:author="Nelson, Audrey R - (audreyn)" w:date="2017-11-14T18:02:00Z">
-          <w:pPr/>
-        </w:pPrChange>
       </w:pPr>
     </w:p>
     <w:p>
@@ -18221,9 +16207,6 @@
         <w:rPr>
           <w:bCs/>
         </w:rPr>
-        <w:pPrChange w:id="261" w:author="Nelson, Audrey R - (audreyn)" w:date="2017-11-14T18:02:00Z">
-          <w:pPr/>
-        </w:pPrChange>
       </w:pPr>
       <w:r>
         <w:rPr>
@@ -18346,9 +16329,6 @@
         <w:rPr>
           <w:bCs/>
         </w:rPr>
-        <w:pPrChange w:id="262" w:author="Nelson, Audrey R - (audreyn)" w:date="2017-11-14T18:02:00Z">
-          <w:pPr/>
-        </w:pPrChange>
       </w:pPr>
       <w:r>
         <w:rPr>
@@ -18487,9 +16467,6 @@
         <w:rPr>
           <w:bCs/>
         </w:rPr>
-        <w:pPrChange w:id="263" w:author="Nelson, Audrey R - (audreyn)" w:date="2017-11-14T18:02:00Z">
-          <w:pPr/>
-        </w:pPrChange>
       </w:pPr>
       <w:r>
         <w:rPr>
@@ -18581,12 +16558,6 @@
         <w:pStyle w:val="Heading1"/>
         <w:spacing w:line="240" w:lineRule="auto"/>
         <w:jc w:val="left"/>
-        <w:pPrChange w:id="264" w:author="Nelson, Audrey R - (audreyn)" w:date="2017-11-14T18:04:00Z">
-          <w:pPr>
-            <w:pStyle w:val="Heading1"/>
-            <w:spacing w:line="240" w:lineRule="auto"/>
-          </w:pPr>
-        </w:pPrChange>
       </w:pPr>
       <w:r>
         <w:t>4.</w:t>
@@ -18616,12 +16587,6 @@
     <w:p>
       <w:pPr>
         <w:pStyle w:val="ListParagraph"/>
-        <w:pPrChange w:id="265" w:author="Nelson, Audrey R - (audreyn)" w:date="2017-11-14T18:03:00Z">
-          <w:pPr>
-            <w:pStyle w:val="Heading1"/>
-            <w:spacing w:line="240" w:lineRule="auto"/>
-          </w:pPr>
-        </w:pPrChange>
       </w:pPr>
     </w:p>
     <w:p>
@@ -18705,35 +16670,6 @@
         <w:rPr>
           <w:rFonts w:ascii="Times New Roman" w:hAnsi="Times New Roman"/>
         </w:rPr>
-        <w:pPrChange w:id="266" w:author="Nelson, Audrey R - (audreyn)" w:date="2017-11-14T18:02:00Z">
-          <w:pPr/>
-        </w:pPrChange>
-      </w:pPr>
-    </w:p>
-    <w:p>
-      <w:pPr>
-        <w:autoSpaceDE w:val="0"/>
-        <w:autoSpaceDN w:val="0"/>
-        <w:adjustRightInd w:val="0"/>
-        <w:rPr>
-          <w:del w:id="267" w:author="Nelson, Audrey R - (audreyn)" w:date="2017-11-14T18:01:00Z"/>
-          <w:color w:val="000000" w:themeColor="text1"/>
-          <w:rPrChange w:id="268" w:author="Nelson, Audrey R - (audreyn)" w:date="2017-11-14T17:58:00Z">
-            <w:rPr>
-              <w:del w:id="269" w:author="Nelson, Audrey R - (audreyn)" w:date="2017-11-14T18:01:00Z"/>
-              <w:b/>
-              <w:color w:val="000000" w:themeColor="text1"/>
-            </w:rPr>
-          </w:rPrChange>
-        </w:rPr>
-        <w:pPrChange w:id="270" w:author="Nelson, Audrey R - (audreyn)" w:date="2017-11-14T17:58:00Z">
-          <w:pPr>
-            <w:autoSpaceDE w:val="0"/>
-            <w:autoSpaceDN w:val="0"/>
-            <w:adjustRightInd w:val="0"/>
-            <w:ind w:firstLine="0"/>
-          </w:pPr>
-        </w:pPrChange>
       </w:pPr>
     </w:p>
     <w:p>
@@ -18741,39 +16677,20 @@
         <w:pStyle w:val="SectionTitle"/>
         <w:rPr>
           <w:b/>
-          <w:rPrChange w:id="271" w:author="Nelson, Audrey R - (audreyn)" w:date="2017-11-14T17:45:00Z">
-            <w:rPr/>
-          </w:rPrChange>
         </w:rPr>
       </w:pPr>
       <w:r>
         <w:rPr>
           <w:b/>
-          <w:rPrChange w:id="272" w:author="Nelson, Audrey R - (audreyn)" w:date="2017-11-14T17:45:00Z">
-            <w:rPr/>
-          </w:rPrChange>
         </w:rPr>
         <w:t>R</w:t>
       </w:r>
-      <w:ins w:id="273" w:author="Nelson, Audrey R - (audreyn)" w:date="2017-11-14T17:45:00Z">
-        <w:r>
-          <w:rPr>
-            <w:b/>
-          </w:rPr>
-          <w:t>EFERENCES</w:t>
-        </w:r>
-      </w:ins>
-      <w:del w:id="274" w:author="Nelson, Audrey R - (audreyn)" w:date="2017-11-14T17:45:00Z">
-        <w:r>
-          <w:rPr>
-            <w:b/>
-            <w:rPrChange w:id="275" w:author="Nelson, Audrey R - (audreyn)" w:date="2017-11-14T17:45:00Z">
-              <w:rPr/>
-            </w:rPrChange>
-          </w:rPr>
-          <w:delText>eferences</w:delText>
-        </w:r>
-      </w:del>
+      <w:r>
+        <w:rPr>
+          <w:b/>
+        </w:rPr>
+        <w:t>EFERENCES</w:t>
+      </w:r>
     </w:p>
     <w:p>
       <w:pPr>
@@ -18875,7 +16792,7 @@
         </w:rPr>
         <w:t>*(library request)</w:t>
       </w:r>
-      <w:hyperlink r:id="rId14" w:history="1">
+      <w:hyperlink r:id="rId12" w:history="1">
         <w:r>
           <w:rPr>
             <w:rStyle w:val="Hyperlink"/>
@@ -19222,7 +17139,7 @@
         </w:rPr>
         <w:t xml:space="preserve"> Retrieved from: </w:t>
       </w:r>
-      <w:hyperlink r:id="rId15" w:history="1">
+      <w:hyperlink r:id="rId13" w:history="1">
         <w:r>
           <w:rPr>
             <w:rStyle w:val="Hyperlink"/>
@@ -19306,7 +17223,7 @@
         </w:rPr>
         <w:t>(5), 629-644. doi: </w:t>
       </w:r>
-      <w:hyperlink r:id="rId16" w:history="1">
+      <w:hyperlink r:id="rId14" w:history="1">
         <w:r>
           <w:rPr>
             <w:rStyle w:val="Hyperlink"/>
@@ -20197,7 +18114,7 @@
         </w:rPr>
         <w:t xml:space="preserve">(2), 219-223. doi: </w:t>
       </w:r>
-      <w:hyperlink r:id="rId17" w:tgtFrame="_blank" w:tooltip="Persistent link using digital object identifier" w:history="1">
+      <w:hyperlink r:id="rId15" w:tgtFrame="_blank" w:tooltip="Persistent link using digital object identifier" w:history="1">
         <w:r>
           <w:rPr>
             <w:rStyle w:val="Hyperlink"/>
@@ -20288,7 +18205,6 @@
       <w:pPr>
         <w:ind w:firstLine="0"/>
         <w:rPr>
-          <w:ins w:id="276" w:author="Nelson, Audrey R - (audreyn)" w:date="2017-11-13T15:07:00Z"/>
           <w:rFonts w:eastAsia="Times New Roman" w:cstheme="minorHAnsi"/>
           <w:color w:val="000000" w:themeColor="text1"/>
           <w:shd w:val="clear" w:color="auto" w:fill="FFFFFF"/>
@@ -20298,18 +18214,13 @@
     <w:p>
       <w:pPr>
         <w:rPr>
-          <w:ins w:id="277" w:author="Nelson, Audrey R - (audreyn)" w:date="2017-11-13T15:07:00Z"/>
+          <w:ins w:id="1" w:author="Nelson, Audrey R - (audreyn)" w:date="2017-11-13T15:07:00Z"/>
           <w:rFonts w:eastAsia="Times New Roman" w:cstheme="minorHAnsi"/>
           <w:color w:val="000000" w:themeColor="text1"/>
           <w:kern w:val="0"/>
           <w:shd w:val="clear" w:color="auto" w:fill="FFFFFF"/>
           <w:lang w:eastAsia="en-US"/>
         </w:rPr>
-        <w:pPrChange w:id="278" w:author="Nelson, Audrey R - (audreyn)" w:date="2017-11-13T15:07:00Z">
-          <w:pPr>
-            <w:ind w:firstLine="0"/>
-          </w:pPr>
-        </w:pPrChange>
       </w:pPr>
       <w:r>
         <w:rPr>
@@ -20350,133 +18261,70 @@
     <w:p>
       <w:pPr>
         <w:rPr>
-          <w:del w:id="279" w:author="Nelson, Audrey R - (audreyn)" w:date="2017-11-13T15:06:00Z"/>
-          <w:color w:val="000000" w:themeColor="text1"/>
-        </w:rPr>
-        <w:pPrChange w:id="280" w:author="Nelson, Audrey R - (audreyn)" w:date="2017-11-13T15:07:00Z">
-          <w:pPr>
-            <w:ind w:firstLine="0"/>
-          </w:pPr>
-        </w:pPrChange>
-      </w:pPr>
-      <w:r>
+          <w:color w:val="000000" w:themeColor="text1"/>
+        </w:rPr>
+      </w:pPr>
+      <w:hyperlink r:id="rId16" w:tgtFrame="_blank" w:history="1">
+        <w:r>
+          <w:rPr>
+            <w:rStyle w:val="Hyperlink"/>
+            <w:rFonts w:eastAsia="Times New Roman" w:cstheme="minorHAnsi"/>
+            <w:color w:val="000000" w:themeColor="text1"/>
+            <w:shd w:val="clear" w:color="auto" w:fill="FFFFFF"/>
+          </w:rPr>
+          <w:t>http://dx.doi.org/10.1016/j.janxdis.2010.04.008</w:t>
+        </w:r>
+      </w:hyperlink>
+    </w:p>
+    <w:p>
+      <w:pPr>
+        <w:ind w:firstLine="0"/>
+        <w:rPr>
+          <w:color w:val="000000" w:themeColor="text1"/>
+        </w:rPr>
+      </w:pPr>
+      <w:r>
+        <w:rPr>
+          <w:color w:val="000000" w:themeColor="text1"/>
+        </w:rPr>
+        <w:t xml:space="preserve">Castelli, D. M., Hillman, C. H., Buck, S. M., &amp; Erwin, H. (2007). Physical fitness and </w:t>
+      </w:r>
+    </w:p>
+    <w:p>
+      <w:pPr>
+        <w:rPr>
+          <w:i/>
+          <w:color w:val="000000" w:themeColor="text1"/>
+        </w:rPr>
+      </w:pPr>
+      <w:r>
+        <w:rPr>
+          <w:color w:val="000000" w:themeColor="text1"/>
+        </w:rPr>
+        <w:t xml:space="preserve">academic achievement in third- and fifth-grade students. </w:t>
+      </w:r>
+      <w:r>
+        <w:rPr>
+          <w:i/>
+          <w:color w:val="000000" w:themeColor="text1"/>
+        </w:rPr>
+        <w:t xml:space="preserve">Journal of Sport and Exercise </w:t>
+      </w:r>
+    </w:p>
+    <w:p>
+      <w:pPr>
         <w:rPr>
           <w:rFonts w:eastAsia="Times New Roman" w:cstheme="minorHAnsi"/>
           <w:color w:val="000000" w:themeColor="text1"/>
-        </w:rPr>
-        <w:fldChar w:fldCharType="begin"/>
-      </w:r>
-      <w:r>
-        <w:rPr>
-          <w:rFonts w:eastAsia="Times New Roman" w:cstheme="minorHAnsi"/>
-          <w:color w:val="000000" w:themeColor="text1"/>
-        </w:rPr>
-        <w:instrText xml:space="preserve"> HYPERLINK "http://psycnet.apa.org/doi/10.1016/j.janxdis.2010.04.008" \t "_blank" </w:instrText>
-      </w:r>
-      <w:r>
-        <w:rPr>
-          <w:rFonts w:eastAsia="Times New Roman" w:cstheme="minorHAnsi"/>
-          <w:color w:val="000000" w:themeColor="text1"/>
-        </w:rPr>
-      </w:r>
-      <w:r>
-        <w:rPr>
-          <w:rFonts w:eastAsia="Times New Roman" w:cstheme="minorHAnsi"/>
-          <w:color w:val="000000" w:themeColor="text1"/>
-        </w:rPr>
-        <w:fldChar w:fldCharType="separate"/>
-      </w:r>
-      <w:r>
-        <w:rPr>
-          <w:rStyle w:val="Hyperlink"/>
-          <w:rFonts w:eastAsia="Times New Roman" w:cstheme="minorHAnsi"/>
-          <w:color w:val="000000" w:themeColor="text1"/>
-          <w:shd w:val="clear" w:color="auto" w:fill="FFFFFF"/>
-        </w:rPr>
-        <w:t>http://dx.doi.org/10.1016/j.janxdis.2010.04.008</w:t>
-      </w:r>
-      <w:r>
-        <w:rPr>
-          <w:rFonts w:eastAsia="Times New Roman" w:cstheme="minorHAnsi"/>
-          <w:color w:val="000000" w:themeColor="text1"/>
-        </w:rPr>
-        <w:fldChar w:fldCharType="end"/>
-      </w:r>
-    </w:p>
-    <w:p>
-      <w:pPr>
-        <w:rPr>
-          <w:del w:id="281" w:author="Nelson, Audrey R - (audreyn)" w:date="2017-11-13T15:06:00Z"/>
-          <w:color w:val="000000" w:themeColor="text1"/>
-        </w:rPr>
-        <w:pPrChange w:id="282" w:author="Nelson, Audrey R - (audreyn)" w:date="2017-11-13T15:07:00Z">
-          <w:pPr>
-            <w:ind w:firstLine="0"/>
-          </w:pPr>
-        </w:pPrChange>
-      </w:pPr>
-    </w:p>
-    <w:p>
-      <w:pPr>
-        <w:rPr>
-          <w:color w:val="000000" w:themeColor="text1"/>
-        </w:rPr>
-        <w:pPrChange w:id="283" w:author="Nelson, Audrey R - (audreyn)" w:date="2017-11-13T15:07:00Z">
-          <w:pPr>
-            <w:ind w:firstLine="0"/>
-          </w:pPr>
-        </w:pPrChange>
-      </w:pPr>
-    </w:p>
-    <w:p>
-      <w:pPr>
-        <w:ind w:firstLine="0"/>
-        <w:rPr>
-          <w:color w:val="000000" w:themeColor="text1"/>
-        </w:rPr>
-      </w:pPr>
-      <w:r>
-        <w:rPr>
-          <w:color w:val="000000" w:themeColor="text1"/>
-        </w:rPr>
-        <w:t xml:space="preserve">Castelli, D. M., Hillman, C. H., Buck, S. M., &amp; Erwin, H. (2007). Physical fitness and </w:t>
-      </w:r>
-    </w:p>
-    <w:p>
-      <w:pPr>
+          <w:kern w:val="0"/>
+          <w:lang w:eastAsia="en-US"/>
+        </w:rPr>
+      </w:pPr>
+      <w:r>
         <w:rPr>
           <w:i/>
           <w:color w:val="000000" w:themeColor="text1"/>
         </w:rPr>
-      </w:pPr>
-      <w:r>
-        <w:rPr>
-          <w:color w:val="000000" w:themeColor="text1"/>
-        </w:rPr>
-        <w:t xml:space="preserve">academic achievement in third- and fifth-grade students. </w:t>
-      </w:r>
-      <w:r>
-        <w:rPr>
-          <w:i/>
-          <w:color w:val="000000" w:themeColor="text1"/>
-        </w:rPr>
-        <w:t xml:space="preserve">Journal of Sport and Exercise </w:t>
-      </w:r>
-    </w:p>
-    <w:p>
-      <w:pPr>
-        <w:rPr>
-          <w:rFonts w:eastAsia="Times New Roman" w:cstheme="minorHAnsi"/>
-          <w:color w:val="000000" w:themeColor="text1"/>
-          <w:kern w:val="0"/>
-          <w:lang w:eastAsia="en-US"/>
-        </w:rPr>
-      </w:pPr>
-      <w:r>
-        <w:rPr>
-          <w:i/>
-          <w:color w:val="000000" w:themeColor="text1"/>
-        </w:rPr>
         <w:t xml:space="preserve">Psychology, 29, </w:t>
       </w:r>
       <w:r>
@@ -20504,7 +18352,7 @@
         </w:rPr>
         <w:t xml:space="preserve">: </w:t>
       </w:r>
-      <w:hyperlink r:id="rId18" w:history="1">
+      <w:hyperlink r:id="rId17" w:history="1">
         <w:r>
           <w:rPr>
             <w:rStyle w:val="Hyperlink"/>
@@ -20929,7 +18777,7 @@
         </w:rPr>
         <w:t xml:space="preserve"> doi: </w:t>
       </w:r>
-      <w:hyperlink r:id="rId19" w:history="1">
+      <w:hyperlink r:id="rId18" w:history="1">
         <w:r>
           <w:rPr>
             <w:rStyle w:val="Hyperlink"/>
@@ -20972,8 +18820,7 @@
       <w:pPr>
         <w:ind w:left="720" w:firstLine="0"/>
         <w:rPr>
-          <w:del w:id="284" w:author="Nelson, Audrey R - (audreyn)" w:date="2017-11-13T15:07:00Z"/>
-          <w:rFonts w:eastAsia="Times New Roman" w:cstheme="minorHAnsi"/>
+          <w:rFonts w:asciiTheme="majorHAnsi" w:eastAsia="Times New Roman" w:hAnsiTheme="majorHAnsi" w:cstheme="majorHAnsi"/>
           <w:color w:val="000000" w:themeColor="text1"/>
           <w:kern w:val="0"/>
           <w:lang w:eastAsia="en-US"/>
@@ -21042,7 +18889,7 @@
         </w:rPr>
         <w:t xml:space="preserve"> doi: </w:t>
       </w:r>
-      <w:hyperlink r:id="rId20" w:tgtFrame="_blank" w:tooltip="Persistent link using digital object identifier" w:history="1">
+      <w:hyperlink r:id="rId19" w:tgtFrame="_blank" w:tooltip="Persistent link using digital object identifier" w:history="1">
         <w:r>
           <w:rPr>
             <w:rStyle w:val="Hyperlink"/>
@@ -21055,22 +18902,6 @@
     </w:p>
     <w:p>
       <w:pPr>
-        <w:ind w:left="720" w:firstLine="0"/>
-        <w:rPr>
-          <w:rFonts w:asciiTheme="majorHAnsi" w:eastAsia="Times New Roman" w:hAnsiTheme="majorHAnsi" w:cstheme="majorHAnsi"/>
-          <w:color w:val="000000" w:themeColor="text1"/>
-          <w:kern w:val="0"/>
-          <w:lang w:eastAsia="en-US"/>
-        </w:rPr>
-        <w:pPrChange w:id="285" w:author="Nelson, Audrey R - (audreyn)" w:date="2017-11-13T15:07:00Z">
-          <w:pPr>
-            <w:ind w:firstLine="0"/>
-          </w:pPr>
-        </w:pPrChange>
-      </w:pPr>
-    </w:p>
-    <w:p>
-      <w:pPr>
         <w:ind w:firstLine="0"/>
         <w:rPr>
           <w:rFonts w:eastAsia="Times New Roman" w:cstheme="minorHAnsi"/>
@@ -21196,7 +19027,7 @@
         </w:rPr>
         <w:t xml:space="preserve"> doi: </w:t>
       </w:r>
-      <w:hyperlink r:id="rId21" w:tgtFrame="_blank" w:tooltip="Persistent link using digital object identifier" w:history="1">
+      <w:hyperlink r:id="rId20" w:tgtFrame="_blank" w:tooltip="Persistent link using digital object identifier" w:history="1">
         <w:r>
           <w:rPr>
             <w:rStyle w:val="Hyperlink"/>
@@ -21441,7 +19272,7 @@
         </w:rPr>
         <w:t xml:space="preserve"> doi: </w:t>
       </w:r>
-      <w:hyperlink r:id="rId22" w:tgtFrame="_blank" w:tooltip="Persistent link using digital object identifier" w:history="1">
+      <w:hyperlink r:id="rId21" w:tgtFrame="_blank" w:tooltip="Persistent link using digital object identifier" w:history="1">
         <w:r>
           <w:rPr>
             <w:rStyle w:val="Hyperlink"/>
@@ -21503,7 +19334,7 @@
         </w:rPr>
         <w:t xml:space="preserve"> doi: </w:t>
       </w:r>
-      <w:hyperlink r:id="rId23" w:history="1">
+      <w:hyperlink r:id="rId22" w:history="1">
         <w:r>
           <w:rPr>
             <w:rStyle w:val="Hyperlink"/>
@@ -21820,7 +19651,7 @@
         </w:rPr>
         <w:t xml:space="preserve"> doi: </w:t>
       </w:r>
-      <w:hyperlink r:id="rId24" w:tgtFrame="_blank" w:history="1">
+      <w:hyperlink r:id="rId23" w:tgtFrame="_blank" w:history="1">
         <w:r>
           <w:rPr>
             <w:rStyle w:val="Hyperlink"/>
@@ -22797,7 +20628,7 @@
         </w:rPr>
         <w:t xml:space="preserve"> </w:t>
       </w:r>
-      <w:hyperlink r:id="rId25" w:history="1">
+      <w:hyperlink r:id="rId24" w:history="1">
         <w:r>
           <w:rPr>
             <w:rStyle w:val="Hyperlink"/>
@@ -23021,7 +20852,7 @@
         </w:rPr>
         <w:t xml:space="preserve"> doi: </w:t>
       </w:r>
-      <w:hyperlink r:id="rId26" w:history="1">
+      <w:hyperlink r:id="rId25" w:history="1">
         <w:r>
           <w:rPr>
             <w:rStyle w:val="Hyperlink"/>
@@ -23804,7 +21635,7 @@
         </w:rPr>
         <w:t>: </w:t>
       </w:r>
-      <w:hyperlink r:id="rId27" w:history="1">
+      <w:hyperlink r:id="rId26" w:history="1">
         <w:r>
           <w:rPr>
             <w:rFonts w:asciiTheme="majorHAnsi" w:eastAsia="Times New Roman" w:hAnsiTheme="majorHAnsi" w:cstheme="majorHAnsi"/>
@@ -23881,7 +21712,7 @@
         </w:rPr>
         <w:t xml:space="preserve">(3), 15-25. doi: </w:t>
       </w:r>
-      <w:hyperlink r:id="rId28" w:history="1">
+      <w:hyperlink r:id="rId27" w:history="1">
         <w:r>
           <w:rPr>
             <w:rStyle w:val="Hyperlink"/>
@@ -24122,7 +21953,7 @@
         </w:rPr>
         <w:t xml:space="preserve"> </w:t>
       </w:r>
-      <w:hyperlink r:id="rId29" w:history="1">
+      <w:hyperlink r:id="rId28" w:history="1">
         <w:r>
           <w:rPr>
             <w:rStyle w:val="Hyperlink"/>
@@ -24698,7 +22529,7 @@
         </w:rPr>
         <w:t xml:space="preserve">: </w:t>
       </w:r>
-      <w:hyperlink r:id="rId30" w:tgtFrame="_blank" w:history="1">
+      <w:hyperlink r:id="rId29" w:tgtFrame="_blank" w:history="1">
         <w:r>
           <w:rPr>
             <w:rStyle w:val="Hyperlink"/>
@@ -25098,7 +22929,7 @@
         </w:rPr>
         <w:t xml:space="preserve"> </w:t>
       </w:r>
-      <w:hyperlink r:id="rId31" w:history="1">
+      <w:hyperlink r:id="rId30" w:history="1">
         <w:r>
           <w:rPr>
             <w:rStyle w:val="Hyperlink"/>
@@ -25969,7 +23800,7 @@
         </w:rPr>
         <w:t xml:space="preserve">doi: </w:t>
       </w:r>
-      <w:hyperlink r:id="rId32" w:tgtFrame="_blank" w:tooltip="Persistent link using digital object identifier" w:history="1">
+      <w:hyperlink r:id="rId31" w:tgtFrame="_blank" w:tooltip="Persistent link using digital object identifier" w:history="1">
         <w:r>
           <w:rPr>
             <w:rStyle w:val="Hyperlink"/>
@@ -27012,7 +24843,7 @@
         </w:rPr>
         <w:t xml:space="preserve"> doi: </w:t>
       </w:r>
-      <w:hyperlink r:id="rId33" w:history="1">
+      <w:hyperlink r:id="rId32" w:history="1">
         <w:r>
           <w:rPr>
             <w:rStyle w:val="Hyperlink"/>
@@ -27132,7 +24963,7 @@
         </w:rPr>
         <w:t xml:space="preserve">doi: </w:t>
       </w:r>
-      <w:hyperlink r:id="rId34" w:tgtFrame="_blank" w:history="1">
+      <w:hyperlink r:id="rId33" w:tgtFrame="_blank" w:history="1">
         <w:r>
           <w:rPr>
             <w:rStyle w:val="Hyperlink"/>
@@ -27582,7 +25413,7 @@
         </w:rPr>
         <w:t xml:space="preserve">doi: </w:t>
       </w:r>
-      <w:hyperlink r:id="rId35" w:history="1">
+      <w:hyperlink r:id="rId34" w:history="1">
         <w:r>
           <w:rPr>
             <w:rStyle w:val="Hyperlink"/>
@@ -28200,7 +26031,7 @@
         </w:rPr>
         <w:t xml:space="preserve">  doi: </w:t>
       </w:r>
-      <w:hyperlink r:id="rId36" w:tgtFrame="_blank" w:tooltip="Persistent link using digital object identifier" w:history="1">
+      <w:hyperlink r:id="rId35" w:tgtFrame="_blank" w:tooltip="Persistent link using digital object identifier" w:history="1">
         <w:r>
           <w:rPr>
             <w:rStyle w:val="Hyperlink"/>
@@ -28262,7 +26093,7 @@
         </w:rPr>
         <w:t xml:space="preserve"> doi: </w:t>
       </w:r>
-      <w:hyperlink r:id="rId37" w:history="1">
+      <w:hyperlink r:id="rId36" w:history="1">
         <w:r>
           <w:rPr>
             <w:rStyle w:val="Hyperlink"/>
@@ -28613,7 +26444,7 @@
         </w:rPr>
         <w:t xml:space="preserve"> 63-71. doi: </w:t>
       </w:r>
-      <w:hyperlink r:id="rId38" w:history="1">
+      <w:hyperlink r:id="rId37" w:history="1">
         <w:r>
           <w:rPr>
             <w:rStyle w:val="Hyperlink"/>
@@ -28907,8 +26738,8 @@
       </w:r>
     </w:p>
     <w:sectPr>
-      <w:headerReference w:type="default" r:id="rId39"/>
-      <w:headerReference w:type="first" r:id="rId40"/>
+      <w:headerReference w:type="default" r:id="rId38"/>
+      <w:headerReference w:type="first" r:id="rId39"/>
       <w:footnotePr>
         <w:pos w:val="beneathText"/>
       </w:footnotePr>
@@ -28921,126 +26752,6 @@
     </w:sectPr>
   </w:body>
 </w:document>
-</file>
-
-<file path=word/comments.xml><?xml version="1.0" encoding="utf-8"?>
-<w:comments xmlns:wpc="http://schemas.microsoft.com/office/word/2010/wordprocessingCanvas" xmlns:mo="http://schemas.microsoft.com/office/mac/office/2008/main" xmlns:mc="http://schemas.openxmlformats.org/markup-compatibility/2006" xmlns:mv="urn:schemas-microsoft-com:mac:vml" xmlns:o="urn:schemas-microsoft-com:office:office" xmlns:r="http://schemas.openxmlformats.org/officeDocument/2006/relationships" xmlns:m="http://schemas.openxmlformats.org/officeDocument/2006/math" xmlns:v="urn:schemas-microsoft-com:vml" xmlns:wp14="http://schemas.microsoft.com/office/word/2010/wordprocessingDrawing" xmlns:wp="http://schemas.openxmlformats.org/drawingml/2006/wordprocessingDrawing" xmlns:w10="urn:schemas-microsoft-com:office:word" xmlns:w="http://schemas.openxmlformats.org/wordprocessingml/2006/main" xmlns:w14="http://schemas.microsoft.com/office/word/2010/wordml" xmlns:w15="http://schemas.microsoft.com/office/word/2012/wordml" xmlns:wpg="http://schemas.microsoft.com/office/word/2010/wordprocessingGroup" xmlns:wpi="http://schemas.microsoft.com/office/word/2010/wordprocessingInk" xmlns:wne="http://schemas.microsoft.com/office/word/2006/wordml" xmlns:wps="http://schemas.microsoft.com/office/word/2010/wordprocessingShape" mc:Ignorable="w14 w15 wp14">
-  <w:comment w:id="165" w:author="Nelson, Audrey R - (audreyn)" w:date="2017-11-15T19:19:00Z" w:initials="NAR-(">
-    <w:p>
-      <w:pPr>
-        <w:pStyle w:val="CommentText"/>
-      </w:pPr>
-      <w:r>
-        <w:rPr>
-          <w:rStyle w:val="CommentReference"/>
-        </w:rPr>
-        <w:annotationRef/>
-      </w:r>
-      <w:r>
-        <w:t xml:space="preserve">In the analysis section is where you state the specific statistical hypotheses you are going to test.  </w:t>
-      </w:r>
-    </w:p>
-  </w:comment>
-  <w:comment w:id="172" w:author="Nelson, Audrey R - (audreyn)" w:date="2017-11-15T19:24:00Z" w:initials="NAR-(">
-    <w:p>
-      <w:pPr>
-        <w:pStyle w:val="CommentText"/>
-      </w:pPr>
-      <w:r>
-        <w:rPr>
-          <w:rStyle w:val="CommentReference"/>
-        </w:rPr>
-        <w:annotationRef/>
-      </w:r>
-      <w:r>
-        <w:t>Correlation is a measure so it can’t be a potential correlation.  It’s like saying a potential length.  It may have correlation = 0 but that is still a correlation measurement</w:t>
-      </w:r>
-    </w:p>
-  </w:comment>
-  <w:comment w:id="189" w:author="Nelson, Audrey R - (audreyn)" w:date="2017-11-15T20:13:00Z" w:initials="NAR-(">
-    <w:p>
-      <w:pPr>
-        <w:pStyle w:val="CommentText"/>
-      </w:pPr>
-      <w:r>
-        <w:rPr>
-          <w:rStyle w:val="CommentReference"/>
-        </w:rPr>
-        <w:annotationRef/>
-      </w:r>
-      <w:r>
-        <w:t>Not sure if you need this if you are creating a summary measure</w:t>
-      </w:r>
-      <w:r>
-        <w:t>?  Are you going to evaluate everything separately?</w:t>
-      </w:r>
-    </w:p>
-  </w:comment>
-  <w:comment w:id="198" w:author="Nelson, Audrey R - (audreyn)" w:date="2017-11-15T20:21:00Z" w:initials="NAR-(">
-    <w:p>
-      <w:pPr>
-        <w:pStyle w:val="CommentText"/>
-      </w:pPr>
-      <w:r>
-        <w:rPr>
-          <w:rStyle w:val="CommentReference"/>
-        </w:rPr>
-        <w:annotationRef/>
-      </w:r>
-      <w:r>
-        <w:t>This is a weighted word and you haven’t defined what adequate is. Use low instead</w:t>
-      </w:r>
-    </w:p>
-  </w:comment>
-  <w:comment w:id="205" w:author="Nelson, Audrey R - (audreyn)" w:date="2017-11-15T20:30:00Z" w:initials="NAR-(">
-    <w:p>
-      <w:pPr>
-        <w:pStyle w:val="CommentText"/>
-      </w:pPr>
-      <w:r>
-        <w:rPr>
-          <w:rStyle w:val="CommentReference"/>
-        </w:rPr>
-        <w:annotationRef/>
-      </w:r>
-      <w:r>
-        <w:t>I am not sure how this model is described</w:t>
-      </w:r>
-    </w:p>
-  </w:comment>
-  <w:comment w:id="228" w:author="Nelson, Audrey R - (audreyn)" w:date="2017-11-15T20:48:00Z" w:initials="NAR-(">
-    <w:p>
-      <w:pPr>
-        <w:pStyle w:val="CommentText"/>
-      </w:pPr>
-      <w:r>
-        <w:rPr>
-          <w:rStyle w:val="CommentReference"/>
-        </w:rPr>
-        <w:annotationRef/>
-      </w:r>
-      <w:r>
-        <w:t>This last sentence seems redundant</w:t>
-      </w:r>
-      <w:r>
-        <w:t>.</w:t>
-      </w:r>
-      <w:bookmarkStart w:id="232" w:name="_GoBack"/>
-      <w:bookmarkEnd w:id="232"/>
-    </w:p>
-  </w:comment>
-</w:comments>
-</file>
-
-<file path=word/commentsExtended.xml><?xml version="1.0" encoding="utf-8"?>
-<w15:commentsEx xmlns:wpc="http://schemas.microsoft.com/office/word/2010/wordprocessingCanvas" xmlns:mo="http://schemas.microsoft.com/office/mac/office/2008/main" xmlns:mc="http://schemas.openxmlformats.org/markup-compatibility/2006" xmlns:mv="urn:schemas-microsoft-com:mac:vml" xmlns:o="urn:schemas-microsoft-com:office:office" xmlns:r="http://schemas.openxmlformats.org/officeDocument/2006/relationships" xmlns:m="http://schemas.openxmlformats.org/officeDocument/2006/math" xmlns:v="urn:schemas-microsoft-com:vml" xmlns:wp14="http://schemas.microsoft.com/office/word/2010/wordprocessingDrawing" xmlns:wp="http://schemas.openxmlformats.org/drawingml/2006/wordprocessingDrawing" xmlns:w10="urn:schemas-microsoft-com:office:word" xmlns:w="http://schemas.openxmlformats.org/wordprocessingml/2006/main" xmlns:w14="http://schemas.microsoft.com/office/word/2010/wordml" xmlns:w15="http://schemas.microsoft.com/office/word/2012/wordml" xmlns:wpg="http://schemas.microsoft.com/office/word/2010/wordprocessingGroup" xmlns:wpi="http://schemas.microsoft.com/office/word/2010/wordprocessingInk" xmlns:wne="http://schemas.microsoft.com/office/word/2006/wordml" xmlns:wps="http://schemas.microsoft.com/office/word/2010/wordprocessingShape" mc:Ignorable="w14 w15 wp14">
-  <w15:commentEx w15:paraId="3FF4E052" w15:done="0"/>
-  <w15:commentEx w15:paraId="7FF13402" w15:done="0"/>
-  <w15:commentEx w15:paraId="408E656F" w15:done="0"/>
-  <w15:commentEx w15:paraId="592F7FFA" w15:done="0"/>
-  <w15:commentEx w15:paraId="6FD4300A" w15:done="0"/>
-  <w15:commentEx w15:paraId="29CACA4E" w15:done="0"/>
-</w15:commentsEx>
 </file>
 
 <file path=word/endnotes.xml><?xml version="1.0" encoding="utf-8"?>
@@ -29155,7 +26866,7 @@
         <w:rStyle w:val="Strong"/>
         <w:noProof/>
       </w:rPr>
-      <w:t>42</w:t>
+      <w:t>41</w:t>
     </w:r>
     <w:r>
       <w:rPr>
@@ -36394,7 +34105,7 @@
 </file>
 
 <file path=customXml/itemProps5.xml><?xml version="1.0" encoding="utf-8"?>
-<ds:datastoreItem xmlns:ds="http://schemas.openxmlformats.org/officeDocument/2006/customXml" ds:itemID="{4AD00F41-D155-3249-B589-5C8F611E49AA}">
+<ds:datastoreItem xmlns:ds="http://schemas.openxmlformats.org/officeDocument/2006/customXml" ds:itemID="{77B808FB-4D9F-5142-9451-B055323F8F4A}">
   <ds:schemaRefs>
     <ds:schemaRef ds:uri="http://schemas.openxmlformats.org/officeDocument/2006/bibliography"/>
   </ds:schemaRefs>

</xml_diff>